<commit_message>
Made ClimateConfigFile optional, updated documentation and installer.
</commit_message>
<xml_diff>
--- a/docs/LANDIS-II Biomass Succession v4.0 User Guide.docx
+++ b/docs/LANDIS-II Biomass Succession v4.0 User Guide.docx
@@ -15,25 +15,51 @@
       <w:r>
         <w:t xml:space="preserve">ANDIS-II </w:t>
       </w:r>
-      <w:fldSimple w:instr=" DOCPROPERTY  &quot;Extension Name&quot;  \* MERGEFORMAT ">
-        <w:r>
-          <w:rPr>
-            <w:rStyle w:val="titleline1Char"/>
-          </w:rPr>
-          <w:t>Biomass Succession</w:t>
-        </w:r>
-      </w:fldSimple>
+      <w:r>
+        <w:fldChar w:fldCharType="begin"/>
+      </w:r>
+      <w:r>
+        <w:instrText xml:space="preserve"> DOCPROPERTY  "Extension Name"  \* MERGEFORMAT </w:instrText>
+      </w:r>
+      <w:r>
+        <w:fldChar w:fldCharType="separate"/>
+      </w:r>
+      <w:r>
+        <w:rPr>
+          <w:rStyle w:val="titleline1Char"/>
+        </w:rPr>
+        <w:t>Biomass Succession</w:t>
+      </w:r>
+      <w:r>
+        <w:rPr>
+          <w:rStyle w:val="titleline1Char"/>
+        </w:rPr>
+        <w:fldChar w:fldCharType="end"/>
+      </w:r>
       <w:r>
         <w:t xml:space="preserve"> v</w:t>
       </w:r>
-      <w:fldSimple w:instr=" DOCPROPERTY  &quot;Extension Version&quot;  \* MERGEFORMAT ">
-        <w:r>
-          <w:rPr>
-            <w:rStyle w:val="titleline1Char"/>
-          </w:rPr>
-          <w:t>4.0</w:t>
-        </w:r>
-      </w:fldSimple>
+      <w:r>
+        <w:fldChar w:fldCharType="begin"/>
+      </w:r>
+      <w:r>
+        <w:instrText xml:space="preserve"> DOCPROPERTY  "Extension Version"  \* MERGEFORMAT </w:instrText>
+      </w:r>
+      <w:r>
+        <w:fldChar w:fldCharType="separate"/>
+      </w:r>
+      <w:r>
+        <w:rPr>
+          <w:rStyle w:val="titleline1Char"/>
+        </w:rPr>
+        <w:t>4.0</w:t>
+      </w:r>
+      <w:r>
+        <w:rPr>
+          <w:rStyle w:val="titleline1Char"/>
+        </w:rPr>
+        <w:fldChar w:fldCharType="end"/>
+      </w:r>
     </w:p>
     <w:p>
       <w:pPr>
@@ -99,7 +125,7 @@
         <w:rPr>
           <w:noProof/>
         </w:rPr>
-        <w:t>June 8, 2017</w:t>
+        <w:t>June 9, 2017</w:t>
       </w:r>
       <w:r>
         <w:rPr>
@@ -8363,15 +8389,29 @@
       <w:r>
         <w:t xml:space="preserve">This document describes the </w:t>
       </w:r>
-      <w:fldSimple w:instr=" DOCPROPERTY  &quot;Extension Name&quot;  \* MERGEFORMAT ">
-        <w:r>
-          <w:rPr>
-            <w:b/>
-            <w:bCs/>
-          </w:rPr>
-          <w:t>Biomass Succession</w:t>
-        </w:r>
-      </w:fldSimple>
+      <w:r>
+        <w:fldChar w:fldCharType="begin"/>
+      </w:r>
+      <w:r>
+        <w:instrText xml:space="preserve"> DOCPROPERTY  "Extension Name"  \* MERGEFORMAT </w:instrText>
+      </w:r>
+      <w:r>
+        <w:fldChar w:fldCharType="separate"/>
+      </w:r>
+      <w:r>
+        <w:rPr>
+          <w:b/>
+          <w:bCs/>
+        </w:rPr>
+        <w:t>Biomass Succession</w:t>
+      </w:r>
+      <w:r>
+        <w:rPr>
+          <w:b/>
+          <w:bCs/>
+        </w:rPr>
+        <w:fldChar w:fldCharType="end"/>
+      </w:r>
       <w:r>
         <w:t xml:space="preserve"> extension for the LANDIS-II model.  For information about the </w:t>
       </w:r>
@@ -8411,15 +8451,7 @@
         <w:t xml:space="preserve">xtension generally follows the methods </w:t>
       </w:r>
       <w:r>
-        <w:t xml:space="preserve">outlined in Scheller and </w:t>
-      </w:r>
-      <w:proofErr w:type="spellStart"/>
-      <w:r>
-        <w:t>Mladenoff</w:t>
-      </w:r>
-      <w:proofErr w:type="spellEnd"/>
-      <w:r>
-        <w:t xml:space="preserve"> (2004).  Biomass Succession calculates how c</w:t>
+        <w:t>outlined in Scheller and Mladenoff (2004).  Biomass Succession calculates how c</w:t>
       </w:r>
       <w:r>
         <w:t xml:space="preserve">ohorts reproduce, age, and die.  </w:t>
@@ -8541,15 +8573,7 @@
         <w:pStyle w:val="textbody"/>
       </w:pPr>
       <w:r>
-        <w:t xml:space="preserve">If </w:t>
-      </w:r>
-      <w:proofErr w:type="spellStart"/>
-      <w:r>
-        <w:t>serotiny</w:t>
-      </w:r>
-      <w:proofErr w:type="spellEnd"/>
-      <w:r>
-        <w:t xml:space="preserve"> (only possible </w:t>
+        <w:t xml:space="preserve">If serotiny (only possible </w:t>
       </w:r>
       <w:r>
         <w:t>immediately following</w:t>
@@ -8564,55 +8588,7 @@
         <w:t>)</w:t>
       </w:r>
       <w:r>
-        <w:t xml:space="preserve"> is triggered for one or more species, then neither </w:t>
-      </w:r>
-      <w:proofErr w:type="spellStart"/>
-      <w:r>
-        <w:t>resprouting</w:t>
-      </w:r>
-      <w:proofErr w:type="spellEnd"/>
-      <w:r>
-        <w:t xml:space="preserve"> nor seeding will occur.  </w:t>
-      </w:r>
-      <w:proofErr w:type="spellStart"/>
-      <w:r>
-        <w:t>Serotiny</w:t>
-      </w:r>
-      <w:proofErr w:type="spellEnd"/>
-      <w:r>
-        <w:t xml:space="preserve"> is given precedence over </w:t>
-      </w:r>
-      <w:proofErr w:type="spellStart"/>
-      <w:r>
-        <w:t>resprouting</w:t>
-      </w:r>
-      <w:proofErr w:type="spellEnd"/>
-      <w:r>
-        <w:t xml:space="preserve"> as it typically has a higher threshold for success than </w:t>
-      </w:r>
-      <w:proofErr w:type="spellStart"/>
-      <w:r>
-        <w:t>resprouting</w:t>
-      </w:r>
-      <w:proofErr w:type="spellEnd"/>
-      <w:r>
-        <w:t xml:space="preserve">.  This slightly favors </w:t>
-      </w:r>
-      <w:proofErr w:type="spellStart"/>
-      <w:r>
-        <w:t>serotinous</w:t>
-      </w:r>
-      <w:proofErr w:type="spellEnd"/>
-      <w:r>
-        <w:t xml:space="preserve"> species when mixed with species able to </w:t>
-      </w:r>
-      <w:proofErr w:type="spellStart"/>
-      <w:r>
-        <w:t>resprout</w:t>
-      </w:r>
-      <w:proofErr w:type="spellEnd"/>
-      <w:r>
-        <w:t xml:space="preserve"> following a fire.</w:t>
+        <w:t xml:space="preserve"> is triggered for one or more species, then neither resprouting nor seeding will occur.  Serotiny is given precedence over resprouting as it typically has a higher threshold for success than resprouting.  This slightly favors serotinous species when mixed with species able to resprout following a fire.</w:t>
       </w:r>
     </w:p>
     <w:p>
@@ -8620,15 +8596,7 @@
         <w:pStyle w:val="textbody"/>
       </w:pPr>
       <w:r>
-        <w:t xml:space="preserve">If </w:t>
-      </w:r>
-      <w:proofErr w:type="spellStart"/>
-      <w:r>
-        <w:t>resprouting</w:t>
-      </w:r>
-      <w:proofErr w:type="spellEnd"/>
-      <w:r>
-        <w:t xml:space="preserve"> (which can be induced by many disturbance types) is triggered, then seeding will not occur.</w:t>
+        <w:t>If resprouting (which can be induced by many disturbance types) is triggered, then seeding will not occur.</w:t>
       </w:r>
     </w:p>
     <w:p>
@@ -8636,23 +8604,7 @@
         <w:pStyle w:val="textbody"/>
       </w:pPr>
       <w:r>
-        <w:t xml:space="preserve">Finally, if neither planting, </w:t>
-      </w:r>
-      <w:proofErr w:type="spellStart"/>
-      <w:r>
-        <w:t>serotiny</w:t>
-      </w:r>
-      <w:proofErr w:type="spellEnd"/>
-      <w:r>
-        <w:t xml:space="preserve">, nor </w:t>
-      </w:r>
-      <w:proofErr w:type="spellStart"/>
-      <w:r>
-        <w:t>resprouting</w:t>
-      </w:r>
-      <w:proofErr w:type="spellEnd"/>
-      <w:r>
-        <w:t xml:space="preserve"> occurred, seeding dispersal into a sight will occur.</w:t>
+        <w:t>Finally, if neither planting, serotiny, nor resprouting occurred, seeding dispersal into a sight will occur.</w:t>
       </w:r>
     </w:p>
     <w:p>
@@ -8720,7 +8672,7 @@
           <v:shape id="_x0000_i1025" type="#_x0000_t75" style="width:307.5pt;height:18pt" o:ole="">
             <v:imagedata r:id="rId10" o:title=""/>
           </v:shape>
-          <o:OLEObject Type="Embed" ProgID="Equation.3" ShapeID="_x0000_i1025" DrawAspect="Content" ObjectID="_1558423399" r:id="rId11"/>
+          <o:OLEObject Type="Embed" ProgID="Equation.3" ShapeID="_x0000_i1025" DrawAspect="Content" ObjectID="_1558502098" r:id="rId11"/>
         </w:object>
       </w:r>
     </w:p>
@@ -8728,15 +8680,9 @@
       <w:pPr>
         <w:pStyle w:val="textbody"/>
       </w:pPr>
-      <w:proofErr w:type="gramStart"/>
-      <w:r>
-        <w:t>where</w:t>
-      </w:r>
-      <w:proofErr w:type="gramEnd"/>
-      <w:r>
-        <w:t xml:space="preserve"> </w:t>
-      </w:r>
-      <w:proofErr w:type="spellStart"/>
+      <w:r>
+        <w:t xml:space="preserve">where </w:t>
+      </w:r>
       <w:r>
         <w:t>ANPP</w:t>
       </w:r>
@@ -8754,7 +8700,6 @@
         </w:rPr>
         <w:t>i</w:t>
       </w:r>
-      <w:proofErr w:type="spellEnd"/>
       <w:r>
         <w:t xml:space="preserve"> is the maximum </w:t>
       </w:r>
@@ -8777,16 +8722,8 @@
         <w:rPr>
           <w:i/>
         </w:rPr>
-        <w:t xml:space="preserve"> </w:t>
-      </w:r>
-      <w:proofErr w:type="spellStart"/>
-      <w:r>
-        <w:rPr>
-          <w:i/>
-        </w:rPr>
-        <w:t>i</w:t>
-      </w:r>
-      <w:proofErr w:type="spellEnd"/>
+        <w:t xml:space="preserve"> i</w:t>
+      </w:r>
       <w:r>
         <w:rPr>
           <w:i/>
@@ -8903,15 +8840,7 @@
         <w:ind w:right="758"/>
       </w:pPr>
       <w:r>
-        <w:t xml:space="preserve">Cohort net growth is based on the principles outlined in Scheller and </w:t>
-      </w:r>
-      <w:proofErr w:type="spellStart"/>
-      <w:r>
-        <w:t>Mladenoff</w:t>
-      </w:r>
-      <w:proofErr w:type="spellEnd"/>
-      <w:r>
-        <w:t xml:space="preserve"> (2004).  Cohort net growth takes into consideration the age of the cohort, species, ecoregion, and competition.  Cohort net growth is gross growth minus development-related mortality.  </w:t>
+        <w:t xml:space="preserve">Cohort net growth is based on the principles outlined in Scheller and Mladenoff (2004).  Cohort net growth takes into consideration the age of the cohort, species, ecoregion, and competition.  Cohort net growth is gross growth minus development-related mortality.  </w:t>
       </w:r>
       <w:r>
         <w:rPr>
@@ -8975,7 +8904,7 @@
           <v:shape id="_x0000_i1026" type="#_x0000_t75" style="width:165pt;height:39pt" o:ole="">
             <v:imagedata r:id="rId12" o:title=""/>
           </v:shape>
-          <o:OLEObject Type="Embed" ProgID="Equation.3" ShapeID="_x0000_i1026" DrawAspect="Content" ObjectID="_1558423400" r:id="rId13"/>
+          <o:OLEObject Type="Embed" ProgID="Equation.3" ShapeID="_x0000_i1026" DrawAspect="Content" ObjectID="_1558502099" r:id="rId13"/>
         </w:object>
       </w:r>
       <w:r>
@@ -8993,22 +8922,15 @@
       <w:pPr>
         <w:ind w:left="1122" w:right="758"/>
       </w:pPr>
-      <w:proofErr w:type="gramStart"/>
-      <w:r>
-        <w:t>where</w:t>
-      </w:r>
-      <w:proofErr w:type="gramEnd"/>
-      <w:r>
-        <w:t xml:space="preserve"> </w:t>
-      </w:r>
-      <w:proofErr w:type="spellStart"/>
+      <w:r>
+        <w:t xml:space="preserve">where </w:t>
+      </w:r>
       <w:r>
         <w:rPr>
           <w:i/>
         </w:rPr>
         <w:t>i</w:t>
       </w:r>
-      <w:proofErr w:type="spellEnd"/>
       <w:r>
         <w:t xml:space="preserve"> is species, </w:t>
       </w:r>
@@ -9021,7 +8943,6 @@
       <w:r>
         <w:t xml:space="preserve"> is age cohort.  </w:t>
       </w:r>
-      <w:proofErr w:type="spellStart"/>
       <w:r>
         <w:rPr>
           <w:i/>
@@ -9035,20 +8956,11 @@
         </w:rPr>
         <w:t>ij</w:t>
       </w:r>
-      <w:proofErr w:type="spellEnd"/>
       <w:r>
         <w:t xml:space="preserve"> is the biomass for a single cohort.  </w:t>
       </w:r>
       <w:r>
-        <w:t xml:space="preserve">(This equation is a correction to the original found in Scheller and </w:t>
-      </w:r>
-      <w:proofErr w:type="spellStart"/>
-      <w:r>
-        <w:t>Mladenoff</w:t>
-      </w:r>
-      <w:proofErr w:type="spellEnd"/>
-      <w:r>
-        <w:t xml:space="preserve">, 2004.)  </w:t>
+        <w:t xml:space="preserve">(This equation is a correction to the original found in Scheller and Mladenoff, 2004.)  </w:t>
       </w:r>
       <w:r>
         <w:t>The second formulation was added to allow any recent non-disturbance mortality (i.e., from cohort senescence) to contribute to growing space.  The purpose of the second formulation is to allow young cohorts some growing space as may be generated by within-cell gap</w:t>
@@ -9077,7 +8989,7 @@
           <v:shape id="_x0000_i1027" type="#_x0000_t75" style="width:135pt;height:18.75pt" o:ole="">
             <v:imagedata r:id="rId14" o:title=""/>
           </v:shape>
-          <o:OLEObject Type="Embed" ProgID="Equation.3" ShapeID="_x0000_i1027" DrawAspect="Content" ObjectID="_1558423401" r:id="rId15"/>
+          <o:OLEObject Type="Embed" ProgID="Equation.3" ShapeID="_x0000_i1027" DrawAspect="Content" ObjectID="_1558502100" r:id="rId15"/>
         </w:object>
       </w:r>
       <w:r>
@@ -9095,22 +9007,15 @@
       <w:pPr>
         <w:pStyle w:val="textbody"/>
       </w:pPr>
-      <w:proofErr w:type="gramStart"/>
-      <w:r>
-        <w:t>where</w:t>
-      </w:r>
-      <w:proofErr w:type="gramEnd"/>
-      <w:r>
-        <w:t xml:space="preserve"> </w:t>
-      </w:r>
-      <w:proofErr w:type="spellStart"/>
+      <w:r>
+        <w:t xml:space="preserve">where </w:t>
+      </w:r>
       <w:r>
         <w:rPr>
           <w:i/>
         </w:rPr>
         <w:t>PrevYearMortality</w:t>
       </w:r>
-      <w:proofErr w:type="spellEnd"/>
       <w:r>
         <w:t xml:space="preserve"> is </w:t>
       </w:r>
@@ -9147,11 +9052,9 @@
         </w:rPr>
         <w:t xml:space="preserve">  Therefore, </w:t>
       </w:r>
-      <w:proofErr w:type="spellStart"/>
       <w:r>
         <w:t>PrevYearMortality</w:t>
       </w:r>
-      <w:proofErr w:type="spellEnd"/>
       <w:r>
         <w:rPr>
           <w:i/>
@@ -9166,7 +9069,6 @@
       <w:r>
         <w:t>As of v3.0, competition (</w:t>
       </w:r>
-      <w:proofErr w:type="spellStart"/>
       <w:r>
         <w:rPr>
           <w:i/>
@@ -9180,7 +9082,6 @@
         </w:rPr>
         <w:t>ij</w:t>
       </w:r>
-      <w:proofErr w:type="spellEnd"/>
       <w:r>
         <w:t>) is expressed as measure of cohort biomass compared to other biomass on the site.</w:t>
       </w:r>
@@ -9393,14 +9294,7 @@
         <w:rPr>
           <w:i/>
         </w:rPr>
-        <w:t xml:space="preserve">In versions earlier than 3.0, competition was simply the ratio of </w:t>
-      </w:r>
-      <w:proofErr w:type="spellStart"/>
-      <w:r>
-        <w:rPr>
-          <w:i/>
-        </w:rPr>
-        <w:t>B</w:t>
+        <w:t>In versions earlier than 3.0, competition was simply the ratio of B</w:t>
       </w:r>
       <w:r>
         <w:rPr>
@@ -9409,19 +9303,11 @@
         </w:rPr>
         <w:t>POTij</w:t>
       </w:r>
-      <w:proofErr w:type="spellEnd"/>
       <w:r>
         <w:rPr>
           <w:i/>
         </w:rPr>
-        <w:t xml:space="preserve"> to </w:t>
-      </w:r>
-      <w:proofErr w:type="spellStart"/>
-      <w:r>
-        <w:rPr>
-          <w:i/>
-        </w:rPr>
-        <w:t>B</w:t>
+        <w:t xml:space="preserve"> to B</w:t>
       </w:r>
       <w:r>
         <w:rPr>
@@ -9430,19 +9316,11 @@
         </w:rPr>
         <w:t>MAXi</w:t>
       </w:r>
-      <w:proofErr w:type="spellEnd"/>
       <w:r>
         <w:rPr>
           <w:i/>
         </w:rPr>
-        <w:t xml:space="preserve"> (</w:t>
-      </w:r>
-      <w:proofErr w:type="spellStart"/>
-      <w:r>
-        <w:rPr>
-          <w:i/>
-        </w:rPr>
-        <w:t>B</w:t>
+        <w:t xml:space="preserve"> (B</w:t>
       </w:r>
       <w:r>
         <w:rPr>
@@ -9451,7 +9329,6 @@
         </w:rPr>
         <w:t>PMij</w:t>
       </w:r>
-      <w:proofErr w:type="spellEnd"/>
       <w:r>
         <w:rPr>
           <w:i/>
@@ -9480,7 +9357,7 @@
           <v:shape id="_x0000_i1028" type="#_x0000_t75" style="width:177pt;height:22.5pt" o:ole="">
             <v:imagedata r:id="rId16" o:title=""/>
           </v:shape>
-          <o:OLEObject Type="Embed" ProgID="Equation.3" ShapeID="_x0000_i1028" DrawAspect="Content" ObjectID="_1558423402" r:id="rId17"/>
+          <o:OLEObject Type="Embed" ProgID="Equation.3" ShapeID="_x0000_i1028" DrawAspect="Content" ObjectID="_1558502101" r:id="rId17"/>
         </w:object>
       </w:r>
       <w:r>
@@ -9499,15 +9376,9 @@
         <w:pStyle w:val="textbody"/>
         <w:ind w:right="10"/>
       </w:pPr>
-      <w:proofErr w:type="gramStart"/>
-      <w:r>
-        <w:t>where</w:t>
-      </w:r>
-      <w:proofErr w:type="gramEnd"/>
-      <w:r>
-        <w:t xml:space="preserve"> </w:t>
-      </w:r>
-      <w:proofErr w:type="spellStart"/>
+      <w:r>
+        <w:t xml:space="preserve">where </w:t>
+      </w:r>
       <w:r>
         <w:rPr>
           <w:i/>
@@ -9521,11 +9392,9 @@
         </w:rPr>
         <w:t>APij</w:t>
       </w:r>
-      <w:proofErr w:type="spellEnd"/>
       <w:r>
         <w:t xml:space="preserve"> is the ratio of cohort biomass (</w:t>
       </w:r>
-      <w:proofErr w:type="spellStart"/>
       <w:r>
         <w:rPr>
           <w:i/>
@@ -9539,11 +9408,9 @@
         </w:rPr>
         <w:t>ij</w:t>
       </w:r>
-      <w:proofErr w:type="spellEnd"/>
       <w:r>
         <w:t>) to cohort potential (</w:t>
       </w:r>
-      <w:proofErr w:type="spellStart"/>
       <w:r>
         <w:rPr>
           <w:i/>
@@ -9557,7 +9424,6 @@
         </w:rPr>
         <w:t>POTij</w:t>
       </w:r>
-      <w:proofErr w:type="spellEnd"/>
       <w:r>
         <w:t xml:space="preserve">), and </w:t>
       </w:r>
@@ -9593,7 +9459,7 @@
           <v:shape id="_x0000_i1029" type="#_x0000_t75" style="width:236.25pt;height:18.75pt" o:ole="">
             <v:imagedata r:id="rId18" o:title=""/>
           </v:shape>
-          <o:OLEObject Type="Embed" ProgID="Equation.3" ShapeID="_x0000_i1029" DrawAspect="Content" ObjectID="_1558423403" r:id="rId19"/>
+          <o:OLEObject Type="Embed" ProgID="Equation.3" ShapeID="_x0000_i1029" DrawAspect="Content" ObjectID="_1558502102" r:id="rId19"/>
         </w:object>
       </w:r>
       <w:r>
@@ -9626,7 +9492,6 @@
       <w:r>
         <w:t>Mortality is caused by senescence (below) and ‘development’.  Development mortality (</w:t>
       </w:r>
-      <w:proofErr w:type="spellStart"/>
       <w:r>
         <w:rPr>
           <w:i/>
@@ -9640,7 +9505,6 @@
         </w:rPr>
         <w:t>BIOij</w:t>
       </w:r>
-      <w:proofErr w:type="spellEnd"/>
       <w:r>
         <w:t>) is the ongoing loss of individual trees and branches.  It does not include leaf litter.  Development mortality is low when a cohort is young or small, accelerates during the stem-exclusion phase (between young and mature ages), and plateaus at maturity.  It is also constrained by maximum biomass and competition to ensure that is appropriate relative to a cohort’s growth</w:t>
       </w:r>
@@ -9663,7 +9527,6 @@
       <w:r>
         <w:t xml:space="preserve"> has changed.  If </w:t>
       </w:r>
-      <w:proofErr w:type="spellStart"/>
       <w:r>
         <w:rPr>
           <w:i/>
@@ -9683,11 +9546,9 @@
         </w:rPr>
         <w:t>APij</w:t>
       </w:r>
-      <w:proofErr w:type="spellEnd"/>
       <w:r>
         <w:t xml:space="preserve"> &gt; 1, then </w:t>
       </w:r>
-      <w:proofErr w:type="spellStart"/>
       <w:r>
         <w:rPr>
           <w:i/>
@@ -9708,11 +9569,9 @@
         </w:rPr>
         <w:t>ij</w:t>
       </w:r>
-      <w:proofErr w:type="spellEnd"/>
       <w:r>
         <w:t xml:space="preserve"> = </w:t>
       </w:r>
-      <w:proofErr w:type="spellStart"/>
       <w:r>
         <w:rPr>
           <w:i/>
@@ -9726,7 +9585,6 @@
         </w:rPr>
         <w:t>MAXi</w:t>
       </w:r>
-      <w:proofErr w:type="spellEnd"/>
       <w:r>
         <w:rPr>
           <w:i/>
@@ -9736,7 +9594,6 @@
       <w:r>
         <w:t xml:space="preserve">* </w:t>
       </w:r>
-      <w:proofErr w:type="spellStart"/>
       <w:r>
         <w:rPr>
           <w:i/>
@@ -9750,11 +9607,9 @@
         </w:rPr>
         <w:t>PMij</w:t>
       </w:r>
-      <w:proofErr w:type="spellEnd"/>
       <w:r>
         <w:t xml:space="preserve">.  If </w:t>
       </w:r>
-      <w:proofErr w:type="spellStart"/>
       <w:r>
         <w:rPr>
           <w:i/>
@@ -9774,7 +9629,6 @@
         </w:rPr>
         <w:t>APij</w:t>
       </w:r>
-      <w:proofErr w:type="spellEnd"/>
       <w:r>
         <w:t xml:space="preserve"> ≤ 1 then:</w:t>
       </w:r>
@@ -9791,7 +9645,7 @@
           <v:shape id="_x0000_i1030" type="#_x0000_t75" style="width:184.5pt;height:36.75pt" o:ole="">
             <v:imagedata r:id="rId20" o:title=""/>
           </v:shape>
-          <o:OLEObject Type="Embed" ProgID="Equation.3" ShapeID="_x0000_i1030" DrawAspect="Content" ObjectID="_1558423404" r:id="rId21"/>
+          <o:OLEObject Type="Embed" ProgID="Equation.3" ShapeID="_x0000_i1030" DrawAspect="Content" ObjectID="_1558502103" r:id="rId21"/>
         </w:object>
       </w:r>
       <w:r>
@@ -9844,7 +9698,6 @@
       <w:r>
         <w:t>, and the age at which this mortality begins to be a factor is species-specific and controlled by the user</w:t>
       </w:r>
-      <w:proofErr w:type="gramStart"/>
       <w:r>
         <w:rPr>
           <w:b/>
@@ -9853,11 +9706,7 @@
         <w:t>.</w:t>
       </w:r>
       <w:r>
-        <w:t>.</w:t>
-      </w:r>
-      <w:proofErr w:type="gramEnd"/>
-      <w:r>
-        <w:t xml:space="preserve">  The biomass</w:t>
+        <w:t>.  The biomass</w:t>
       </w:r>
       <w:r>
         <w:t xml:space="preserve"> will decline to near zero at the maximum life span.  Cohorts are </w:t>
@@ -9994,17 +9843,11 @@
         <w:t xml:space="preserve">can now </w:t>
       </w:r>
       <w:r>
-        <w:t xml:space="preserve">account for disturbances that </w:t>
-      </w:r>
-      <w:bookmarkStart w:id="19" w:name="_GoBack"/>
-      <w:bookmarkEnd w:id="19"/>
-      <w:r>
-        <w:t>would likely happen prior to initialization</w:t>
+        <w:t>account for disturbances that would likely happen prior to initialization</w:t>
       </w:r>
       <w:r>
         <w:t xml:space="preserve">.  The optional keyword </w:t>
       </w:r>
-      <w:proofErr w:type="spellStart"/>
       <w:r>
         <w:rPr>
           <w:b/>
@@ -10017,7 +9860,6 @@
         </w:rPr>
         <w:t>pMortalityFraction</w:t>
       </w:r>
-      <w:proofErr w:type="spellEnd"/>
       <w:r>
         <w:t xml:space="preserve"> allows additional mortality which is applied equally to all cohorts.  </w:t>
       </w:r>
@@ -10033,7 +9875,6 @@
       <w:r>
         <w:t xml:space="preserve"> (</w:t>
       </w:r>
-      <w:proofErr w:type="spellStart"/>
       <w:r>
         <w:rPr>
           <w:i/>
@@ -10047,14 +9888,12 @@
         </w:rPr>
         <w:t>AGEj</w:t>
       </w:r>
-      <w:proofErr w:type="spellEnd"/>
       <w:r>
         <w:t xml:space="preserve">).  </w:t>
       </w:r>
       <w:r>
         <w:t xml:space="preserve">If the </w:t>
       </w:r>
-      <w:proofErr w:type="spellStart"/>
       <w:r>
         <w:rPr>
           <w:b/>
@@ -10067,7 +9906,6 @@
         </w:rPr>
         <w:t>pMortalityFraction</w:t>
       </w:r>
-      <w:proofErr w:type="spellEnd"/>
       <w:r>
         <w:t xml:space="preserve"> is not used, the extension will tend to </w:t>
       </w:r>
@@ -10080,41 +9918,41 @@
         <w:pStyle w:val="Heading3"/>
         <w:ind w:left="720" w:hanging="720"/>
       </w:pPr>
-      <w:bookmarkStart w:id="20" w:name="_Toc484681109"/>
+      <w:bookmarkStart w:id="19" w:name="_Toc484681109"/>
       <w:r>
         <w:t>Shade calculations</w:t>
       </w:r>
+      <w:bookmarkEnd w:id="19"/>
+    </w:p>
+    <w:p>
+      <w:pPr>
+        <w:pStyle w:val="textbody"/>
+      </w:pPr>
+      <w:r>
+        <w:t xml:space="preserve">There are six possible site shade classes ranging from zero (no shade) to 5 (highest shade).  </w:t>
+      </w:r>
+      <w:r>
+        <w:t xml:space="preserve">Site shade is calculated based on the </w:t>
+      </w:r>
+      <w:r>
+        <w:t xml:space="preserve">percentage of </w:t>
+      </w:r>
+      <w:r>
+        <w:t xml:space="preserve">biomass present on a site </w:t>
+      </w:r>
+      <w:r>
+        <w:t xml:space="preserve">relative to </w:t>
+      </w:r>
+      <w:r>
+        <w:t xml:space="preserve">the maximum </w:t>
+      </w:r>
+      <w:bookmarkStart w:id="20" w:name="OLE_LINK1"/>
+      <w:bookmarkStart w:id="21" w:name="OLE_LINK2"/>
+      <w:r>
+        <w:t xml:space="preserve">possible biomass </w:t>
+      </w:r>
       <w:bookmarkEnd w:id="20"/>
-    </w:p>
-    <w:p>
-      <w:pPr>
-        <w:pStyle w:val="textbody"/>
-      </w:pPr>
-      <w:r>
-        <w:t xml:space="preserve">There are six possible site shade classes ranging from zero (no shade) to 5 (highest shade).  </w:t>
-      </w:r>
-      <w:r>
-        <w:t xml:space="preserve">Site shade is calculated based on the </w:t>
-      </w:r>
-      <w:r>
-        <w:t xml:space="preserve">percentage of </w:t>
-      </w:r>
-      <w:r>
-        <w:t xml:space="preserve">biomass present on a site </w:t>
-      </w:r>
-      <w:r>
-        <w:t xml:space="preserve">relative to </w:t>
-      </w:r>
-      <w:r>
-        <w:t xml:space="preserve">the maximum </w:t>
-      </w:r>
-      <w:bookmarkStart w:id="21" w:name="OLE_LINK1"/>
-      <w:bookmarkStart w:id="22" w:name="OLE_LINK2"/>
-      <w:r>
-        <w:t xml:space="preserve">possible biomass </w:t>
-      </w:r>
       <w:bookmarkEnd w:id="21"/>
-      <w:bookmarkEnd w:id="22"/>
       <w:r>
         <w:t>for an ecoregion</w:t>
       </w:r>
@@ -10243,11 +10081,11 @@
         <w:pStyle w:val="Heading3"/>
         <w:ind w:left="720" w:hanging="720"/>
       </w:pPr>
-      <w:bookmarkStart w:id="23" w:name="_Toc484681110"/>
+      <w:bookmarkStart w:id="22" w:name="_Toc484681110"/>
       <w:r>
         <w:t>Interactions with age-only disturbances</w:t>
       </w:r>
-      <w:bookmarkEnd w:id="23"/>
+      <w:bookmarkEnd w:id="22"/>
     </w:p>
     <w:p>
       <w:pPr>
@@ -10298,15 +10136,7 @@
         <w:pStyle w:val="textbody"/>
       </w:pPr>
       <w:r>
-        <w:t xml:space="preserve">The interface is specified in a separate </w:t>
-      </w:r>
-      <w:proofErr w:type="spellStart"/>
-      <w:r>
-        <w:t>LandisData</w:t>
-      </w:r>
-      <w:proofErr w:type="spellEnd"/>
-      <w:r>
-        <w:t xml:space="preserve"> parameter file: </w:t>
+        <w:t xml:space="preserve">The interface is specified in a separate LandisData parameter file: </w:t>
       </w:r>
       <w:r>
         <w:t>"Age-only Disturbances - Biomass Parameters"</w:t>
@@ -10320,11 +10150,11 @@
         <w:pStyle w:val="Heading3"/>
         <w:ind w:left="720" w:hanging="720"/>
       </w:pPr>
-      <w:bookmarkStart w:id="24" w:name="_Toc484681111"/>
+      <w:bookmarkStart w:id="23" w:name="_Toc484681111"/>
       <w:r>
         <w:t>Dynamic inputs for climate change or others</w:t>
       </w:r>
-      <w:bookmarkEnd w:id="24"/>
+      <w:bookmarkEnd w:id="23"/>
     </w:p>
     <w:p>
       <w:pPr>
@@ -10351,33 +10181,122 @@
         <w:spacing w:line="276" w:lineRule="auto"/>
         <w:ind w:right="945"/>
       </w:pPr>
-      <w:bookmarkStart w:id="25" w:name="_Toc484681112"/>
+      <w:bookmarkStart w:id="24" w:name="_Toc484681112"/>
       <w:r>
         <w:lastRenderedPageBreak/>
         <w:t xml:space="preserve">Major </w:t>
       </w:r>
-      <w:r>
-        <w:t>Version History</w:t>
+      <w:bookmarkEnd w:id="24"/>
+      <w:r>
+        <w:t>Releases</w:t>
+      </w:r>
+    </w:p>
+    <w:p>
+      <w:pPr>
+        <w:pStyle w:val="Heading3"/>
+      </w:pPr>
+      <w:bookmarkStart w:id="25" w:name="_Toc484681113"/>
+      <w:bookmarkStart w:id="26" w:name="_Toc391464720"/>
+      <w:r>
+        <w:t>Version 4</w:t>
+      </w:r>
+      <w:r>
+        <w:t>.</w:t>
+      </w:r>
+      <w:r>
+        <w:t>0</w:t>
+      </w:r>
+      <w:r>
+        <w:t xml:space="preserve"> (June 2017)</w:t>
       </w:r>
       <w:bookmarkEnd w:id="25"/>
     </w:p>
     <w:p>
       <w:pPr>
+        <w:pStyle w:val="textbody"/>
+      </w:pPr>
+      <w:r>
+        <w:t>Added PartialCohortMortality interface to fix error whereby partial cohort mortality (particularly from Biomass Harvest) was not properly allocating dead material.</w:t>
+      </w:r>
+    </w:p>
+    <w:p>
+      <w:pPr>
+        <w:pStyle w:val="textbody"/>
+      </w:pPr>
+      <w:r>
+        <w:t>Access to the C</w:t>
+      </w:r>
+      <w:r>
+        <w:t xml:space="preserve">limate </w:t>
+      </w:r>
+      <w:r>
+        <w:t>L</w:t>
+      </w:r>
+      <w:r>
+        <w:t xml:space="preserve">ibrary </w:t>
+      </w:r>
+      <w:r>
+        <w:t xml:space="preserve">was also added.  This </w:t>
+      </w:r>
+      <w:r>
+        <w:t>enable</w:t>
+      </w:r>
+      <w:r>
+        <w:t>s</w:t>
+      </w:r>
+      <w:r>
+        <w:t xml:space="preserve"> a suite of LANDIS-II model extensions to </w:t>
+      </w:r>
+      <w:r>
+        <w:t>use</w:t>
+      </w:r>
+      <w:r>
+        <w:t xml:space="preserve"> the same stream of climate data</w:t>
+      </w:r>
+      <w:r>
+        <w:t xml:space="preserve"> (see the climate library user’s manual (</w:t>
+      </w:r>
+      <w:r>
+        <w:t>LANDIS-II Climate Library v1.0 User Guide</w:t>
+      </w:r>
+      <w:r>
+        <w:t>)</w:t>
+      </w:r>
+      <w:r>
+        <w:t xml:space="preserve">.  By feeding in climate data </w:t>
+      </w:r>
+      <w:r>
+        <w:t xml:space="preserve">only </w:t>
+      </w:r>
+      <w:r>
+        <w:t xml:space="preserve">once, the climate </w:t>
+      </w:r>
+      <w:r>
+        <w:t>is</w:t>
+      </w:r>
+      <w:r>
+        <w:t xml:space="preserve"> seamlessly integrated across </w:t>
+      </w:r>
+      <w:r>
+        <w:t>all extensions specified in the scenario file.  As outlined in the Climate Library User’s Guide, the user can feed in daily or monthly data without having to calculate standard deviation.</w:t>
+      </w:r>
+    </w:p>
+    <w:p>
+      <w:pPr>
         <w:pStyle w:val="Heading3"/>
       </w:pPr>
-      <w:bookmarkStart w:id="26" w:name="_Toc391464720"/>
-      <w:bookmarkStart w:id="27" w:name="_Toc484681113"/>
-      <w:r>
-        <w:t>Version 4</w:t>
-      </w:r>
-      <w:r>
-        <w:t>.</w:t>
-      </w:r>
-      <w:r>
-        <w:t>0</w:t>
-      </w:r>
-      <w:r>
-        <w:t xml:space="preserve"> (June 2017)</w:t>
+      <w:bookmarkStart w:id="27" w:name="_Toc484681114"/>
+      <w:r>
+        <w:t>Version 3.2</w:t>
+      </w:r>
+      <w:r>
+        <w:t xml:space="preserve"> (</w:t>
+      </w:r>
+      <w:r>
+        <w:t>May 2015</w:t>
+      </w:r>
+      <w:r>
+        <w:t>)</w:t>
       </w:r>
       <w:bookmarkEnd w:id="27"/>
     </w:p>
@@ -10386,15 +10305,7 @@
         <w:pStyle w:val="textbody"/>
       </w:pPr>
       <w:r>
-        <w:t xml:space="preserve">Added </w:t>
-      </w:r>
-      <w:proofErr w:type="spellStart"/>
-      <w:r>
-        <w:t>PartialCohortMortality</w:t>
-      </w:r>
-      <w:proofErr w:type="spellEnd"/>
-      <w:r>
-        <w:t xml:space="preserve"> interface to fix error whereby partial cohort mortality (particularly from Biomass Harvest) was not properly allocating dead material.</w:t>
+        <w:t>Added compatibility with other succession extensions that inherit their cohorts from Biomass Cohorts through the new dependency on the Biomass Library.  Any succession extension that uses a cohort structure that inherits from Biomass Cohorts should be able to be compatible with this version.</w:t>
       </w:r>
     </w:p>
     <w:p>
@@ -10402,79 +10313,43 @@
         <w:pStyle w:val="textbody"/>
       </w:pPr>
       <w:r>
-        <w:t>Access to the C</w:t>
-      </w:r>
-      <w:r>
-        <w:t xml:space="preserve">limate </w:t>
-      </w:r>
-      <w:r>
-        <w:t>L</w:t>
-      </w:r>
-      <w:r>
-        <w:t xml:space="preserve">ibrary </w:t>
-      </w:r>
-      <w:r>
-        <w:t xml:space="preserve">was also added.  This </w:t>
-      </w:r>
-      <w:r>
-        <w:t>enable</w:t>
-      </w:r>
-      <w:r>
-        <w:t>s</w:t>
-      </w:r>
-      <w:r>
-        <w:t xml:space="preserve"> a suite of LANDIS-II model extensions to </w:t>
-      </w:r>
-      <w:r>
-        <w:t>use</w:t>
-      </w:r>
-      <w:r>
-        <w:t xml:space="preserve"> the same stream of climate data</w:t>
-      </w:r>
-      <w:r>
-        <w:t xml:space="preserve"> (see the climate library user’s manual (</w:t>
-      </w:r>
-      <w:r>
-        <w:t>LANDIS-II Climate Library v1.0 User Guide</w:t>
-      </w:r>
-      <w:r>
-        <w:t>)</w:t>
-      </w:r>
-      <w:r>
-        <w:t xml:space="preserve">.  By feeding in climate data </w:t>
-      </w:r>
-      <w:r>
-        <w:t xml:space="preserve">only </w:t>
-      </w:r>
-      <w:r>
-        <w:t xml:space="preserve">once, the climate </w:t>
-      </w:r>
-      <w:r>
-        <w:t>is</w:t>
-      </w:r>
-      <w:r>
-        <w:t xml:space="preserve"> seamlessly integrated across </w:t>
-      </w:r>
-      <w:r>
-        <w:t>all extensions specified in the scenario file.  As outlined in the Climate Library User’s Guide, the user can feed in daily or monthly data without having to calculate standard deviation.</w:t>
+        <w:t>This User Guide has also been updated to reflect changes that were not well documented in earlier 3.x U</w:t>
+      </w:r>
+      <w:r>
+        <w:t>ser Guides.  These changes include the calculations of</w:t>
+      </w:r>
+      <w:r>
+        <w:t xml:space="preserve"> initial biomass (</w:t>
+      </w:r>
+      <w:r>
+        <w:fldChar w:fldCharType="begin"/>
+      </w:r>
+      <w:r>
+        <w:instrText xml:space="preserve"> REF _Ref421710107 \r \h </w:instrText>
+      </w:r>
+      <w:r>
+        <w:fldChar w:fldCharType="separate"/>
+      </w:r>
+      <w:r>
+        <w:t>1.1.2</w:t>
+      </w:r>
+      <w:r>
+        <w:fldChar w:fldCharType="end"/>
+      </w:r>
+      <w:r>
+        <w:t>),</w:t>
+      </w:r>
+      <w:r>
+        <w:t xml:space="preserve"> actual ANPP (equation 4), competition (equation 3) and growth mortality (equation 6).</w:t>
       </w:r>
     </w:p>
     <w:p>
       <w:pPr>
         <w:pStyle w:val="Heading3"/>
       </w:pPr>
-      <w:bookmarkStart w:id="28" w:name="_Toc484681114"/>
-      <w:r>
-        <w:t>Version 3.2</w:t>
-      </w:r>
-      <w:r>
-        <w:t xml:space="preserve"> (</w:t>
-      </w:r>
-      <w:r>
-        <w:t>May 2015</w:t>
-      </w:r>
-      <w:r>
-        <w:t>)</w:t>
+      <w:bookmarkStart w:id="28" w:name="_Toc484681115"/>
+      <w:r>
+        <w:t>Version 3.1</w:t>
       </w:r>
       <w:bookmarkEnd w:id="28"/>
     </w:p>
@@ -10482,13 +10357,33 @@
       <w:pPr>
         <w:pStyle w:val="textbody"/>
       </w:pPr>
-      <w:proofErr w:type="gramStart"/>
-      <w:r>
-        <w:t>Added compatibility with other succession extensions that inherit their cohorts from Biomass Cohorts through the new dependency on the Biomass Library.</w:t>
-      </w:r>
-      <w:proofErr w:type="gramEnd"/>
-      <w:r>
-        <w:t xml:space="preserve">  Any succession extension that uses a cohort structure that inherits from Biomass Cohorts should be able to be compatible with this version.</w:t>
+      <w:r>
+        <w:t>This version applies the restriction that a species must have an establishment probability &gt; 0 for planting (within a Harvest prescription) to be successful.  This behavior is now consistent with the general Model Description.</w:t>
+      </w:r>
+    </w:p>
+    <w:p>
+      <w:pPr>
+        <w:pStyle w:val="Heading3"/>
+      </w:pPr>
+      <w:bookmarkStart w:id="29" w:name="_Toc484681116"/>
+      <w:r>
+        <w:t xml:space="preserve">Version </w:t>
+      </w:r>
+      <w:r>
+        <w:fldChar w:fldCharType="begin"/>
+      </w:r>
+      <w:r>
+        <w:instrText xml:space="preserve"> DOCPROPERTY  "Extension Version"  \* MERGEFORMAT </w:instrText>
+      </w:r>
+      <w:r>
+        <w:fldChar w:fldCharType="separate"/>
+      </w:r>
+      <w:r>
+        <w:t>3.0</w:t>
+      </w:r>
+      <w:bookmarkEnd w:id="29"/>
+      <w:r>
+        <w:fldChar w:fldCharType="end"/>
       </w:r>
     </w:p>
     <w:p>
@@ -10496,105 +10391,24 @@
         <w:pStyle w:val="textbody"/>
       </w:pPr>
       <w:r>
-        <w:t>This User Guide has also been updated to reflect changes that were not well documented in earlier 3.x U</w:t>
-      </w:r>
-      <w:r>
-        <w:t>ser Guides.  These changes include the calculations of</w:t>
-      </w:r>
-      <w:r>
-        <w:t xml:space="preserve"> initial biomass (</w:t>
-      </w:r>
-      <w:r>
-        <w:fldChar w:fldCharType="begin"/>
-      </w:r>
-      <w:r>
-        <w:instrText xml:space="preserve"> REF _Ref421710107 \r \h </w:instrText>
-      </w:r>
-      <w:r>
-        <w:fldChar w:fldCharType="separate"/>
-      </w:r>
-      <w:r>
-        <w:t>1.1.2</w:t>
-      </w:r>
-      <w:r>
-        <w:fldChar w:fldCharType="end"/>
-      </w:r>
-      <w:r>
-        <w:t>),</w:t>
-      </w:r>
-      <w:r>
-        <w:t xml:space="preserve"> actual ANPP (equation 4), competition (equation 3) and growth mortality (equation 6).</w:t>
-      </w:r>
-    </w:p>
-    <w:p>
-      <w:pPr>
-        <w:pStyle w:val="Heading3"/>
-      </w:pPr>
-      <w:bookmarkStart w:id="29" w:name="_Toc484681115"/>
-      <w:r>
-        <w:t>Version 3.1</w:t>
-      </w:r>
-      <w:bookmarkEnd w:id="29"/>
+        <w:t xml:space="preserve">The extension is compatible with LANDIS-II v6.0.  All succession extensions for v6.0 are required to include the initial communities text file and inputs map.  Previously these were input in the </w:t>
+      </w:r>
+      <w:r>
+        <w:rPr>
+          <w:b/>
+        </w:rPr>
+        <w:t>Scenario</w:t>
+      </w:r>
+      <w:r>
+        <w:t xml:space="preserve"> file.  These details are outlined in section 5.</w:t>
+      </w:r>
     </w:p>
     <w:p>
       <w:pPr>
         <w:pStyle w:val="textbody"/>
       </w:pPr>
       <w:r>
-        <w:t>This version applies the restriction that a species must have an establishment probability &gt; 0 for planting (within a Harvest prescription) to be successful.  This behavior is now consistent with the general Model Description.</w:t>
-      </w:r>
-    </w:p>
-    <w:p>
-      <w:pPr>
-        <w:pStyle w:val="Heading3"/>
-      </w:pPr>
-      <w:bookmarkStart w:id="30" w:name="_Toc484681116"/>
-      <w:r>
-        <w:t xml:space="preserve">Version </w:t>
-      </w:r>
-      <w:fldSimple w:instr=" DOCPROPERTY  &quot;Extension Version&quot;  \* MERGEFORMAT ">
-        <w:r>
-          <w:t>3.0</w:t>
-        </w:r>
-        <w:bookmarkEnd w:id="30"/>
-      </w:fldSimple>
-    </w:p>
-    <w:p>
-      <w:pPr>
-        <w:pStyle w:val="textbody"/>
-      </w:pPr>
-      <w:r>
-        <w:t xml:space="preserve">The extension is compatible with LANDIS-II v6.0.  All succession extensions for v6.0 are required to include the initial </w:t>
-      </w:r>
-      <w:proofErr w:type="gramStart"/>
-      <w:r>
-        <w:t>communities</w:t>
-      </w:r>
-      <w:proofErr w:type="gramEnd"/>
-      <w:r>
-        <w:t xml:space="preserve"> text file and inputs map.  Previously these were input in the </w:t>
-      </w:r>
-      <w:r>
-        <w:rPr>
-          <w:b/>
-        </w:rPr>
-        <w:t>Scenario</w:t>
-      </w:r>
-      <w:r>
-        <w:t xml:space="preserve"> file.  These details are outlined in section 5.</w:t>
-      </w:r>
-    </w:p>
-    <w:p>
-      <w:pPr>
-        <w:pStyle w:val="textbody"/>
-      </w:pPr>
-      <w:proofErr w:type="gramStart"/>
-      <w:r>
-        <w:t>v3.0</w:t>
-      </w:r>
-      <w:proofErr w:type="gramEnd"/>
-      <w:r>
-        <w:t xml:space="preserve"> added a growth curve parameter, which determines how quickly ANPP reaches its maximum (see equation 4).</w:t>
+        <w:t>v3.0 added a growth curve parameter, which determines how quickly ANPP reaches its maximum (see equation 4).</w:t>
       </w:r>
     </w:p>
     <w:p>
@@ -10631,12 +10445,12 @@
         <w:pStyle w:val="Heading3"/>
         <w:ind w:left="720" w:hanging="720"/>
       </w:pPr>
-      <w:bookmarkStart w:id="31" w:name="_Toc484681117"/>
+      <w:bookmarkStart w:id="30" w:name="_Toc484681117"/>
       <w:bookmarkEnd w:id="26"/>
       <w:r>
         <w:t>Version 2.2</w:t>
       </w:r>
-      <w:bookmarkEnd w:id="31"/>
+      <w:bookmarkEnd w:id="30"/>
     </w:p>
     <w:p>
       <w:pPr>
@@ -10645,43 +10459,23 @@
       <w:r>
         <w:t xml:space="preserve">Two new optional keywords were added:  </w:t>
       </w:r>
-      <w:proofErr w:type="spellStart"/>
       <w:r>
         <w:rPr>
           <w:b/>
         </w:rPr>
         <w:t>CalibrateMode</w:t>
       </w:r>
-      <w:proofErr w:type="spellEnd"/>
       <w:r>
         <w:t xml:space="preserve"> and </w:t>
       </w:r>
-      <w:proofErr w:type="spellStart"/>
       <w:r>
         <w:rPr>
           <w:b/>
         </w:rPr>
         <w:t>SpinupMortalityFraction</w:t>
       </w:r>
-      <w:proofErr w:type="spellEnd"/>
-      <w:r>
-        <w:t xml:space="preserve">.  </w:t>
-      </w:r>
-      <w:proofErr w:type="spellStart"/>
-      <w:r>
-        <w:t>CalibrateMode</w:t>
-      </w:r>
-      <w:proofErr w:type="spellEnd"/>
-      <w:r>
-        <w:t xml:space="preserve"> simply outputs additional information to the Landis-log file.  This can create very large log files.  </w:t>
-      </w:r>
-      <w:proofErr w:type="spellStart"/>
-      <w:r>
-        <w:t>SpinupMortalityFraction</w:t>
-      </w:r>
-      <w:proofErr w:type="spellEnd"/>
-      <w:r>
-        <w:t xml:space="preserve"> adds background mortality during the biomass spin-up phase.  This allows a more realistic initial condition whereas previous versions often overestimated initial biomass and underestimated initial dead biomass because there is no disturbance during the spin-up phase.</w:t>
+      <w:r>
+        <w:t>.  CalibrateMode simply outputs additional information to the Landis-log file.  This can create very large log files.  SpinupMortalityFraction adds background mortality during the biomass spin-up phase.  This allows a more realistic initial condition whereas previous versions often overestimated initial biomass and underestimated initial dead biomass because there is no disturbance during the spin-up phase.</w:t>
       </w:r>
     </w:p>
     <w:p>
@@ -10691,24 +10485,14 @@
       <w:r>
         <w:t xml:space="preserve">In addition, a capacity reduction was added to allow the simulation of land use change.  This feature is only enabled when Biomass Harvest is used in conjunction with the </w:t>
       </w:r>
-      <w:proofErr w:type="spellStart"/>
       <w:r>
         <w:rPr>
           <w:b/>
         </w:rPr>
         <w:t>PreventEstablish</w:t>
       </w:r>
-      <w:proofErr w:type="spellEnd"/>
-      <w:r>
-        <w:t xml:space="preserve"> parameter.  In this case, the mean biomass reduction (from Biomass Harvest) is applied to the </w:t>
-      </w:r>
-      <w:proofErr w:type="gramStart"/>
-      <w:r>
-        <w:t>species  x</w:t>
-      </w:r>
-      <w:proofErr w:type="gramEnd"/>
-      <w:r>
-        <w:t xml:space="preserve"> ecoregion maximum biomass.  No additional inputs to Biomass Succession v2 are required for this functionality.</w:t>
+      <w:r>
+        <w:t xml:space="preserve"> parameter.  In this case, the mean biomass reduction (from Biomass Harvest) is applied to the species  x ecoregion maximum biomass.  No additional inputs to Biomass Succession v2 are required for this functionality.</w:t>
       </w:r>
     </w:p>
     <w:p>
@@ -10716,11 +10500,11 @@
         <w:pStyle w:val="Heading3"/>
         <w:ind w:left="720" w:hanging="720"/>
       </w:pPr>
-      <w:bookmarkStart w:id="32" w:name="_Toc484681118"/>
+      <w:bookmarkStart w:id="31" w:name="_Toc484681118"/>
       <w:r>
         <w:t>Version 2.1</w:t>
       </w:r>
-      <w:bookmarkEnd w:id="32"/>
+      <w:bookmarkEnd w:id="31"/>
     </w:p>
     <w:p>
       <w:pPr>
@@ -10753,11 +10537,11 @@
         <w:pStyle w:val="Heading3"/>
         <w:ind w:left="720" w:hanging="720"/>
       </w:pPr>
-      <w:bookmarkStart w:id="33" w:name="_Toc484681119"/>
+      <w:bookmarkStart w:id="32" w:name="_Toc484681119"/>
       <w:r>
         <w:t>Version 2.0</w:t>
       </w:r>
-      <w:bookmarkEnd w:id="33"/>
+      <w:bookmarkEnd w:id="32"/>
     </w:p>
     <w:p>
       <w:pPr>
@@ -10812,23 +10596,7 @@
         <w:pStyle w:val="textbody"/>
       </w:pPr>
       <w:r>
-        <w:t xml:space="preserve">Finally, </w:t>
-      </w:r>
-      <w:proofErr w:type="spellStart"/>
-      <w:r>
-        <w:t>Meentemeyer’s</w:t>
-      </w:r>
-      <w:proofErr w:type="spellEnd"/>
-      <w:r>
-        <w:t xml:space="preserve"> decay function (</w:t>
-      </w:r>
-      <w:proofErr w:type="spellStart"/>
-      <w:r>
-        <w:t>Meentemeyer</w:t>
-      </w:r>
-      <w:proofErr w:type="spellEnd"/>
-      <w:r>
-        <w:t xml:space="preserve"> 1978) is now coded directly into the extension.  Percent leaf lignin by species and actual evapotranspiration by ecoregion are now separate input parameters.  The goal here was to simplify inputs as this is currently the most common method for calculating leaf decay parameters.  If leaf decay is unimportant, the user should provide high values for AET (e.g., 1000).</w:t>
+        <w:t>Finally, Meentemeyer’s decay function (Meentemeyer 1978) is now coded directly into the extension.  Percent leaf lignin by species and actual evapotranspiration by ecoregion are now separate input parameters.  The goal here was to simplify inputs as this is currently the most common method for calculating leaf decay parameters.  If leaf decay is unimportant, the user should provide high values for AET (e.g., 1000).</w:t>
       </w:r>
     </w:p>
     <w:p>
@@ -10842,25 +10610,43 @@
         <w:spacing w:line="276" w:lineRule="auto"/>
         <w:ind w:right="945"/>
       </w:pPr>
-      <w:bookmarkStart w:id="34" w:name="_Toc484681120"/>
+      <w:bookmarkStart w:id="33" w:name="_Toc484681120"/>
       <w:r>
         <w:t xml:space="preserve">Minor </w:t>
       </w:r>
-      <w:r>
-        <w:t>Version History</w:t>
+      <w:bookmarkEnd w:id="33"/>
+      <w:r>
+        <w:t>Releases</w:t>
+      </w:r>
+    </w:p>
+    <w:p>
+      <w:pPr>
+        <w:pStyle w:val="Heading3"/>
+      </w:pPr>
+      <w:bookmarkStart w:id="34" w:name="_Toc484681121"/>
+      <w:r>
+        <w:t>Version 3.2.1</w:t>
+      </w:r>
+      <w:r>
+        <w:t xml:space="preserve"> (June 2015)</w:t>
       </w:r>
       <w:bookmarkEnd w:id="34"/>
     </w:p>
     <w:p>
       <w:pPr>
+        <w:pStyle w:val="textbody"/>
+      </w:pPr>
+      <w:r>
+        <w:t>This version restores features that were inadvertently lost in the upgrade to v3.2.</w:t>
+      </w:r>
+    </w:p>
+    <w:p>
+      <w:pPr>
         <w:pStyle w:val="Heading3"/>
       </w:pPr>
-      <w:bookmarkStart w:id="35" w:name="_Toc484681121"/>
-      <w:r>
-        <w:t>Version 3.2.1</w:t>
-      </w:r>
-      <w:r>
-        <w:t xml:space="preserve"> (June 2015)</w:t>
+      <w:bookmarkStart w:id="35" w:name="_Toc484681122"/>
+      <w:r>
+        <w:t>Version 3.1.1</w:t>
       </w:r>
       <w:bookmarkEnd w:id="35"/>
     </w:p>
@@ -10869,90 +10655,35 @@
         <w:pStyle w:val="textbody"/>
       </w:pPr>
       <w:r>
-        <w:t>This version restores features that were inadvertently lost in the upgrade to v3.2.</w:t>
-      </w:r>
-    </w:p>
-    <w:p>
-      <w:pPr>
-        <w:pStyle w:val="Heading3"/>
-      </w:pPr>
-      <w:bookmarkStart w:id="36" w:name="_Toc484681122"/>
-      <w:r>
-        <w:t>Version 3.1.1</w:t>
-      </w:r>
-      <w:bookmarkEnd w:id="36"/>
+        <w:t>Biomass succession outputs now include raster maps (.img ) of aboveground biomass ANPP (g m</w:t>
+      </w:r>
+      <w:r>
+        <w:rPr>
+          <w:vertAlign w:val="superscript"/>
+        </w:rPr>
+        <w:t>-2</w:t>
+      </w:r>
+      <w:r>
+        <w:t xml:space="preserve"> yr</w:t>
+      </w:r>
+      <w:r>
+        <w:rPr>
+          <w:vertAlign w:val="superscript"/>
+        </w:rPr>
+        <w:t>-1</w:t>
+      </w:r>
+      <w:r>
+        <w:t>)</w:t>
+      </w:r>
+      <w:r>
+        <w:t>.  The maps have a default name:  biomass\biomass-anpp-{timestep}.img.</w:t>
+      </w:r>
     </w:p>
     <w:p>
       <w:pPr>
         <w:pStyle w:val="textbody"/>
       </w:pPr>
       <w:r>
-        <w:t>Biomass succession outputs now include raster maps (.</w:t>
-      </w:r>
-      <w:proofErr w:type="spellStart"/>
-      <w:proofErr w:type="gramStart"/>
-      <w:r>
-        <w:t>img</w:t>
-      </w:r>
-      <w:proofErr w:type="spellEnd"/>
-      <w:r>
-        <w:t xml:space="preserve"> )</w:t>
-      </w:r>
-      <w:proofErr w:type="gramEnd"/>
-      <w:r>
-        <w:t xml:space="preserve"> of aboveground biomass ANPP (g m</w:t>
-      </w:r>
-      <w:r>
-        <w:rPr>
-          <w:vertAlign w:val="superscript"/>
-        </w:rPr>
-        <w:t>-2</w:t>
-      </w:r>
-      <w:r>
-        <w:t xml:space="preserve"> yr</w:t>
-      </w:r>
-      <w:r>
-        <w:rPr>
-          <w:vertAlign w:val="superscript"/>
-        </w:rPr>
-        <w:t>-1</w:t>
-      </w:r>
-      <w:r>
-        <w:t>)</w:t>
-      </w:r>
-      <w:r>
-        <w:t>.  The maps have a default name:  biomass\biomass-</w:t>
-      </w:r>
-      <w:proofErr w:type="spellStart"/>
-      <w:r>
-        <w:t>anpp</w:t>
-      </w:r>
-      <w:proofErr w:type="spellEnd"/>
-      <w:r>
-        <w:t>-{</w:t>
-      </w:r>
-      <w:proofErr w:type="spellStart"/>
-      <w:r>
-        <w:t>timestep</w:t>
-      </w:r>
-      <w:proofErr w:type="spellEnd"/>
-      <w:r>
-        <w:t>}.</w:t>
-      </w:r>
-      <w:proofErr w:type="spellStart"/>
-      <w:r>
-        <w:t>img</w:t>
-      </w:r>
-      <w:proofErr w:type="spellEnd"/>
-      <w:r>
-        <w:t>.</w:t>
-      </w:r>
-    </w:p>
-    <w:p>
-      <w:pPr>
-        <w:pStyle w:val="textbody"/>
-      </w:pPr>
-      <w:r>
         <w:t>Also added CAUTION note if AET is set to zero for an active ecoregion.</w:t>
       </w:r>
     </w:p>
@@ -10960,144 +10691,57 @@
       <w:pPr>
         <w:pStyle w:val="Heading2"/>
       </w:pPr>
-      <w:bookmarkStart w:id="37" w:name="_Toc484681123"/>
+      <w:bookmarkStart w:id="36" w:name="_Toc484681123"/>
       <w:r>
         <w:lastRenderedPageBreak/>
         <w:t>References</w:t>
       </w:r>
+      <w:bookmarkEnd w:id="36"/>
+    </w:p>
+    <w:p>
+      <w:pPr>
+        <w:pStyle w:val="reference"/>
+        <w:rPr>
+          <w:rFonts w:cs="MS Sans Serif"/>
+        </w:rPr>
+      </w:pPr>
+      <w:r>
+        <w:rPr>
+          <w:rFonts w:cs="MS Sans Serif"/>
+        </w:rPr>
+        <w:t>Keeling, H. C. and Phillips, O. L. The global relationship between forest productivity and biomass. Global Ecology and Biogeography. 2007; 16:618-631.</w:t>
+      </w:r>
+    </w:p>
+    <w:p>
+      <w:pPr>
+        <w:pStyle w:val="reference"/>
+      </w:pPr>
+      <w:r>
+        <w:rPr>
+          <w:rFonts w:cs="MS Sans Serif"/>
+        </w:rPr>
+        <w:t>Meentemeyer, V. Macroclimate and lignin control rates of litter decomposition rates. Ecology. 1978; 59(3):465-472.</w:t>
+      </w:r>
+    </w:p>
+    <w:p>
+      <w:pPr>
+        <w:pStyle w:val="reference"/>
+      </w:pPr>
+      <w:r>
+        <w:t>Scheller, R. M. and Mladenoff, D. J. A forest growth and biomass module for a landscape simulation model, LANDIS:  Design, validation, and application. Ecological Modelling. 2004; 180(1):211-229.</w:t>
+      </w:r>
+    </w:p>
+    <w:p>
+      <w:pPr>
+        <w:pStyle w:val="Heading2"/>
+      </w:pPr>
+      <w:bookmarkStart w:id="37" w:name="_Toc127846704"/>
+      <w:bookmarkStart w:id="38" w:name="_Toc484681124"/>
+      <w:r>
+        <w:t>Acknowledgments</w:t>
+      </w:r>
       <w:bookmarkEnd w:id="37"/>
-    </w:p>
-    <w:p>
-      <w:pPr>
-        <w:pStyle w:val="reference"/>
-        <w:rPr>
-          <w:rFonts w:cs="MS Sans Serif"/>
-        </w:rPr>
-      </w:pPr>
-      <w:proofErr w:type="gramStart"/>
-      <w:r>
-        <w:rPr>
-          <w:rFonts w:cs="MS Sans Serif"/>
-        </w:rPr>
-        <w:t>Keeling, H. C. and Phillips, O. L.</w:t>
-      </w:r>
-      <w:proofErr w:type="gramEnd"/>
-      <w:r>
-        <w:rPr>
-          <w:rFonts w:cs="MS Sans Serif"/>
-        </w:rPr>
-        <w:t xml:space="preserve"> </w:t>
-      </w:r>
-      <w:proofErr w:type="gramStart"/>
-      <w:r>
-        <w:rPr>
-          <w:rFonts w:cs="MS Sans Serif"/>
-        </w:rPr>
-        <w:t>The global relationship between forest productivity and biomass.</w:t>
-      </w:r>
-      <w:proofErr w:type="gramEnd"/>
-      <w:r>
-        <w:rPr>
-          <w:rFonts w:cs="MS Sans Serif"/>
-        </w:rPr>
-        <w:t xml:space="preserve"> </w:t>
-      </w:r>
-      <w:proofErr w:type="gramStart"/>
-      <w:r>
-        <w:rPr>
-          <w:rFonts w:cs="MS Sans Serif"/>
-        </w:rPr>
-        <w:t>Global Ecology and Biogeography.</w:t>
-      </w:r>
-      <w:proofErr w:type="gramEnd"/>
-      <w:r>
-        <w:rPr>
-          <w:rFonts w:cs="MS Sans Serif"/>
-        </w:rPr>
-        <w:t xml:space="preserve"> </w:t>
-      </w:r>
-      <w:proofErr w:type="gramStart"/>
-      <w:r>
-        <w:rPr>
-          <w:rFonts w:cs="MS Sans Serif"/>
-        </w:rPr>
-        <w:t>2007; 16:618-631.</w:t>
-      </w:r>
-      <w:proofErr w:type="gramEnd"/>
-    </w:p>
-    <w:p>
-      <w:pPr>
-        <w:pStyle w:val="reference"/>
-      </w:pPr>
-      <w:proofErr w:type="spellStart"/>
-      <w:r>
-        <w:rPr>
-          <w:rFonts w:cs="MS Sans Serif"/>
-        </w:rPr>
-        <w:t>Meentemeyer</w:t>
-      </w:r>
-      <w:proofErr w:type="spellEnd"/>
-      <w:r>
-        <w:rPr>
-          <w:rFonts w:cs="MS Sans Serif"/>
-        </w:rPr>
-        <w:t xml:space="preserve">, V. Macroclimate and lignin control rates of litter decomposition rates. </w:t>
-      </w:r>
-      <w:proofErr w:type="gramStart"/>
-      <w:r>
-        <w:rPr>
-          <w:rFonts w:cs="MS Sans Serif"/>
-        </w:rPr>
-        <w:t>Ecology.</w:t>
-      </w:r>
-      <w:proofErr w:type="gramEnd"/>
-      <w:r>
-        <w:rPr>
-          <w:rFonts w:cs="MS Sans Serif"/>
-        </w:rPr>
-        <w:t xml:space="preserve"> 1978; 59(3):465-472.</w:t>
-      </w:r>
-    </w:p>
-    <w:p>
-      <w:pPr>
-        <w:pStyle w:val="reference"/>
-      </w:pPr>
-      <w:proofErr w:type="gramStart"/>
-      <w:r>
-        <w:t xml:space="preserve">Scheller, R. M. and </w:t>
-      </w:r>
-      <w:proofErr w:type="spellStart"/>
-      <w:r>
-        <w:t>Mladenoff</w:t>
-      </w:r>
-      <w:proofErr w:type="spellEnd"/>
-      <w:r>
-        <w:t>, D. J.</w:t>
-      </w:r>
-      <w:proofErr w:type="gramEnd"/>
-      <w:r>
-        <w:t xml:space="preserve"> A forest growth and biomass module for a landscape simulation model, LANDIS:  Design, validation, and application. </w:t>
-      </w:r>
-      <w:proofErr w:type="gramStart"/>
-      <w:r>
-        <w:t>Ecological Modelling.</w:t>
-      </w:r>
-      <w:proofErr w:type="gramEnd"/>
-      <w:r>
-        <w:t xml:space="preserve"> 2004; 180(1):211-229.</w:t>
-      </w:r>
-    </w:p>
-    <w:p>
-      <w:pPr>
-        <w:pStyle w:val="Heading2"/>
-      </w:pPr>
-      <w:bookmarkStart w:id="38" w:name="_Toc127846704"/>
-      <w:bookmarkStart w:id="39" w:name="_Toc484681124"/>
-      <w:r>
-        <w:t>Acknowledgments</w:t>
-      </w:r>
       <w:bookmarkEnd w:id="38"/>
-      <w:bookmarkEnd w:id="39"/>
     </w:p>
     <w:p>
       <w:pPr>
@@ -11120,22 +10764,14 @@
         </w:smartTag>
       </w:smartTag>
       <w:r>
-        <w:t xml:space="preserve">) of the U.S. Forest Service.  Valuable contributions to the development of the model and extensions were made by Brian R. Sturtevant, Eric J. Gustafson, and David J. </w:t>
-      </w:r>
-      <w:proofErr w:type="spellStart"/>
-      <w:r>
-        <w:t>Mladenoff</w:t>
-      </w:r>
-      <w:proofErr w:type="spellEnd"/>
-      <w:r>
-        <w:t xml:space="preserve">. </w:t>
+        <w:t xml:space="preserve">) of the U.S. Forest Service.  Valuable contributions to the development of the model and extensions were made by Brian R. Sturtevant, Eric J. Gustafson, and David J. Mladenoff. </w:t>
       </w:r>
     </w:p>
     <w:p>
       <w:pPr>
         <w:pStyle w:val="Heading1"/>
       </w:pPr>
-      <w:bookmarkStart w:id="40" w:name="_Toc484681125"/>
+      <w:bookmarkStart w:id="39" w:name="_Toc484681125"/>
       <w:r>
         <w:lastRenderedPageBreak/>
         <w:t xml:space="preserve">Succession </w:t>
@@ -11143,22 +10779,17 @@
       <w:r>
         <w:t>Input File</w:t>
       </w:r>
-      <w:bookmarkEnd w:id="40"/>
+      <w:bookmarkEnd w:id="39"/>
     </w:p>
     <w:p>
       <w:pPr>
         <w:pStyle w:val="textbody"/>
       </w:pPr>
-      <w:proofErr w:type="gramStart"/>
       <w:r>
         <w:t xml:space="preserve">Nearly </w:t>
       </w:r>
       <w:r>
-        <w:t xml:space="preserve"> all</w:t>
-      </w:r>
-      <w:proofErr w:type="gramEnd"/>
-      <w:r>
-        <w:t xml:space="preserve"> the input parameters for this extension are specified in one main input file.  This text file must comply with the general format requirements described in section 3.1 </w:t>
+        <w:t xml:space="preserve"> all the input parameters for this extension are specified in one main input file.  This text file must comply with the general format requirements described in section 3.1 </w:t>
       </w:r>
       <w:r>
         <w:rPr>
@@ -11193,15 +10824,13 @@
       <w:pPr>
         <w:pStyle w:val="Heading2"/>
       </w:pPr>
-      <w:bookmarkStart w:id="41" w:name="_Toc112490865"/>
-      <w:bookmarkStart w:id="42" w:name="_Toc484681126"/>
-      <w:proofErr w:type="spellStart"/>
+      <w:bookmarkStart w:id="40" w:name="_Toc112490865"/>
+      <w:bookmarkStart w:id="41" w:name="_Toc484681126"/>
       <w:r>
         <w:t>LandisData</w:t>
       </w:r>
+      <w:bookmarkEnd w:id="40"/>
       <w:bookmarkEnd w:id="41"/>
-      <w:bookmarkEnd w:id="42"/>
-      <w:proofErr w:type="spellEnd"/>
     </w:p>
     <w:p>
       <w:pPr>
@@ -11226,15 +10855,13 @@
       <w:pPr>
         <w:pStyle w:val="Heading2"/>
       </w:pPr>
-      <w:bookmarkStart w:id="43" w:name="_Toc112490866"/>
-      <w:bookmarkStart w:id="44" w:name="_Toc484681127"/>
-      <w:proofErr w:type="spellStart"/>
+      <w:bookmarkStart w:id="42" w:name="_Toc112490866"/>
+      <w:bookmarkStart w:id="43" w:name="_Toc484681127"/>
       <w:r>
         <w:t>Timestep</w:t>
       </w:r>
+      <w:bookmarkEnd w:id="42"/>
       <w:bookmarkEnd w:id="43"/>
-      <w:bookmarkEnd w:id="44"/>
-      <w:proofErr w:type="spellEnd"/>
     </w:p>
     <w:p>
       <w:pPr>
@@ -11243,13 +10870,8 @@
       <w:r>
         <w:t xml:space="preserve">This parameter is the </w:t>
       </w:r>
-      <w:proofErr w:type="spellStart"/>
-      <w:r>
-        <w:t>timestep</w:t>
-      </w:r>
-      <w:proofErr w:type="spellEnd"/>
-      <w:r>
-        <w:t xml:space="preserve"> of the extension</w:t>
+      <w:r>
+        <w:t>timestep of the extension</w:t>
       </w:r>
       <w:r>
         <w:t>.  Value: integer &gt; 0.  Units: years.</w:t>
@@ -11264,17 +10886,15 @@
         </w:tabs>
         <w:ind w:left="648" w:hanging="648"/>
       </w:pPr>
-      <w:bookmarkStart w:id="45" w:name="_Toc107735767"/>
-      <w:bookmarkStart w:id="46" w:name="_Toc112490867"/>
-      <w:bookmarkStart w:id="47" w:name="_Toc484681128"/>
-      <w:proofErr w:type="spellStart"/>
+      <w:bookmarkStart w:id="44" w:name="_Toc107735767"/>
+      <w:bookmarkStart w:id="45" w:name="_Toc112490867"/>
+      <w:bookmarkStart w:id="46" w:name="_Toc484681128"/>
       <w:r>
         <w:t>SeedingAlgorithm</w:t>
       </w:r>
+      <w:bookmarkEnd w:id="44"/>
       <w:bookmarkEnd w:id="45"/>
       <w:bookmarkEnd w:id="46"/>
-      <w:bookmarkEnd w:id="47"/>
-      <w:proofErr w:type="spellEnd"/>
     </w:p>
     <w:p>
       <w:pPr>
@@ -11295,83 +10915,29 @@
           <w:sz w:val="20"/>
           <w:szCs w:val="20"/>
         </w:rPr>
-        <w:t>"</w:t>
-      </w:r>
-      <w:proofErr w:type="spellStart"/>
+        <w:t>"WardSeedDispersal"</w:t>
+      </w:r>
+      <w:r>
+        <w:t xml:space="preserve">, </w:t>
+      </w:r>
       <w:r>
         <w:rPr>
           <w:rFonts w:ascii="Courier New" w:hAnsi="Courier New" w:cs="Courier New"/>
           <w:sz w:val="20"/>
           <w:szCs w:val="20"/>
         </w:rPr>
-        <w:t>WardSeedDispersal</w:t>
-      </w:r>
-      <w:proofErr w:type="spellEnd"/>
+        <w:t>"NoDispersal"</w:t>
+      </w:r>
+      <w:r>
+        <w:t xml:space="preserve"> or </w:t>
+      </w:r>
       <w:r>
         <w:rPr>
           <w:rFonts w:ascii="Courier New" w:hAnsi="Courier New" w:cs="Courier New"/>
           <w:sz w:val="20"/>
           <w:szCs w:val="20"/>
         </w:rPr>
-        <w:t>"</w:t>
-      </w:r>
-      <w:r>
-        <w:t xml:space="preserve">, </w:t>
-      </w:r>
-      <w:r>
-        <w:rPr>
-          <w:rFonts w:ascii="Courier New" w:hAnsi="Courier New" w:cs="Courier New"/>
-          <w:sz w:val="20"/>
-          <w:szCs w:val="20"/>
-        </w:rPr>
-        <w:t>"</w:t>
-      </w:r>
-      <w:proofErr w:type="spellStart"/>
-      <w:r>
-        <w:rPr>
-          <w:rFonts w:ascii="Courier New" w:hAnsi="Courier New" w:cs="Courier New"/>
-          <w:sz w:val="20"/>
-          <w:szCs w:val="20"/>
-        </w:rPr>
-        <w:t>NoDispersal</w:t>
-      </w:r>
-      <w:proofErr w:type="spellEnd"/>
-      <w:r>
-        <w:rPr>
-          <w:rFonts w:ascii="Courier New" w:hAnsi="Courier New" w:cs="Courier New"/>
-          <w:sz w:val="20"/>
-          <w:szCs w:val="20"/>
-        </w:rPr>
-        <w:t>"</w:t>
-      </w:r>
-      <w:r>
-        <w:t xml:space="preserve"> or </w:t>
-      </w:r>
-      <w:r>
-        <w:rPr>
-          <w:rFonts w:ascii="Courier New" w:hAnsi="Courier New" w:cs="Courier New"/>
-          <w:sz w:val="20"/>
-          <w:szCs w:val="20"/>
-        </w:rPr>
-        <w:t>"</w:t>
-      </w:r>
-      <w:proofErr w:type="spellStart"/>
-      <w:r>
-        <w:rPr>
-          <w:rFonts w:ascii="Courier New" w:hAnsi="Courier New" w:cs="Courier New"/>
-          <w:sz w:val="20"/>
-          <w:szCs w:val="20"/>
-        </w:rPr>
-        <w:t>UniversalDispersal</w:t>
-      </w:r>
-      <w:proofErr w:type="spellEnd"/>
-      <w:r>
-        <w:rPr>
-          <w:rFonts w:ascii="Courier New" w:hAnsi="Courier New" w:cs="Courier New"/>
-          <w:sz w:val="20"/>
-          <w:szCs w:val="20"/>
-        </w:rPr>
-        <w:t>"</w:t>
+        <w:t>"UniversalDispersal"</w:t>
       </w:r>
       <w:r>
         <w:t xml:space="preserve">.  The algorithms are described in section 4.5.1 </w:t>
@@ -11413,20 +10979,18 @@
           <w:numId w:val="5"/>
         </w:numPr>
       </w:pPr>
-      <w:bookmarkStart w:id="48" w:name="_Toc133339089"/>
-      <w:bookmarkStart w:id="49" w:name="_Toc282434150"/>
+      <w:bookmarkStart w:id="47" w:name="_Toc133339089"/>
+      <w:bookmarkStart w:id="48" w:name="_Toc282434150"/>
+      <w:bookmarkStart w:id="49" w:name="_Toc484681129"/>
       <w:bookmarkStart w:id="50" w:name="_Toc107735768"/>
       <w:bookmarkStart w:id="51" w:name="_Toc112490868"/>
       <w:bookmarkStart w:id="52" w:name="_Ref140207509"/>
-      <w:bookmarkStart w:id="53" w:name="_Toc484681129"/>
-      <w:proofErr w:type="spellStart"/>
       <w:r>
         <w:t>InitialCommunities</w:t>
       </w:r>
+      <w:bookmarkEnd w:id="47"/>
       <w:bookmarkEnd w:id="48"/>
       <w:bookmarkEnd w:id="49"/>
-      <w:bookmarkEnd w:id="53"/>
-      <w:proofErr w:type="spellEnd"/>
     </w:p>
     <w:p>
       <w:pPr>
@@ -11444,19 +11008,17 @@
           <w:numId w:val="5"/>
         </w:numPr>
       </w:pPr>
-      <w:bookmarkStart w:id="54" w:name="_Ref109371856"/>
-      <w:bookmarkStart w:id="55" w:name="_Toc133339090"/>
-      <w:bookmarkStart w:id="56" w:name="_Toc282434151"/>
-      <w:bookmarkStart w:id="57" w:name="_Toc484681130"/>
-      <w:proofErr w:type="spellStart"/>
+      <w:bookmarkStart w:id="53" w:name="_Ref109371856"/>
+      <w:bookmarkStart w:id="54" w:name="_Toc133339090"/>
+      <w:bookmarkStart w:id="55" w:name="_Toc282434151"/>
+      <w:bookmarkStart w:id="56" w:name="_Toc484681130"/>
       <w:r>
         <w:t>InitialCommunitiesMap</w:t>
       </w:r>
+      <w:bookmarkEnd w:id="53"/>
       <w:bookmarkEnd w:id="54"/>
       <w:bookmarkEnd w:id="55"/>
       <w:bookmarkEnd w:id="56"/>
-      <w:bookmarkEnd w:id="57"/>
-      <w:proofErr w:type="spellEnd"/>
     </w:p>
     <w:p>
       <w:pPr>
@@ -11474,28 +11036,52 @@
           <w:numId w:val="5"/>
         </w:numPr>
       </w:pPr>
-      <w:bookmarkStart w:id="58" w:name="_Toc463598773"/>
-      <w:bookmarkStart w:id="59" w:name="_Toc484681131"/>
-      <w:proofErr w:type="spellStart"/>
+      <w:bookmarkStart w:id="57" w:name="_Toc463598773"/>
+      <w:bookmarkStart w:id="58" w:name="_Toc484681131"/>
       <w:r>
         <w:t>ClimateConfigFile</w:t>
       </w:r>
+      <w:bookmarkEnd w:id="57"/>
       <w:bookmarkEnd w:id="58"/>
+    </w:p>
+    <w:p>
+      <w:pPr>
+        <w:pStyle w:val="textbody"/>
+      </w:pPr>
+      <w:r>
+        <w:t>The climate configuration file contains required climatic inputs.    The format of that file and its contents are described in the climate library user’s manual (</w:t>
+      </w:r>
+      <w:r>
+        <w:t>LANDIS-II Climate Library v1.0 User Guide</w:t>
+      </w:r>
+      <w:r>
+        <w:t>).</w:t>
+      </w:r>
+      <w:r>
+        <w:t xml:space="preserve">  </w:t>
+      </w:r>
+      <w:r>
+        <w:rPr>
+          <w:b/>
+        </w:rPr>
+        <w:t xml:space="preserve">This </w:t>
+      </w:r>
+      <w:r>
+        <w:rPr>
+          <w:b/>
+        </w:rPr>
+        <w:t>parameter</w:t>
+      </w:r>
+      <w:bookmarkStart w:id="59" w:name="_GoBack"/>
       <w:bookmarkEnd w:id="59"/>
-      <w:proofErr w:type="spellEnd"/>
-    </w:p>
-    <w:p>
-      <w:pPr>
-        <w:pStyle w:val="textbody"/>
-      </w:pPr>
-      <w:r>
-        <w:t>The climate configuration file contains required climatic inputs.    The format of that file and its contents are described in the climate library user’s manual (</w:t>
-      </w:r>
-      <w:r>
-        <w:t>LANDIS-II Climate Library v1.0 User Guide</w:t>
-      </w:r>
-      <w:r>
-        <w:t>).</w:t>
+      <w:r>
+        <w:rPr>
+          <w:b/>
+        </w:rPr>
+        <w:t xml:space="preserve"> is optional</w:t>
+      </w:r>
+      <w:r>
+        <w:t>.  If it is excluded, Biomass Succession will continue to operate but the Climate Library will not be available to extensions that require this information.</w:t>
       </w:r>
     </w:p>
     <w:p>
@@ -11508,27 +11094,36 @@
         <w:ind w:left="648" w:hanging="648"/>
       </w:pPr>
       <w:bookmarkStart w:id="60" w:name="_Toc484681132"/>
-      <w:proofErr w:type="spellStart"/>
-      <w:r>
+      <w:r>
+        <w:lastRenderedPageBreak/>
         <w:t>CalibrateMode</w:t>
       </w:r>
       <w:bookmarkEnd w:id="60"/>
-      <w:proofErr w:type="spellEnd"/>
     </w:p>
     <w:p>
       <w:pPr>
         <w:pStyle w:val="textbody"/>
       </w:pPr>
       <w:r>
-        <w:t xml:space="preserve">An optional variable, </w:t>
-      </w:r>
-      <w:proofErr w:type="spellStart"/>
-      <w:r>
-        <w:t>CalibrateMode</w:t>
-      </w:r>
-      <w:proofErr w:type="spellEnd"/>
-      <w:r>
-        <w:t xml:space="preserve"> d</w:t>
+        <w:t xml:space="preserve">An </w:t>
+      </w:r>
+      <w:r>
+        <w:rPr>
+          <w:b/>
+        </w:rPr>
+        <w:t xml:space="preserve">optional </w:t>
+      </w:r>
+      <w:r>
+        <w:rPr>
+          <w:b/>
+        </w:rPr>
+        <w:t>parameter</w:t>
+      </w:r>
+      <w:r>
+        <w:t xml:space="preserve">, </w:t>
+      </w:r>
+      <w:r>
+        <w:t>CalibrateMode d</w:t>
       </w:r>
       <w:r>
         <w:t>etermines whether additional log file data is activated.</w:t>
@@ -11547,16 +11142,13 @@
         <w:ind w:left="648" w:hanging="648"/>
       </w:pPr>
       <w:bookmarkStart w:id="61" w:name="_Toc484681133"/>
-      <w:proofErr w:type="spellStart"/>
-      <w:r>
-        <w:lastRenderedPageBreak/>
+      <w:r>
         <w:t>Spinu</w:t>
       </w:r>
       <w:r>
         <w:t>pMortalityFraction</w:t>
       </w:r>
       <w:bookmarkEnd w:id="61"/>
-      <w:proofErr w:type="spellEnd"/>
     </w:p>
     <w:p>
       <w:pPr>
@@ -11591,13 +11183,8 @@
         <w:ind w:left="648" w:hanging="648"/>
       </w:pPr>
       <w:bookmarkStart w:id="62" w:name="_Toc484681134"/>
-      <w:proofErr w:type="spellStart"/>
-      <w:r>
-        <w:t>MinRelativeBiomass</w:t>
-      </w:r>
-      <w:proofErr w:type="spellEnd"/>
-      <w:r>
-        <w:t xml:space="preserve"> Table</w:t>
+      <w:r>
+        <w:t>MinRelativeBiomass Table</w:t>
       </w:r>
       <w:bookmarkEnd w:id="50"/>
       <w:bookmarkEnd w:id="51"/>
@@ -11794,15 +11381,11 @@
         <w:t xml:space="preserve">The percentages represent the lower threshold of biomass on a site relative to the ecoregion’s maximum possible biomass (for any species) for the site to enter the shade class indicated in column 1.  Sites with less than the lowest threshold value will be assigned to shade class 0 (full sunlight). </w:t>
       </w:r>
       <w:r>
-        <w:t xml:space="preserve">The maximum biomass for an ecoregion is the maximum growth rate (for any species) multiplied by 30 (equation 2, Scheller and </w:t>
-      </w:r>
-      <w:proofErr w:type="spellStart"/>
-      <w:r>
-        <w:t>Mladenoff</w:t>
-      </w:r>
-      <w:proofErr w:type="spellEnd"/>
-      <w:r>
-        <w:t xml:space="preserve"> 2004)</w:t>
+        <w:t xml:space="preserve">The maximum biomass for an ecoregion is the maximum growth rate (for any species) multiplied by 30 (equation 2, Scheller </w:t>
+      </w:r>
+      <w:r>
+        <w:lastRenderedPageBreak/>
+        <w:t>and Mladenoff 2004)</w:t>
       </w:r>
       <w:r>
         <w:rPr>
@@ -11836,23 +11419,20 @@
         </w:tabs>
         <w:ind w:left="648" w:hanging="648"/>
       </w:pPr>
-      <w:bookmarkStart w:id="72" w:name="_Toc107735769"/>
-      <w:bookmarkStart w:id="73" w:name="_Toc112490873"/>
-      <w:bookmarkStart w:id="74" w:name="_Ref140207562"/>
-      <w:bookmarkStart w:id="75" w:name="_Toc484681139"/>
-      <w:proofErr w:type="spellStart"/>
-      <w:r>
-        <w:lastRenderedPageBreak/>
+      <w:bookmarkStart w:id="72" w:name="_Toc484681139"/>
+      <w:bookmarkStart w:id="73" w:name="_Toc107735769"/>
+      <w:bookmarkStart w:id="74" w:name="_Toc112490873"/>
+      <w:bookmarkStart w:id="75" w:name="_Ref140207562"/>
+      <w:r>
         <w:t>SufficientLight</w:t>
       </w:r>
-      <w:proofErr w:type="spellEnd"/>
       <w:r>
         <w:t xml:space="preserve"> </w:t>
       </w:r>
       <w:r>
         <w:t>Table</w:t>
       </w:r>
-      <w:bookmarkEnd w:id="75"/>
+      <w:bookmarkEnd w:id="72"/>
     </w:p>
     <w:p>
       <w:pPr>
@@ -11943,20 +11523,18 @@
         <w:ind w:left="648" w:hanging="648"/>
       </w:pPr>
       <w:bookmarkStart w:id="78" w:name="_Toc484681142"/>
-      <w:proofErr w:type="spellStart"/>
       <w:r>
         <w:t>Species</w:t>
       </w:r>
       <w:r>
         <w:t>Parameters</w:t>
       </w:r>
-      <w:bookmarkEnd w:id="72"/>
-      <w:proofErr w:type="spellEnd"/>
+      <w:bookmarkEnd w:id="73"/>
       <w:r>
         <w:t xml:space="preserve"> Table</w:t>
       </w:r>
-      <w:bookmarkEnd w:id="73"/>
       <w:bookmarkEnd w:id="74"/>
+      <w:bookmarkEnd w:id="75"/>
       <w:bookmarkEnd w:id="78"/>
     </w:p>
     <w:p>
@@ -12082,20 +11660,7 @@
         <w:t>Value: 0.0 ≤ number ≤ 1.0</w:t>
       </w:r>
       <w:r>
-        <w:t xml:space="preserve">.  </w:t>
-      </w:r>
-      <w:proofErr w:type="spellStart"/>
-      <w:proofErr w:type="gramStart"/>
-      <w:r>
-        <w:t>Unitless</w:t>
-      </w:r>
-      <w:proofErr w:type="spellEnd"/>
-      <w:r>
-        <w:t>.</w:t>
-      </w:r>
-      <w:proofErr w:type="gramEnd"/>
-      <w:r>
-        <w:t xml:space="preserve">  </w:t>
+        <w:t xml:space="preserve">.  Unitless.  </w:t>
       </w:r>
     </w:p>
     <w:p>
@@ -12103,23 +11668,7 @@
         <w:pStyle w:val="textbody"/>
       </w:pPr>
       <w:r>
-        <w:t xml:space="preserve">Decomposition is calculated according to Equation 7 in Scheller and </w:t>
-      </w:r>
-      <w:proofErr w:type="spellStart"/>
-      <w:r>
-        <w:t>Mladenoff</w:t>
-      </w:r>
-      <w:proofErr w:type="spellEnd"/>
-      <w:r>
-        <w:t xml:space="preserve"> (2004) such that Dead Biomass (t+1) = Dead </w:t>
-      </w:r>
-      <w:proofErr w:type="gramStart"/>
-      <w:r>
-        <w:t>Biomass(</w:t>
-      </w:r>
-      <w:proofErr w:type="gramEnd"/>
-      <w:r>
-        <w:t>t)*e^-</w:t>
+        <w:t>Decomposition is calculated according to Equation 7 in Scheller and Mladenoff (2004) such that Dead Biomass (t+1) = Dead Biomass(t)*e^-</w:t>
       </w:r>
       <w:r>
         <w:rPr>
@@ -12142,6 +11691,7 @@
       <w:bookmarkStart w:id="85" w:name="_Toc112490877"/>
       <w:bookmarkStart w:id="86" w:name="_Toc484681146"/>
       <w:r>
+        <w:lastRenderedPageBreak/>
         <w:t>Mortality Curve – Shape Parameter</w:t>
       </w:r>
       <w:bookmarkEnd w:id="85"/>
@@ -12164,11 +11714,7 @@
         <w:t>number ≤ 25.</w:t>
       </w:r>
       <w:r>
-        <w:t>0.  If the parameter = 5, then age-</w:t>
-      </w:r>
-      <w:r>
-        <w:lastRenderedPageBreak/>
-        <w:t>related mortality will begin at 10% of life span.  If the parameter = 25, then age-related mortality will begin at 85% of life span.</w:t>
+        <w:t>0.  If the parameter = 5, then age-related mortality will begin at 10% of life span.  If the parameter = 25, then age-related mortality will begin at 85% of life span.</w:t>
       </w:r>
     </w:p>
     <w:p>
@@ -12176,13 +11722,13 @@
         <w:pStyle w:val="Heading3"/>
         <w:ind w:left="720" w:hanging="720"/>
       </w:pPr>
-      <w:bookmarkStart w:id="87" w:name="_Toc112490878"/>
-      <w:bookmarkStart w:id="88" w:name="_Toc107735770"/>
-      <w:bookmarkStart w:id="89" w:name="_Toc484681147"/>
+      <w:bookmarkStart w:id="87" w:name="_Toc484681147"/>
+      <w:bookmarkStart w:id="88" w:name="_Toc112490878"/>
+      <w:bookmarkStart w:id="89" w:name="_Toc107735770"/>
       <w:r>
         <w:t>Growth Curve – Shape Parameter</w:t>
       </w:r>
-      <w:bookmarkEnd w:id="89"/>
+      <w:bookmarkEnd w:id="87"/>
     </w:p>
     <w:p>
       <w:pPr>
@@ -12214,18 +11760,10 @@
         <w:pStyle w:val="textbody"/>
       </w:pPr>
       <w:r>
-        <w:t xml:space="preserve">The percent leaf lignin per species.  Value:  </w:t>
-      </w:r>
-      <w:proofErr w:type="gramStart"/>
-      <w:r>
-        <w:t xml:space="preserve">0.0  </w:t>
-      </w:r>
-      <w:r>
-        <w:t>≤</w:t>
-      </w:r>
-      <w:proofErr w:type="gramEnd"/>
-      <w:r>
-        <w:t xml:space="preserve"> decimal </w:t>
+        <w:t xml:space="preserve">The percent leaf lignin per species.  Value:  0.0  </w:t>
+      </w:r>
+      <w:r>
+        <w:t xml:space="preserve">≤ decimal </w:t>
       </w:r>
       <w:r>
         <w:t>number ≤ 1</w:t>
@@ -12247,11 +11785,9 @@
         <w:ind w:left="648" w:hanging="648"/>
       </w:pPr>
       <w:bookmarkStart w:id="91" w:name="_Toc484681149"/>
-      <w:proofErr w:type="spellStart"/>
       <w:r>
         <w:t>EcoregionParameters</w:t>
       </w:r>
-      <w:proofErr w:type="spellEnd"/>
       <w:r>
         <w:t xml:space="preserve"> Table</w:t>
       </w:r>
@@ -12308,13 +11844,8 @@
       <w:pPr>
         <w:pStyle w:val="textbody"/>
       </w:pPr>
-      <w:proofErr w:type="gramStart"/>
-      <w:r>
-        <w:t>Used to determine decay rates for leaf decomposition.</w:t>
-      </w:r>
-      <w:proofErr w:type="gramEnd"/>
-      <w:r>
-        <w:t xml:space="preserve">  Value:  0 </w:t>
+      <w:r>
+        <w:t xml:space="preserve">Used to determine decay rates for leaf decomposition.  Value:  0 </w:t>
       </w:r>
       <w:r>
         <w:t xml:space="preserve">≤ </w:t>
@@ -12333,63 +11864,46 @@
       <w:pPr>
         <w:pStyle w:val="Heading2"/>
       </w:pPr>
-      <w:bookmarkStart w:id="94" w:name="_Ref140060996"/>
-      <w:bookmarkStart w:id="95" w:name="_Toc484681152"/>
-      <w:bookmarkEnd w:id="87"/>
+      <w:bookmarkStart w:id="94" w:name="_Toc484681152"/>
+      <w:bookmarkStart w:id="95" w:name="_Ref140060996"/>
       <w:bookmarkEnd w:id="88"/>
-      <w:proofErr w:type="spellStart"/>
+      <w:bookmarkEnd w:id="89"/>
       <w:r>
         <w:t>DynamicInputFile</w:t>
       </w:r>
+      <w:bookmarkEnd w:id="94"/>
+    </w:p>
+    <w:p>
+      <w:pPr>
+        <w:pStyle w:val="textbody"/>
+      </w:pPr>
+      <w:r>
+        <w:t>This parameter indicates a text file containing the input data for maximum ANPP, maximum AGB, and probability of establishment.</w:t>
+      </w:r>
+      <w:r>
+        <w:t xml:space="preserve">  See chapter 3 below for further information.</w:t>
+      </w:r>
+    </w:p>
+    <w:p>
+      <w:pPr>
+        <w:pStyle w:val="Heading2"/>
+      </w:pPr>
+      <w:bookmarkStart w:id="96" w:name="_Toc484681153"/>
+      <w:r>
+        <w:t>AgeOnlyDisturbances:BiomassParameters</w:t>
+      </w:r>
       <w:bookmarkEnd w:id="95"/>
-      <w:proofErr w:type="spellEnd"/>
+      <w:bookmarkEnd w:id="96"/>
     </w:p>
     <w:p>
       <w:pPr>
         <w:pStyle w:val="textbody"/>
       </w:pPr>
       <w:r>
-        <w:t>This parameter indicates a text file containing the input data for maximum ANPP, maximum AGB, and probability of establishment.</w:t>
-      </w:r>
-      <w:r>
-        <w:t xml:space="preserve">  See chapter 3 below for further information.</w:t>
-      </w:r>
-    </w:p>
-    <w:p>
-      <w:pPr>
-        <w:pStyle w:val="Heading2"/>
-      </w:pPr>
-      <w:bookmarkStart w:id="96" w:name="_Toc484681153"/>
-      <w:proofErr w:type="spellStart"/>
-      <w:r>
-        <w:t>AgeOnlyDisturbances</w:t>
-      </w:r>
-      <w:proofErr w:type="gramStart"/>
-      <w:r>
-        <w:t>:BiomassParameters</w:t>
-      </w:r>
-      <w:bookmarkEnd w:id="94"/>
-      <w:bookmarkEnd w:id="96"/>
-      <w:proofErr w:type="spellEnd"/>
-      <w:proofErr w:type="gramEnd"/>
-    </w:p>
-    <w:p>
-      <w:pPr>
-        <w:pStyle w:val="textbody"/>
-      </w:pPr>
-      <w:r>
         <w:t xml:space="preserve">This optional file parameter is the path of a text file with the biomass parameters to be used with age-cohort disturbances (e.g., </w:t>
       </w:r>
       <w:r>
-        <w:t xml:space="preserve">Base Wind, Base Fire, </w:t>
-      </w:r>
-      <w:proofErr w:type="gramStart"/>
-      <w:r>
-        <w:t>Base</w:t>
-      </w:r>
-      <w:proofErr w:type="gramEnd"/>
-      <w:r>
-        <w:t xml:space="preserve"> BDA)</w:t>
+        <w:t>Base Wind, Base Fire, Base BDA)</w:t>
       </w:r>
       <w:r>
         <w:t xml:space="preserve">.  The format of that file is described in chapter </w:t>
@@ -12417,13 +11931,13 @@
       <w:pPr>
         <w:pStyle w:val="Heading1"/>
       </w:pPr>
-      <w:bookmarkStart w:id="97" w:name="_Ref140059391"/>
-      <w:bookmarkStart w:id="98" w:name="_Toc484681154"/>
+      <w:bookmarkStart w:id="97" w:name="_Toc484681154"/>
+      <w:bookmarkStart w:id="98" w:name="_Ref140059391"/>
       <w:r>
         <w:lastRenderedPageBreak/>
         <w:t>Input File – Dynamic Inputs</w:t>
       </w:r>
-      <w:bookmarkEnd w:id="98"/>
+      <w:bookmarkEnd w:id="97"/>
     </w:p>
     <w:p>
       <w:pPr>
@@ -12483,12 +11997,10 @@
         <w:pStyle w:val="Heading2"/>
       </w:pPr>
       <w:bookmarkStart w:id="99" w:name="_Toc484681155"/>
-      <w:proofErr w:type="spellStart"/>
       <w:r>
         <w:t>LandisData</w:t>
       </w:r>
       <w:bookmarkEnd w:id="99"/>
-      <w:proofErr w:type="spellEnd"/>
     </w:p>
     <w:p>
       <w:pPr>
@@ -12524,15 +12036,7 @@
         <w:pStyle w:val="textbody"/>
       </w:pPr>
       <w:r>
-        <w:t xml:space="preserve">Besides the </w:t>
-      </w:r>
-      <w:proofErr w:type="spellStart"/>
-      <w:r>
-        <w:t>LandisData</w:t>
-      </w:r>
-      <w:proofErr w:type="spellEnd"/>
-      <w:r>
-        <w:t xml:space="preserve"> parameter, the file should only contain a space or tab delimited table containing the dynamic inputs.</w:t>
+        <w:t>Besides the LandisData parameter, the file should only contain a space or tab delimited table containing the dynamic inputs.</w:t>
       </w:r>
     </w:p>
     <w:p>
@@ -12623,16 +12127,16 @@
       <w:pPr>
         <w:pStyle w:val="Heading3"/>
       </w:pPr>
-      <w:bookmarkStart w:id="104" w:name="_Toc112490880"/>
-      <w:bookmarkStart w:id="105" w:name="_Toc484681159"/>
+      <w:bookmarkStart w:id="104" w:name="_Toc484681159"/>
+      <w:bookmarkStart w:id="105" w:name="_Toc112490880"/>
       <w:r>
         <w:t>Column 3:  Species</w:t>
       </w:r>
+      <w:bookmarkEnd w:id="104"/>
+      <w:r>
+        <w:t xml:space="preserve"> </w:t>
+      </w:r>
       <w:bookmarkEnd w:id="105"/>
-      <w:r>
-        <w:t xml:space="preserve"> </w:t>
-      </w:r>
-      <w:bookmarkEnd w:id="104"/>
     </w:p>
     <w:p>
       <w:pPr>
@@ -12777,9 +12281,9 @@
       <w:pPr>
         <w:pStyle w:val="Heading3"/>
       </w:pPr>
-      <w:bookmarkStart w:id="113" w:name="_Toc112490883"/>
-      <w:bookmarkStart w:id="114" w:name="_Ref140207868"/>
-      <w:bookmarkStart w:id="115" w:name="_Toc484681162"/>
+      <w:bookmarkStart w:id="113" w:name="_Toc484681162"/>
+      <w:bookmarkStart w:id="114" w:name="_Toc112490883"/>
+      <w:bookmarkStart w:id="115" w:name="_Ref140207868"/>
       <w:r>
         <w:t xml:space="preserve">Column 6:  </w:t>
       </w:r>
@@ -12792,12 +12296,12 @@
       <w:r>
         <w:t>Biomass</w:t>
       </w:r>
+      <w:bookmarkEnd w:id="113"/>
+      <w:r>
+        <w:t xml:space="preserve"> </w:t>
+      </w:r>
+      <w:bookmarkEnd w:id="114"/>
       <w:bookmarkEnd w:id="115"/>
-      <w:r>
-        <w:t xml:space="preserve"> </w:t>
-      </w:r>
-      <w:bookmarkEnd w:id="113"/>
-      <w:bookmarkEnd w:id="114"/>
     </w:p>
     <w:p>
       <w:pPr>
@@ -12855,7 +12359,7 @@
         <w:lastRenderedPageBreak/>
         <w:t>Input File – Age-only Disturbances</w:t>
       </w:r>
-      <w:bookmarkEnd w:id="97"/>
+      <w:bookmarkEnd w:id="98"/>
       <w:bookmarkEnd w:id="116"/>
     </w:p>
     <w:p>
@@ -12924,7 +12428,6 @@
         </w:rPr>
         <w:fldChar w:fldCharType="separate"/>
       </w:r>
-      <w:proofErr w:type="spellStart"/>
       <w:r>
         <w:rPr>
           <w:i/>
@@ -12932,7 +12435,6 @@
         </w:rPr>
         <w:t>DynamicInputFile</w:t>
       </w:r>
-      <w:proofErr w:type="spellEnd"/>
     </w:p>
     <w:p>
       <w:pPr>
@@ -12953,16 +12455,9 @@
       <w:pPr>
         <w:pStyle w:val="textbody"/>
       </w:pPr>
-      <w:proofErr w:type="spellStart"/>
-      <w:r>
-        <w:t>AgeOnlyDisturbances</w:t>
-      </w:r>
-      <w:proofErr w:type="gramStart"/>
-      <w:r>
-        <w:t>:BiomassParameters</w:t>
-      </w:r>
-      <w:proofErr w:type="spellEnd"/>
-      <w:proofErr w:type="gramEnd"/>
+      <w:r>
+        <w:t>AgeOnlyDisturbances:BiomassParameters</w:t>
+      </w:r>
       <w:r>
         <w:rPr>
           <w:i/>
@@ -13010,12 +12505,10 @@
         <w:pStyle w:val="Heading2"/>
       </w:pPr>
       <w:bookmarkStart w:id="117" w:name="_Toc484681164"/>
-      <w:proofErr w:type="spellStart"/>
       <w:r>
         <w:t>LandisData</w:t>
       </w:r>
       <w:bookmarkEnd w:id="117"/>
-      <w:proofErr w:type="spellEnd"/>
     </w:p>
     <w:p>
       <w:pPr>
@@ -13041,13 +12534,8 @@
         <w:pStyle w:val="Heading2"/>
       </w:pPr>
       <w:bookmarkStart w:id="118" w:name="_Toc484681165"/>
-      <w:proofErr w:type="spellStart"/>
-      <w:r>
-        <w:t>CohortBiomassReductions</w:t>
-      </w:r>
-      <w:proofErr w:type="spellEnd"/>
-      <w:r>
-        <w:t xml:space="preserve"> Table</w:t>
+      <w:r>
+        <w:t>CohortBiomassReductions Table</w:t>
       </w:r>
       <w:bookmarkEnd w:id="118"/>
     </w:p>
@@ -13080,15 +12568,7 @@
         <w:t xml:space="preserve">of the disturbance.  </w:t>
       </w:r>
       <w:r>
-        <w:t xml:space="preserve">The disturbance name must be consistent with the </w:t>
-      </w:r>
-      <w:proofErr w:type="spellStart"/>
-      <w:r>
-        <w:t>LandisData</w:t>
-      </w:r>
-      <w:proofErr w:type="spellEnd"/>
-      <w:r>
-        <w:t xml:space="preserve"> name given in the disturbance extension.  </w:t>
+        <w:t xml:space="preserve">The disturbance name must be consistent with the LandisData name given in the disturbance extension.  </w:t>
       </w:r>
       <w:r>
         <w:t>The keyword</w:t>
@@ -13183,16 +12663,11 @@
         <w:pStyle w:val="Heading2"/>
       </w:pPr>
       <w:bookmarkStart w:id="122" w:name="_Toc484681169"/>
-      <w:proofErr w:type="spellStart"/>
       <w:r>
         <w:t>DeadPool</w:t>
       </w:r>
       <w:r>
-        <w:t>Reductions</w:t>
-      </w:r>
-      <w:proofErr w:type="spellEnd"/>
-      <w:r>
-        <w:t xml:space="preserve"> Table</w:t>
+        <w:t>Reductions Table</w:t>
       </w:r>
       <w:bookmarkEnd w:id="122"/>
     </w:p>
@@ -13222,15 +12697,7 @@
         <w:t xml:space="preserve">This text parameter is the type of the disturbance.  </w:t>
       </w:r>
       <w:r>
-        <w:t xml:space="preserve">The disturbance name must be consistent with the </w:t>
-      </w:r>
-      <w:proofErr w:type="spellStart"/>
-      <w:r>
-        <w:t>LandisData</w:t>
-      </w:r>
-      <w:proofErr w:type="spellEnd"/>
-      <w:r>
-        <w:t xml:space="preserve"> name given in the disturbance extension.  </w:t>
+        <w:t xml:space="preserve">The disturbance name must be consistent with the LandisData name given in the disturbance extension.  </w:t>
       </w:r>
       <w:r>
         <w:t xml:space="preserve">The keyword </w:t>
@@ -13357,13 +12824,8 @@
       <w:pPr>
         <w:pStyle w:val="textinputfile"/>
       </w:pPr>
-      <w:proofErr w:type="spellStart"/>
-      <w:r>
-        <w:t>LandisData</w:t>
-      </w:r>
-      <w:proofErr w:type="spellEnd"/>
-      <w:r>
-        <w:t xml:space="preserve">   "Initial Communities"</w:t>
+      <w:r>
+        <w:t>LandisData   "Initial Communities"</w:t>
       </w:r>
     </w:p>
     <w:p>
@@ -13379,28 +12841,15 @@
         <w:pStyle w:val="textinputfile"/>
       </w:pPr>
       <w:r>
-        <w:t xml:space="preserve">&gt;&gt;Old </w:t>
-      </w:r>
-      <w:proofErr w:type="spellStart"/>
-      <w:r>
-        <w:t>jackpine</w:t>
-      </w:r>
-      <w:proofErr w:type="spellEnd"/>
-      <w:r>
-        <w:t xml:space="preserve"> oak </w:t>
+        <w:t xml:space="preserve">&gt;&gt;Old jackpine oak </w:t>
       </w:r>
     </w:p>
     <w:p>
       <w:pPr>
         <w:pStyle w:val="textinputfile"/>
       </w:pPr>
-      <w:proofErr w:type="spellStart"/>
-      <w:r>
-        <w:t>MapCode</w:t>
-      </w:r>
-      <w:proofErr w:type="spellEnd"/>
-      <w:r>
-        <w:t xml:space="preserve">  7</w:t>
+      <w:r>
+        <w:t>MapCode  7</w:t>
       </w:r>
     </w:p>
     <w:p>
@@ -13408,31 +12857,214 @@
         <w:pStyle w:val="textinputfile"/>
       </w:pPr>
       <w:r>
+        <w:t xml:space="preserve">   acerrubr 30</w:t>
+      </w:r>
+    </w:p>
+    <w:p>
+      <w:pPr>
+        <w:pStyle w:val="textinputfile"/>
+      </w:pPr>
+      <w:r>
+        <w:t xml:space="preserve">   pinubank 80 90</w:t>
+      </w:r>
+    </w:p>
+    <w:p>
+      <w:pPr>
+        <w:pStyle w:val="textinputfile"/>
+      </w:pPr>
+      <w:r>
+        <w:t xml:space="preserve">   pinuresi 110 140</w:t>
+      </w:r>
+    </w:p>
+    <w:p>
+      <w:pPr>
+        <w:pStyle w:val="textinputfile"/>
+      </w:pPr>
+      <w:r>
+        <w:t xml:space="preserve">   querelli 40 120 240</w:t>
+      </w:r>
+    </w:p>
+    <w:p>
+      <w:pPr>
+        <w:pStyle w:val="textinputfile"/>
+      </w:pPr>
+    </w:p>
+    <w:p>
+      <w:pPr>
+        <w:pStyle w:val="textinputfile"/>
+      </w:pPr>
+      <w:r>
+        <w:t>&gt;&gt; young jackpine oak</w:t>
+      </w:r>
+    </w:p>
+    <w:p>
+      <w:pPr>
+        <w:pStyle w:val="textinputfile"/>
+      </w:pPr>
+      <w:r>
+        <w:t>MapCode  0</w:t>
+      </w:r>
+    </w:p>
+    <w:p>
+      <w:pPr>
+        <w:pStyle w:val="textinputfile"/>
+      </w:pPr>
+      <w:r>
+        <w:t xml:space="preserve">   pinubank 30 50</w:t>
+      </w:r>
+    </w:p>
+    <w:p>
+      <w:pPr>
+        <w:pStyle w:val="textinputfile"/>
+      </w:pPr>
+      <w:r>
+        <w:t xml:space="preserve">   querelli 10 40 70</w:t>
+      </w:r>
+    </w:p>
+    <w:p>
+      <w:pPr>
+        <w:pStyle w:val="textinputfile"/>
+      </w:pPr>
+    </w:p>
+    <w:p>
+      <w:pPr>
+        <w:pStyle w:val="textinputfile"/>
+      </w:pPr>
+      <w:r>
+        <w:t xml:space="preserve">&gt;&gt; young aspen   </w:t>
+      </w:r>
+    </w:p>
+    <w:p>
+      <w:pPr>
+        <w:pStyle w:val="textinputfile"/>
+      </w:pPr>
+      <w:r>
+        <w:t>MapCode 2</w:t>
+      </w:r>
+    </w:p>
+    <w:p>
+      <w:pPr>
+        <w:pStyle w:val="textinputfile"/>
+      </w:pPr>
+      <w:r>
+        <w:t xml:space="preserve">   poputrem 10 20</w:t>
+      </w:r>
+    </w:p>
+    <w:p>
+      <w:pPr>
+        <w:pStyle w:val="textinputfile"/>
+      </w:pPr>
+    </w:p>
+    <w:p>
+      <w:pPr>
+        <w:pStyle w:val="textinputfile"/>
+      </w:pPr>
+      <w:r>
+        <w:t>&gt;&gt; old maple hardwoods</w:t>
+      </w:r>
+    </w:p>
+    <w:p>
+      <w:pPr>
+        <w:pStyle w:val="textinputfile"/>
+      </w:pPr>
+      <w:r>
+        <w:t>MapCode 55</w:t>
+      </w:r>
+    </w:p>
+    <w:p>
+      <w:pPr>
+        <w:pStyle w:val="textinputfile"/>
+      </w:pPr>
+      <w:r>
+        <w:t xml:space="preserve">   abiebals 10 60 120</w:t>
+      </w:r>
+    </w:p>
+    <w:p>
+      <w:pPr>
+        <w:pStyle w:val="textinputfile"/>
+      </w:pPr>
+      <w:r>
+        <w:t xml:space="preserve">   acerrubr 90 120</w:t>
+      </w:r>
+    </w:p>
+    <w:p>
+      <w:pPr>
+        <w:pStyle w:val="textinputfile"/>
+      </w:pPr>
+      <w:r>
+        <w:t xml:space="preserve">   acersacc 20 50 150 200</w:t>
+      </w:r>
+    </w:p>
+    <w:p>
+      <w:pPr>
+        <w:pStyle w:val="textinputfile"/>
+      </w:pPr>
+      <w:r>
+        <w:t xml:space="preserve">   betualle 40 140 200</w:t>
+      </w:r>
+    </w:p>
+    <w:p>
+      <w:pPr>
+        <w:pStyle w:val="textinputfile"/>
+      </w:pPr>
+      <w:r>
+        <w:t xml:space="preserve">   fraxamer 10 100 130 180</w:t>
+      </w:r>
+    </w:p>
+    <w:p>
+      <w:pPr>
+        <w:pStyle w:val="textinputfile"/>
+      </w:pPr>
+      <w:r>
+        <w:t xml:space="preserve">   piceglau 180</w:t>
+      </w:r>
+    </w:p>
+    <w:p>
+      <w:pPr>
+        <w:pStyle w:val="textinputfile"/>
+      </w:pPr>
+      <w:r>
+        <w:t xml:space="preserve">   querrubr 100 160 180</w:t>
+      </w:r>
+    </w:p>
+    <w:p>
+      <w:pPr>
+        <w:pStyle w:val="textinputfile"/>
+      </w:pPr>
+      <w:r>
+        <w:t xml:space="preserve">   thujocci 200 240 260</w:t>
+      </w:r>
+    </w:p>
+    <w:p>
+      <w:pPr>
+        <w:pStyle w:val="textinputfile"/>
+      </w:pPr>
+      <w:r>
+        <w:t xml:space="preserve">   tiliamer 20 80 110 150</w:t>
+      </w:r>
+    </w:p>
+    <w:p>
+      <w:pPr>
+        <w:pStyle w:val="textinputfile"/>
+      </w:pPr>
+      <w:r>
+        <w:t xml:space="preserve">   tsugcana 30 80 120 220 320 340</w:t>
+      </w:r>
+    </w:p>
+    <w:p>
+      <w:pPr>
+        <w:pStyle w:val="textinputfile"/>
+      </w:pPr>
+      <w:r>
         <w:t xml:space="preserve">   </w:t>
       </w:r>
-      <w:proofErr w:type="spellStart"/>
-      <w:r>
-        <w:t>acerrubr</w:t>
-      </w:r>
-      <w:proofErr w:type="spellEnd"/>
-      <w:r>
-        <w:t xml:space="preserve"> 30</w:t>
-      </w:r>
     </w:p>
     <w:p>
       <w:pPr>
         <w:pStyle w:val="textinputfile"/>
       </w:pPr>
       <w:r>
-        <w:t xml:space="preserve">   </w:t>
-      </w:r>
-      <w:proofErr w:type="spellStart"/>
-      <w:r>
-        <w:t>pinubank</w:t>
-      </w:r>
-      <w:proofErr w:type="spellEnd"/>
-      <w:r>
-        <w:t xml:space="preserve"> 80 90</w:t>
+        <w:t>&gt;&gt; old pine - spruce - fir</w:t>
       </w:r>
     </w:p>
     <w:p>
@@ -13440,15 +13072,7 @@
         <w:pStyle w:val="textinputfile"/>
       </w:pPr>
       <w:r>
-        <w:t xml:space="preserve">   </w:t>
-      </w:r>
-      <w:proofErr w:type="spellStart"/>
-      <w:r>
-        <w:t>pinuresi</w:t>
-      </w:r>
-      <w:proofErr w:type="spellEnd"/>
-      <w:r>
-        <w:t xml:space="preserve"> 110 140</w:t>
+        <w:t>MapCode 6</w:t>
       </w:r>
     </w:p>
     <w:p>
@@ -13456,402 +13080,31 @@
         <w:pStyle w:val="textinputfile"/>
       </w:pPr>
       <w:r>
-        <w:t xml:space="preserve">   </w:t>
-      </w:r>
-      <w:proofErr w:type="spellStart"/>
-      <w:r>
-        <w:t>querelli</w:t>
-      </w:r>
-      <w:proofErr w:type="spellEnd"/>
-      <w:r>
-        <w:t xml:space="preserve"> 40 120 240</w:t>
+        <w:t xml:space="preserve">   abiebals 10 50 80</w:t>
       </w:r>
     </w:p>
     <w:p>
       <w:pPr>
         <w:pStyle w:val="textinputfile"/>
       </w:pPr>
+      <w:r>
+        <w:t xml:space="preserve">   piceglau 100 140 180 200 220</w:t>
+      </w:r>
     </w:p>
     <w:p>
       <w:pPr>
         <w:pStyle w:val="textinputfile"/>
       </w:pPr>
       <w:r>
-        <w:t xml:space="preserve">&gt;&gt; young </w:t>
-      </w:r>
-      <w:proofErr w:type="spellStart"/>
-      <w:r>
-        <w:t>jackpine</w:t>
-      </w:r>
-      <w:proofErr w:type="spellEnd"/>
-      <w:r>
-        <w:t xml:space="preserve"> oak</w:t>
+        <w:t xml:space="preserve">   pinuresi 140 160 180</w:t>
       </w:r>
     </w:p>
     <w:p>
       <w:pPr>
         <w:pStyle w:val="textinputfile"/>
       </w:pPr>
-      <w:proofErr w:type="spellStart"/>
-      <w:r>
-        <w:t>MapCode</w:t>
-      </w:r>
-      <w:proofErr w:type="spellEnd"/>
-      <w:r>
-        <w:t xml:space="preserve">  0</w:t>
-      </w:r>
-    </w:p>
-    <w:p>
-      <w:pPr>
-        <w:pStyle w:val="textinputfile"/>
-      </w:pPr>
-      <w:r>
-        <w:t xml:space="preserve">   </w:t>
-      </w:r>
-      <w:proofErr w:type="spellStart"/>
-      <w:r>
-        <w:t>pinubank</w:t>
-      </w:r>
-      <w:proofErr w:type="spellEnd"/>
-      <w:r>
-        <w:t xml:space="preserve"> 30 50</w:t>
-      </w:r>
-    </w:p>
-    <w:p>
-      <w:pPr>
-        <w:pStyle w:val="textinputfile"/>
-      </w:pPr>
-      <w:r>
-        <w:t xml:space="preserve">   </w:t>
-      </w:r>
-      <w:proofErr w:type="spellStart"/>
-      <w:r>
-        <w:t>querelli</w:t>
-      </w:r>
-      <w:proofErr w:type="spellEnd"/>
-      <w:r>
-        <w:t xml:space="preserve"> 10 40 70</w:t>
-      </w:r>
-    </w:p>
-    <w:p>
-      <w:pPr>
-        <w:pStyle w:val="textinputfile"/>
-      </w:pPr>
-    </w:p>
-    <w:p>
-      <w:pPr>
-        <w:pStyle w:val="textinputfile"/>
-      </w:pPr>
-      <w:r>
-        <w:t xml:space="preserve">&gt;&gt; young aspen   </w:t>
-      </w:r>
-    </w:p>
-    <w:p>
-      <w:pPr>
-        <w:pStyle w:val="textinputfile"/>
-      </w:pPr>
-      <w:proofErr w:type="spellStart"/>
-      <w:r>
-        <w:t>MapCode</w:t>
-      </w:r>
-      <w:proofErr w:type="spellEnd"/>
-      <w:r>
-        <w:t xml:space="preserve"> 2</w:t>
-      </w:r>
-    </w:p>
-    <w:p>
-      <w:pPr>
-        <w:pStyle w:val="textinputfile"/>
-      </w:pPr>
-      <w:r>
-        <w:t xml:space="preserve">   </w:t>
-      </w:r>
-      <w:proofErr w:type="spellStart"/>
-      <w:r>
-        <w:t>poputrem</w:t>
-      </w:r>
-      <w:proofErr w:type="spellEnd"/>
-      <w:r>
-        <w:t xml:space="preserve"> 10 20</w:t>
-      </w:r>
-    </w:p>
-    <w:p>
-      <w:pPr>
-        <w:pStyle w:val="textinputfile"/>
-      </w:pPr>
-    </w:p>
-    <w:p>
-      <w:pPr>
-        <w:pStyle w:val="textinputfile"/>
-      </w:pPr>
-      <w:r>
-        <w:t>&gt;&gt; old maple hardwoods</w:t>
-      </w:r>
-    </w:p>
-    <w:p>
-      <w:pPr>
-        <w:pStyle w:val="textinputfile"/>
-      </w:pPr>
-      <w:proofErr w:type="spellStart"/>
-      <w:r>
-        <w:t>MapCode</w:t>
-      </w:r>
-      <w:proofErr w:type="spellEnd"/>
-      <w:r>
-        <w:t xml:space="preserve"> 55</w:t>
-      </w:r>
-    </w:p>
-    <w:p>
-      <w:pPr>
-        <w:pStyle w:val="textinputfile"/>
-      </w:pPr>
-      <w:r>
-        <w:t xml:space="preserve">   </w:t>
-      </w:r>
-      <w:proofErr w:type="spellStart"/>
-      <w:r>
-        <w:t>abiebals</w:t>
-      </w:r>
-      <w:proofErr w:type="spellEnd"/>
-      <w:r>
-        <w:t xml:space="preserve"> 10 60 120</w:t>
-      </w:r>
-    </w:p>
-    <w:p>
-      <w:pPr>
-        <w:pStyle w:val="textinputfile"/>
-      </w:pPr>
-      <w:r>
-        <w:t xml:space="preserve">   </w:t>
-      </w:r>
-      <w:proofErr w:type="spellStart"/>
-      <w:r>
-        <w:t>acerrubr</w:t>
-      </w:r>
-      <w:proofErr w:type="spellEnd"/>
-      <w:r>
-        <w:t xml:space="preserve"> 90 120</w:t>
-      </w:r>
-    </w:p>
-    <w:p>
-      <w:pPr>
-        <w:pStyle w:val="textinputfile"/>
-      </w:pPr>
-      <w:r>
-        <w:t xml:space="preserve">   </w:t>
-      </w:r>
-      <w:proofErr w:type="spellStart"/>
-      <w:r>
-        <w:t>acersacc</w:t>
-      </w:r>
-      <w:proofErr w:type="spellEnd"/>
-      <w:r>
-        <w:t xml:space="preserve"> 20 50 150 200</w:t>
-      </w:r>
-    </w:p>
-    <w:p>
-      <w:pPr>
-        <w:pStyle w:val="textinputfile"/>
-      </w:pPr>
-      <w:r>
-        <w:t xml:space="preserve">   </w:t>
-      </w:r>
-      <w:proofErr w:type="spellStart"/>
-      <w:r>
-        <w:t>betualle</w:t>
-      </w:r>
-      <w:proofErr w:type="spellEnd"/>
-      <w:r>
-        <w:t xml:space="preserve"> 40 140 200</w:t>
-      </w:r>
-    </w:p>
-    <w:p>
-      <w:pPr>
-        <w:pStyle w:val="textinputfile"/>
-      </w:pPr>
-      <w:r>
-        <w:t xml:space="preserve">   </w:t>
-      </w:r>
-      <w:proofErr w:type="spellStart"/>
-      <w:r>
-        <w:t>fraxamer</w:t>
-      </w:r>
-      <w:proofErr w:type="spellEnd"/>
-      <w:r>
-        <w:t xml:space="preserve"> 10 100 130 180</w:t>
-      </w:r>
-    </w:p>
-    <w:p>
-      <w:pPr>
-        <w:pStyle w:val="textinputfile"/>
-      </w:pPr>
-      <w:r>
-        <w:t xml:space="preserve">   </w:t>
-      </w:r>
-      <w:proofErr w:type="spellStart"/>
-      <w:r>
-        <w:t>piceglau</w:t>
-      </w:r>
-      <w:proofErr w:type="spellEnd"/>
-      <w:r>
-        <w:t xml:space="preserve"> 180</w:t>
-      </w:r>
-    </w:p>
-    <w:p>
-      <w:pPr>
-        <w:pStyle w:val="textinputfile"/>
-      </w:pPr>
-      <w:r>
-        <w:t xml:space="preserve">   </w:t>
-      </w:r>
-      <w:proofErr w:type="spellStart"/>
-      <w:r>
-        <w:t>querrubr</w:t>
-      </w:r>
-      <w:proofErr w:type="spellEnd"/>
-      <w:r>
-        <w:t xml:space="preserve"> 100 160 180</w:t>
-      </w:r>
-    </w:p>
-    <w:p>
-      <w:pPr>
-        <w:pStyle w:val="textinputfile"/>
-      </w:pPr>
-      <w:r>
-        <w:t xml:space="preserve">   </w:t>
-      </w:r>
-      <w:proofErr w:type="spellStart"/>
-      <w:r>
-        <w:t>thujocci</w:t>
-      </w:r>
-      <w:proofErr w:type="spellEnd"/>
-      <w:r>
-        <w:t xml:space="preserve"> 200 240 260</w:t>
-      </w:r>
-    </w:p>
-    <w:p>
-      <w:pPr>
-        <w:pStyle w:val="textinputfile"/>
-      </w:pPr>
-      <w:r>
-        <w:t xml:space="preserve">   </w:t>
-      </w:r>
-      <w:proofErr w:type="spellStart"/>
-      <w:r>
-        <w:t>tiliamer</w:t>
-      </w:r>
-      <w:proofErr w:type="spellEnd"/>
-      <w:r>
-        <w:t xml:space="preserve"> 20 80 110 150</w:t>
-      </w:r>
-    </w:p>
-    <w:p>
-      <w:pPr>
-        <w:pStyle w:val="textinputfile"/>
-      </w:pPr>
-      <w:r>
-        <w:t xml:space="preserve">   </w:t>
-      </w:r>
-      <w:proofErr w:type="spellStart"/>
-      <w:r>
-        <w:t>tsugcana</w:t>
-      </w:r>
-      <w:proofErr w:type="spellEnd"/>
-      <w:r>
-        <w:t xml:space="preserve"> 30 80 120 220 320 340</w:t>
-      </w:r>
-    </w:p>
-    <w:p>
-      <w:pPr>
-        <w:pStyle w:val="textinputfile"/>
-      </w:pPr>
-      <w:r>
-        <w:t xml:space="preserve">   </w:t>
-      </w:r>
-    </w:p>
-    <w:p>
-      <w:pPr>
-        <w:pStyle w:val="textinputfile"/>
-      </w:pPr>
-      <w:r>
-        <w:t>&gt;&gt; old pine - spruce - fir</w:t>
-      </w:r>
-    </w:p>
-    <w:p>
-      <w:pPr>
-        <w:pStyle w:val="textinputfile"/>
-      </w:pPr>
-      <w:proofErr w:type="spellStart"/>
-      <w:r>
-        <w:t>MapCode</w:t>
-      </w:r>
-      <w:proofErr w:type="spellEnd"/>
-      <w:r>
-        <w:t xml:space="preserve"> 6</w:t>
-      </w:r>
-    </w:p>
-    <w:p>
-      <w:pPr>
-        <w:pStyle w:val="textinputfile"/>
-      </w:pPr>
-      <w:r>
-        <w:t xml:space="preserve">   </w:t>
-      </w:r>
-      <w:proofErr w:type="spellStart"/>
-      <w:r>
-        <w:t>abiebals</w:t>
-      </w:r>
-      <w:proofErr w:type="spellEnd"/>
-      <w:r>
-        <w:t xml:space="preserve"> 10 50 80</w:t>
-      </w:r>
-    </w:p>
-    <w:p>
-      <w:pPr>
-        <w:pStyle w:val="textinputfile"/>
-      </w:pPr>
-      <w:r>
-        <w:t xml:space="preserve">   </w:t>
-      </w:r>
-      <w:proofErr w:type="spellStart"/>
-      <w:r>
-        <w:t>piceglau</w:t>
-      </w:r>
-      <w:proofErr w:type="spellEnd"/>
-      <w:r>
-        <w:t xml:space="preserve"> 100 140 180 200 220</w:t>
-      </w:r>
-    </w:p>
-    <w:p>
-      <w:pPr>
-        <w:pStyle w:val="textinputfile"/>
-      </w:pPr>
-      <w:r>
-        <w:t xml:space="preserve">   </w:t>
-      </w:r>
-      <w:proofErr w:type="spellStart"/>
-      <w:r>
-        <w:t>pinuresi</w:t>
-      </w:r>
-      <w:proofErr w:type="spellEnd"/>
-      <w:r>
-        <w:t xml:space="preserve"> 140 160 180</w:t>
-      </w:r>
-    </w:p>
-    <w:p>
-      <w:pPr>
-        <w:pStyle w:val="textinputfile"/>
-      </w:pPr>
-      <w:r>
-        <w:t xml:space="preserve">   </w:t>
-      </w:r>
-      <w:proofErr w:type="spellStart"/>
-      <w:r>
-        <w:t>pinustro</w:t>
-      </w:r>
-      <w:proofErr w:type="spellEnd"/>
-      <w:r>
-        <w:t xml:space="preserve"> 200 280 350</w:t>
+      <w:r>
+        <w:t xml:space="preserve">   pinustro 200 280 350</w:t>
       </w:r>
     </w:p>
     <w:p>
@@ -13865,7 +13118,6 @@
       <w:bookmarkStart w:id="133" w:name="_Toc133339124"/>
       <w:bookmarkStart w:id="134" w:name="_Toc282434160"/>
       <w:bookmarkStart w:id="135" w:name="_Toc484681175"/>
-      <w:proofErr w:type="spellStart"/>
       <w:r>
         <w:lastRenderedPageBreak/>
         <w:t>LandisData</w:t>
@@ -13873,7 +13125,6 @@
       <w:bookmarkEnd w:id="133"/>
       <w:bookmarkEnd w:id="134"/>
       <w:bookmarkEnd w:id="135"/>
-      <w:proofErr w:type="spellEnd"/>
     </w:p>
     <w:p>
       <w:pPr>
@@ -13932,14 +13183,12 @@
       <w:bookmarkStart w:id="139" w:name="_Toc133339126"/>
       <w:bookmarkStart w:id="140" w:name="_Toc282434162"/>
       <w:bookmarkStart w:id="141" w:name="_Toc484681177"/>
-      <w:proofErr w:type="spellStart"/>
       <w:r>
         <w:t>MapCode</w:t>
       </w:r>
       <w:bookmarkEnd w:id="139"/>
       <w:bookmarkEnd w:id="140"/>
       <w:bookmarkEnd w:id="141"/>
-      <w:proofErr w:type="spellEnd"/>
     </w:p>
     <w:p>
       <w:pPr>
@@ -13948,11 +13197,21 @@
       <w:r>
         <w:t xml:space="preserve">This parameter is the code used for the class in the input map (see section </w:t>
       </w:r>
-      <w:fldSimple w:instr=" REF _Ref109371856 \r ">
-        <w:r>
-          <w:t>2.5</w:t>
-        </w:r>
-      </w:fldSimple>
+      <w:r>
+        <w:fldChar w:fldCharType="begin"/>
+      </w:r>
+      <w:r>
+        <w:instrText xml:space="preserve"> REF _Ref109371856 \r </w:instrText>
+      </w:r>
+      <w:r>
+        <w:fldChar w:fldCharType="separate"/>
+      </w:r>
+      <w:r>
+        <w:t>2.5</w:t>
+      </w:r>
+      <w:r>
+        <w:fldChar w:fldCharType="end"/>
+      </w:r>
       <w:r>
         <w:t>).  Value: 0 ≤ integer ≤ 65,535.  Each class’ map code must be unique.  Map codes do not have to appear in any order, and do not need to be consecutive.</w:t>
       </w:r>
@@ -13993,33 +13252,8 @@
           <w:i/>
           <w:iCs/>
         </w:rPr>
-        <w:t xml:space="preserve">species  age  </w:t>
-      </w:r>
-      <w:proofErr w:type="spellStart"/>
-      <w:r>
-        <w:rPr>
-          <w:i/>
-          <w:iCs/>
-        </w:rPr>
-        <w:t>age</w:t>
-      </w:r>
-      <w:proofErr w:type="spellEnd"/>
-      <w:r>
-        <w:rPr>
-          <w:i/>
-          <w:iCs/>
-        </w:rPr>
-        <w:t xml:space="preserve">  </w:t>
-      </w:r>
-      <w:proofErr w:type="spellStart"/>
-      <w:r>
-        <w:rPr>
-          <w:i/>
-          <w:iCs/>
-        </w:rPr>
-        <w:t>age</w:t>
-      </w:r>
-      <w:proofErr w:type="spellEnd"/>
+        <w:t>species  age  age  age</w:t>
+      </w:r>
       <w:r>
         <w:t xml:space="preserve">  ...</w:t>
       </w:r>
@@ -14044,13 +13278,8 @@
       <w:pPr>
         <w:pStyle w:val="textinputfile"/>
       </w:pPr>
-      <w:proofErr w:type="spellStart"/>
-      <w:r>
-        <w:t>acersacc</w:t>
-      </w:r>
-      <w:proofErr w:type="spellEnd"/>
-      <w:r>
-        <w:t xml:space="preserve">  10  5  21  60  100</w:t>
+      <w:r>
+        <w:t>acersacc  10  5  21  60  100</w:t>
       </w:r>
     </w:p>
     <w:p>
@@ -14093,31 +13322,7 @@
         <w:pStyle w:val="textbody"/>
       </w:pPr>
       <w:r>
-        <w:t xml:space="preserve">The list of ages for each species is grouped into cohorts based on the succession extension’s </w:t>
-      </w:r>
-      <w:proofErr w:type="spellStart"/>
-      <w:r>
-        <w:t>timestep</w:t>
-      </w:r>
-      <w:proofErr w:type="spellEnd"/>
-      <w:r>
-        <w:t xml:space="preserve">.  This </w:t>
-      </w:r>
-      <w:proofErr w:type="spellStart"/>
-      <w:r>
-        <w:t>timestep</w:t>
-      </w:r>
-      <w:proofErr w:type="spellEnd"/>
-      <w:r>
-        <w:t xml:space="preserve"> determines the size of each cohort.  For example, if the </w:t>
-      </w:r>
-      <w:proofErr w:type="spellStart"/>
-      <w:r>
-        <w:t>timestep</w:t>
-      </w:r>
-      <w:proofErr w:type="spellEnd"/>
-      <w:r>
-        <w:t xml:space="preserve"> is 20, then the cohorts are ages 1 to 20, 21 to 40, 41 to 60, etc.</w:t>
+        <w:t>The list of ages for each species is grouped into cohorts based on the succession extension’s timestep.  This timestep determines the size of each cohort.  For example, if the timestep is 20, then the cohorts are ages 1 to 20, 21 to 40, 41 to 60, etc.</w:t>
       </w:r>
     </w:p>
     <w:p>
@@ -14132,13 +13337,8 @@
       <w:pPr>
         <w:pStyle w:val="textinputfile"/>
       </w:pPr>
-      <w:proofErr w:type="spellStart"/>
-      <w:r>
-        <w:t>acersacc</w:t>
-      </w:r>
-      <w:proofErr w:type="spellEnd"/>
-      <w:r>
-        <w:t xml:space="preserve">  10  25  30  40  183  200</w:t>
+      <w:r>
+        <w:t>acersacc  10  25  30  40  183  200</w:t>
       </w:r>
     </w:p>
     <w:p>
@@ -14154,28 +13354,15 @@
         <w:pStyle w:val="textbody"/>
       </w:pPr>
       <w:r>
-        <w:t xml:space="preserve">If the succession </w:t>
-      </w:r>
-      <w:proofErr w:type="spellStart"/>
-      <w:r>
-        <w:t>timestep</w:t>
-      </w:r>
-      <w:proofErr w:type="spellEnd"/>
-      <w:r>
-        <w:t xml:space="preserve"> is 10, then the cohorts for this species initially at each site in this class will be:</w:t>
+        <w:t>If the succession timestep is 10, then the cohorts for this species initially at each site in this class will be:</w:t>
       </w:r>
     </w:p>
     <w:p>
       <w:pPr>
         <w:pStyle w:val="textinputfile"/>
       </w:pPr>
-      <w:proofErr w:type="spellStart"/>
-      <w:r>
-        <w:t>acersacc</w:t>
-      </w:r>
-      <w:proofErr w:type="spellEnd"/>
-      <w:r>
-        <w:t xml:space="preserve">  10  20  30  40  190  200</w:t>
+      <w:r>
+        <w:t>acersacc  10  20  30  40  190  200</w:t>
       </w:r>
     </w:p>
     <w:p>
@@ -14189,36 +13376,23 @@
       </w:pPr>
       <w:r>
         <w:lastRenderedPageBreak/>
-        <w:t xml:space="preserve">If the succession </w:t>
-      </w:r>
-      <w:proofErr w:type="spellStart"/>
-      <w:r>
-        <w:t>timestep</w:t>
-      </w:r>
-      <w:proofErr w:type="spellEnd"/>
-      <w:r>
-        <w:t xml:space="preserve"> is 20, then the cohorts for this species initially at each site in this class will be:</w:t>
+        <w:t>If the succession timestep is 20, then the cohorts for this species initially at each site in this class will be:</w:t>
       </w:r>
     </w:p>
     <w:p>
       <w:pPr>
         <w:pStyle w:val="textinputfile"/>
       </w:pPr>
-      <w:proofErr w:type="spellStart"/>
-      <w:r>
-        <w:t>acersacc</w:t>
-      </w:r>
-      <w:proofErr w:type="spellEnd"/>
-      <w:r>
-        <w:t xml:space="preserve">  20  40  200</w:t>
+      <w:r>
+        <w:t>acersacc  20  40  200</w:t>
       </w:r>
     </w:p>
     <w:p>
       <w:pPr>
         <w:pStyle w:val="Heading1"/>
       </w:pPr>
-      <w:bookmarkStart w:id="148" w:name="_Toc112490864"/>
-      <w:bookmarkStart w:id="149" w:name="_Toc484681180"/>
+      <w:bookmarkStart w:id="148" w:name="_Toc484681180"/>
+      <w:bookmarkStart w:id="149" w:name="_Toc112490864"/>
       <w:r>
         <w:lastRenderedPageBreak/>
         <w:t>Output</w:t>
@@ -14226,7 +13400,7 @@
       <w:r>
         <w:t>s</w:t>
       </w:r>
-      <w:bookmarkEnd w:id="149"/>
+      <w:bookmarkEnd w:id="148"/>
     </w:p>
     <w:p>
       <w:pPr>
@@ -14239,15 +13413,7 @@
         <w:t>raster maps</w:t>
       </w:r>
       <w:r>
-        <w:t xml:space="preserve"> (.</w:t>
-      </w:r>
-      <w:proofErr w:type="spellStart"/>
-      <w:r>
-        <w:t>img</w:t>
-      </w:r>
-      <w:proofErr w:type="spellEnd"/>
-      <w:r>
-        <w:t xml:space="preserve"> files)</w:t>
+        <w:t xml:space="preserve"> (.img files)</w:t>
       </w:r>
       <w:r>
         <w:t xml:space="preserve"> of aboveground biomass </w:t>
@@ -14276,14 +13442,12 @@
         </w:rPr>
         <w:t>–</w:t>
       </w:r>
-      <w:proofErr w:type="spellStart"/>
       <w:r>
         <w:rPr>
           <w:vertAlign w:val="superscript"/>
         </w:rPr>
         <w:t>yr</w:t>
       </w:r>
-      <w:proofErr w:type="spellEnd"/>
       <w:r>
         <w:t>)</w:t>
       </w:r>
@@ -14347,12 +13511,10 @@
         <w:ind w:left="720" w:hanging="720"/>
       </w:pPr>
       <w:bookmarkStart w:id="152" w:name="_Toc484681183"/>
-      <w:proofErr w:type="spellStart"/>
       <w:r>
         <w:t>NumSites</w:t>
       </w:r>
       <w:bookmarkEnd w:id="152"/>
-      <w:proofErr w:type="spellEnd"/>
     </w:p>
     <w:p>
       <w:pPr>
@@ -14368,12 +13530,10 @@
         <w:ind w:left="720" w:hanging="720"/>
       </w:pPr>
       <w:bookmarkStart w:id="153" w:name="_Toc484681184"/>
-      <w:proofErr w:type="spellStart"/>
       <w:r>
         <w:t>LiveB</w:t>
       </w:r>
       <w:bookmarkEnd w:id="153"/>
-      <w:proofErr w:type="spellEnd"/>
     </w:p>
     <w:p>
       <w:pPr>
@@ -14441,12 +13601,10 @@
         <w:ind w:left="720" w:hanging="720"/>
       </w:pPr>
       <w:bookmarkStart w:id="155" w:name="_Toc484681186"/>
-      <w:proofErr w:type="spellStart"/>
       <w:r>
         <w:t>LitterB</w:t>
       </w:r>
       <w:bookmarkEnd w:id="155"/>
-      <w:proofErr w:type="spellEnd"/>
     </w:p>
     <w:p>
       <w:pPr>
@@ -14483,7 +13641,7 @@
         <w:lastRenderedPageBreak/>
         <w:t xml:space="preserve">Example </w:t>
       </w:r>
-      <w:bookmarkEnd w:id="148"/>
+      <w:bookmarkEnd w:id="149"/>
       <w:r>
         <w:t>Inputs</w:t>
       </w:r>
@@ -14504,13 +13662,8 @@
         <w:pStyle w:val="textinputfile"/>
         <w:ind w:hanging="376"/>
       </w:pPr>
-      <w:proofErr w:type="spellStart"/>
-      <w:r>
-        <w:t>LandisData</w:t>
-      </w:r>
-      <w:proofErr w:type="spellEnd"/>
-      <w:r>
-        <w:t xml:space="preserve">  "Biomass Succession"</w:t>
+      <w:r>
+        <w:t>LandisData  "Biomass Succession"</w:t>
       </w:r>
     </w:p>
     <w:p>
@@ -14524,13 +13677,8 @@
         <w:pStyle w:val="textinputfile"/>
         <w:ind w:hanging="376"/>
       </w:pPr>
-      <w:proofErr w:type="spellStart"/>
-      <w:r>
-        <w:t>Timestep</w:t>
-      </w:r>
-      <w:proofErr w:type="spellEnd"/>
-      <w:r>
-        <w:t xml:space="preserve">  10</w:t>
+      <w:r>
+        <w:t>Timestep  10</w:t>
       </w:r>
     </w:p>
     <w:p>
@@ -14544,19 +13692,9 @@
         <w:pStyle w:val="textinputfile"/>
         <w:ind w:hanging="376"/>
       </w:pPr>
-      <w:proofErr w:type="spellStart"/>
-      <w:r>
-        <w:t>SeedingAlgorithm</w:t>
-      </w:r>
-      <w:proofErr w:type="spellEnd"/>
-      <w:r>
-        <w:t xml:space="preserve">  </w:t>
-      </w:r>
-      <w:proofErr w:type="spellStart"/>
-      <w:r>
-        <w:t>WardSeedDispersal</w:t>
-      </w:r>
-      <w:proofErr w:type="spellEnd"/>
+      <w:r>
+        <w:t>SeedingAlgorithm  WardSeedDispersal</w:t>
+      </w:r>
     </w:p>
     <w:p>
       <w:pPr>
@@ -14564,21 +13702,8 @@
         <w:ind w:left="1122"/>
       </w:pPr>
       <w:r>
-        <w:t xml:space="preserve">&gt;&gt; Also </w:t>
-      </w:r>
-      <w:proofErr w:type="spellStart"/>
-      <w:r>
-        <w:t>NoDispersal</w:t>
-      </w:r>
-      <w:proofErr w:type="spellEnd"/>
-      <w:r>
-        <w:t xml:space="preserve"> or </w:t>
-      </w:r>
-      <w:proofErr w:type="spellStart"/>
-      <w:r>
-        <w:t>UniversalDispersal</w:t>
-      </w:r>
-      <w:proofErr w:type="spellEnd"/>
+        <w:t>&gt;&gt; Also NoDispersal or UniversalDispersal</w:t>
+      </w:r>
     </w:p>
     <w:p>
       <w:pPr>
@@ -14591,13 +13716,8 @@
         <w:pStyle w:val="textinputfile"/>
         <w:ind w:left="1170"/>
       </w:pPr>
-      <w:proofErr w:type="spellStart"/>
-      <w:r>
-        <w:t>InitialCommunities</w:t>
-      </w:r>
-      <w:proofErr w:type="spellEnd"/>
-      <w:r>
-        <w:t xml:space="preserve">      "./initial-communities.txt"</w:t>
+      <w:r>
+        <w:t>InitialCommunities      "./initial-communities.txt"</w:t>
       </w:r>
     </w:p>
     <w:p>
@@ -14605,21 +13725,8 @@
         <w:pStyle w:val="textinputfile"/>
         <w:ind w:left="1170"/>
       </w:pPr>
-      <w:proofErr w:type="spellStart"/>
-      <w:r>
-        <w:t>InitialCommunitiesMap</w:t>
-      </w:r>
-      <w:proofErr w:type="spellEnd"/>
-      <w:r>
-        <w:t xml:space="preserve">   "initial </w:t>
-      </w:r>
-      <w:proofErr w:type="spellStart"/>
-      <w:r>
-        <w:t>communities.gis</w:t>
-      </w:r>
-      <w:proofErr w:type="spellEnd"/>
-      <w:r>
-        <w:t>"</w:t>
+      <w:r>
+        <w:t>InitialCommunitiesMap   "initial communities.gis"</w:t>
       </w:r>
     </w:p>
     <w:p>
@@ -14633,14 +13740,15 @@
         <w:pStyle w:val="textinputfile"/>
         <w:ind w:left="1170"/>
       </w:pPr>
-      <w:proofErr w:type="spellStart"/>
       <w:r>
         <w:t>ClimateConfigFile</w:t>
       </w:r>
-      <w:proofErr w:type="spellEnd"/>
       <w:r>
         <w:tab/>
         <w:t>./ClimateGenerator.txt</w:t>
+      </w:r>
+      <w:r>
+        <w:t xml:space="preserve">  &lt;&lt; optional</w:t>
       </w:r>
     </w:p>
     <w:p>
@@ -17067,7 +16175,7 @@
         <w:rFonts w:ascii="Arial" w:hAnsi="Arial" w:cs="Arial"/>
         <w:noProof/>
       </w:rPr>
-      <w:t>8</w:t>
+      <w:t>14</w:t>
     </w:r>
     <w:r>
       <w:rPr>
@@ -17136,19 +16244,39 @@
         <w:tab w:val="right" w:pos="8976"/>
       </w:tabs>
     </w:pPr>
-    <w:fldSimple w:instr=" DOCPROPERTY  &quot;Extension Name&quot;  \* MERGEFORMAT ">
-      <w:r>
-        <w:t>Biomass Succession</w:t>
-      </w:r>
-    </w:fldSimple>
+    <w:r>
+      <w:fldChar w:fldCharType="begin"/>
+    </w:r>
+    <w:r>
+      <w:instrText xml:space="preserve"> DOCPROPERTY  "Extension Name"  \* MERGEFORMAT </w:instrText>
+    </w:r>
+    <w:r>
+      <w:fldChar w:fldCharType="separate"/>
+    </w:r>
+    <w:r>
+      <w:t>Biomass Succession</w:t>
+    </w:r>
+    <w:r>
+      <w:fldChar w:fldCharType="end"/>
+    </w:r>
     <w:r>
       <w:t xml:space="preserve"> v</w:t>
     </w:r>
-    <w:fldSimple w:instr=" DOCPROPERTY  &quot;Extension Version&quot;  \* MERGEFORMAT ">
-      <w:r>
-        <w:t>4.0</w:t>
-      </w:r>
-    </w:fldSimple>
+    <w:r>
+      <w:fldChar w:fldCharType="begin"/>
+    </w:r>
+    <w:r>
+      <w:instrText xml:space="preserve"> DOCPROPERTY  "Extension Version"  \* MERGEFORMAT </w:instrText>
+    </w:r>
+    <w:r>
+      <w:fldChar w:fldCharType="separate"/>
+    </w:r>
+    <w:r>
+      <w:t>4.0</w:t>
+    </w:r>
+    <w:r>
+      <w:fldChar w:fldCharType="end"/>
+    </w:r>
     <w:r>
       <w:t xml:space="preserve"> – User Guide</w:t>
     </w:r>
@@ -19878,7 +19006,7 @@
 </file>
 
 <file path=customXml/itemProps1.xml><?xml version="1.0" encoding="utf-8"?>
-<ds:datastoreItem xmlns:ds="http://schemas.openxmlformats.org/officeDocument/2006/customXml" ds:itemID="{19513EDF-3602-4656-A275-E4036DA91892}">
+<ds:datastoreItem xmlns:ds="http://schemas.openxmlformats.org/officeDocument/2006/customXml" ds:itemID="{F6CE920D-D9D7-431C-AA0B-317E340C69D1}">
   <ds:schemaRefs>
     <ds:schemaRef ds:uri="http://schemas.openxmlformats.org/officeDocument/2006/bibliography"/>
   </ds:schemaRefs>

</xml_diff>

<commit_message>
Fixed bug with wood/litter deposited following partial mortality.
</commit_message>
<xml_diff>
--- a/docs/LANDIS-II Biomass Succession v4.0 User Guide.docx
+++ b/docs/LANDIS-II Biomass Succession v4.0 User Guide.docx
@@ -15,25 +15,51 @@
       <w:r>
         <w:t xml:space="preserve">ANDIS-II </w:t>
       </w:r>
-      <w:fldSimple w:instr=" DOCPROPERTY  &quot;Extension Name&quot;  \* MERGEFORMAT ">
-        <w:r>
-          <w:rPr>
-            <w:rStyle w:val="titleline1Char"/>
-          </w:rPr>
-          <w:t>Biomass Succession</w:t>
-        </w:r>
-      </w:fldSimple>
+      <w:r>
+        <w:fldChar w:fldCharType="begin"/>
+      </w:r>
+      <w:r>
+        <w:instrText xml:space="preserve"> DOCPROPERTY  "Extension Name"  \* MERGEFORMAT </w:instrText>
+      </w:r>
+      <w:r>
+        <w:fldChar w:fldCharType="separate"/>
+      </w:r>
+      <w:r>
+        <w:rPr>
+          <w:rStyle w:val="titleline1Char"/>
+        </w:rPr>
+        <w:t>Biomass Succession</w:t>
+      </w:r>
+      <w:r>
+        <w:rPr>
+          <w:rStyle w:val="titleline1Char"/>
+        </w:rPr>
+        <w:fldChar w:fldCharType="end"/>
+      </w:r>
       <w:r>
         <w:t xml:space="preserve"> v</w:t>
       </w:r>
-      <w:fldSimple w:instr=" DOCPROPERTY  &quot;Extension Version&quot;  \* MERGEFORMAT ">
-        <w:r>
-          <w:rPr>
-            <w:rStyle w:val="titleline1Char"/>
-          </w:rPr>
-          <w:t>4.0</w:t>
-        </w:r>
-      </w:fldSimple>
+      <w:r>
+        <w:fldChar w:fldCharType="begin"/>
+      </w:r>
+      <w:r>
+        <w:instrText xml:space="preserve"> DOCPROPERTY  "Extension Version"  \* MERGEFORMAT </w:instrText>
+      </w:r>
+      <w:r>
+        <w:fldChar w:fldCharType="separate"/>
+      </w:r>
+      <w:r>
+        <w:rPr>
+          <w:rStyle w:val="titleline1Char"/>
+        </w:rPr>
+        <w:t>4.0</w:t>
+      </w:r>
+      <w:r>
+        <w:rPr>
+          <w:rStyle w:val="titleline1Char"/>
+        </w:rPr>
+        <w:fldChar w:fldCharType="end"/>
+      </w:r>
     </w:p>
     <w:p>
       <w:pPr>
@@ -99,7 +125,7 @@
         <w:rPr>
           <w:noProof/>
         </w:rPr>
-        <w:t>April 20, 2018</w:t>
+        <w:t>June 9, 2018</w:t>
       </w:r>
       <w:r>
         <w:rPr>
@@ -153,9 +179,7 @@
       </w:r>
     </w:p>
     <w:bookmarkStart w:id="2" w:name="_Toc101616050"/>
-    <w:bookmarkStart w:id="3" w:name="_GoBack"/>
     <w:bookmarkEnd w:id="0"/>
-    <w:bookmarkEnd w:id="3"/>
     <w:p>
       <w:pPr>
         <w:pStyle w:val="TOC1"/>
@@ -182,7 +206,7 @@
       <w:r>
         <w:fldChar w:fldCharType="separate"/>
       </w:r>
-      <w:hyperlink w:anchor="_Toc511981687" w:history="1">
+      <w:hyperlink w:anchor="_Toc516301552" w:history="1">
         <w:r>
           <w:rPr>
             <w:rStyle w:val="Hyperlink"/>
@@ -228,7 +252,7 @@
             <w:noProof/>
             <w:webHidden/>
           </w:rPr>
-          <w:instrText xml:space="preserve"> PAGEREF _Toc511981687 \h </w:instrText>
+          <w:instrText xml:space="preserve"> PAGEREF _Toc516301552 \h </w:instrText>
         </w:r>
         <w:r>
           <w:rPr>
@@ -273,7 +297,7 @@
           <w:szCs w:val="22"/>
         </w:rPr>
       </w:pPr>
-      <w:hyperlink w:anchor="_Toc511981688" w:history="1">
+      <w:hyperlink w:anchor="_Toc516301553" w:history="1">
         <w:r>
           <w:rPr>
             <w:rStyle w:val="Hyperlink"/>
@@ -316,7 +340,7 @@
             <w:noProof/>
             <w:webHidden/>
           </w:rPr>
-          <w:instrText xml:space="preserve"> PAGEREF _Toc511981688 \h </w:instrText>
+          <w:instrText xml:space="preserve"> PAGEREF _Toc516301553 \h </w:instrText>
         </w:r>
         <w:r>
           <w:rPr>
@@ -363,7 +387,7 @@
           <w:szCs w:val="22"/>
         </w:rPr>
       </w:pPr>
-      <w:hyperlink w:anchor="_Toc511981689" w:history="1">
+      <w:hyperlink w:anchor="_Toc516301554" w:history="1">
         <w:r>
           <w:rPr>
             <w:rStyle w:val="Hyperlink"/>
@@ -408,7 +432,7 @@
             <w:noProof/>
             <w:webHidden/>
           </w:rPr>
-          <w:instrText xml:space="preserve"> PAGEREF _Toc511981689 \h </w:instrText>
+          <w:instrText xml:space="preserve"> PAGEREF _Toc516301554 \h </w:instrText>
         </w:r>
         <w:r>
           <w:rPr>
@@ -455,7 +479,7 @@
           <w:szCs w:val="22"/>
         </w:rPr>
       </w:pPr>
-      <w:hyperlink w:anchor="_Toc511981690" w:history="1">
+      <w:hyperlink w:anchor="_Toc516301555" w:history="1">
         <w:r>
           <w:rPr>
             <w:rStyle w:val="Hyperlink"/>
@@ -500,7 +524,7 @@
             <w:noProof/>
             <w:webHidden/>
           </w:rPr>
-          <w:instrText xml:space="preserve"> PAGEREF _Toc511981690 \h </w:instrText>
+          <w:instrText xml:space="preserve"> PAGEREF _Toc516301555 \h </w:instrText>
         </w:r>
         <w:r>
           <w:rPr>
@@ -547,7 +571,7 @@
           <w:szCs w:val="22"/>
         </w:rPr>
       </w:pPr>
-      <w:hyperlink w:anchor="_Toc511981691" w:history="1">
+      <w:hyperlink w:anchor="_Toc516301556" w:history="1">
         <w:r>
           <w:rPr>
             <w:rStyle w:val="Hyperlink"/>
@@ -592,7 +616,7 @@
             <w:noProof/>
             <w:webHidden/>
           </w:rPr>
-          <w:instrText xml:space="preserve"> PAGEREF _Toc511981691 \h </w:instrText>
+          <w:instrText xml:space="preserve"> PAGEREF _Toc516301556 \h </w:instrText>
         </w:r>
         <w:r>
           <w:rPr>
@@ -639,7 +663,7 @@
           <w:szCs w:val="22"/>
         </w:rPr>
       </w:pPr>
-      <w:hyperlink w:anchor="_Toc511981692" w:history="1">
+      <w:hyperlink w:anchor="_Toc516301557" w:history="1">
         <w:r>
           <w:rPr>
             <w:rStyle w:val="Hyperlink"/>
@@ -684,7 +708,7 @@
             <w:noProof/>
             <w:webHidden/>
           </w:rPr>
-          <w:instrText xml:space="preserve"> PAGEREF _Toc511981692 \h </w:instrText>
+          <w:instrText xml:space="preserve"> PAGEREF _Toc516301557 \h </w:instrText>
         </w:r>
         <w:r>
           <w:rPr>
@@ -731,7 +755,7 @@
           <w:szCs w:val="22"/>
         </w:rPr>
       </w:pPr>
-      <w:hyperlink w:anchor="_Toc511981693" w:history="1">
+      <w:hyperlink w:anchor="_Toc516301558" w:history="1">
         <w:r>
           <w:rPr>
             <w:rStyle w:val="Hyperlink"/>
@@ -776,7 +800,7 @@
             <w:noProof/>
             <w:webHidden/>
           </w:rPr>
-          <w:instrText xml:space="preserve"> PAGEREF _Toc511981693 \h </w:instrText>
+          <w:instrText xml:space="preserve"> PAGEREF _Toc516301558 \h </w:instrText>
         </w:r>
         <w:r>
           <w:rPr>
@@ -823,7 +847,7 @@
           <w:szCs w:val="22"/>
         </w:rPr>
       </w:pPr>
-      <w:hyperlink w:anchor="_Toc511981694" w:history="1">
+      <w:hyperlink w:anchor="_Toc516301559" w:history="1">
         <w:r>
           <w:rPr>
             <w:rStyle w:val="Hyperlink"/>
@@ -868,7 +892,7 @@
             <w:noProof/>
             <w:webHidden/>
           </w:rPr>
-          <w:instrText xml:space="preserve"> PAGEREF _Toc511981694 \h </w:instrText>
+          <w:instrText xml:space="preserve"> PAGEREF _Toc516301559 \h </w:instrText>
         </w:r>
         <w:r>
           <w:rPr>
@@ -915,7 +939,7 @@
           <w:szCs w:val="22"/>
         </w:rPr>
       </w:pPr>
-      <w:hyperlink w:anchor="_Toc511981695" w:history="1">
+      <w:hyperlink w:anchor="_Toc516301560" w:history="1">
         <w:r>
           <w:rPr>
             <w:rStyle w:val="Hyperlink"/>
@@ -960,7 +984,7 @@
             <w:noProof/>
             <w:webHidden/>
           </w:rPr>
-          <w:instrText xml:space="preserve"> PAGEREF _Toc511981695 \h </w:instrText>
+          <w:instrText xml:space="preserve"> PAGEREF _Toc516301560 \h </w:instrText>
         </w:r>
         <w:r>
           <w:rPr>
@@ -1007,7 +1031,7 @@
           <w:szCs w:val="22"/>
         </w:rPr>
       </w:pPr>
-      <w:hyperlink w:anchor="_Toc511981696" w:history="1">
+      <w:hyperlink w:anchor="_Toc516301561" w:history="1">
         <w:r>
           <w:rPr>
             <w:rStyle w:val="Hyperlink"/>
@@ -1052,7 +1076,7 @@
             <w:noProof/>
             <w:webHidden/>
           </w:rPr>
-          <w:instrText xml:space="preserve"> PAGEREF _Toc511981696 \h </w:instrText>
+          <w:instrText xml:space="preserve"> PAGEREF _Toc516301561 \h </w:instrText>
         </w:r>
         <w:r>
           <w:rPr>
@@ -1099,7 +1123,7 @@
           <w:szCs w:val="22"/>
         </w:rPr>
       </w:pPr>
-      <w:hyperlink w:anchor="_Toc511981697" w:history="1">
+      <w:hyperlink w:anchor="_Toc516301562" w:history="1">
         <w:r>
           <w:rPr>
             <w:rStyle w:val="Hyperlink"/>
@@ -1144,7 +1168,7 @@
             <w:noProof/>
             <w:webHidden/>
           </w:rPr>
-          <w:instrText xml:space="preserve"> PAGEREF _Toc511981697 \h </w:instrText>
+          <w:instrText xml:space="preserve"> PAGEREF _Toc516301562 \h </w:instrText>
         </w:r>
         <w:r>
           <w:rPr>
@@ -1189,7 +1213,7 @@
           <w:szCs w:val="22"/>
         </w:rPr>
       </w:pPr>
-      <w:hyperlink w:anchor="_Toc511981698" w:history="1">
+      <w:hyperlink w:anchor="_Toc516301563" w:history="1">
         <w:r>
           <w:rPr>
             <w:rStyle w:val="Hyperlink"/>
@@ -1232,7 +1256,7 @@
             <w:noProof/>
             <w:webHidden/>
           </w:rPr>
-          <w:instrText xml:space="preserve"> PAGEREF _Toc511981698 \h </w:instrText>
+          <w:instrText xml:space="preserve"> PAGEREF _Toc516301563 \h </w:instrText>
         </w:r>
         <w:r>
           <w:rPr>
@@ -1279,7 +1303,7 @@
           <w:szCs w:val="22"/>
         </w:rPr>
       </w:pPr>
-      <w:hyperlink w:anchor="_Toc511981699" w:history="1">
+      <w:hyperlink w:anchor="_Toc516301564" w:history="1">
         <w:r>
           <w:rPr>
             <w:rStyle w:val="Hyperlink"/>
@@ -1324,7 +1348,7 @@
             <w:noProof/>
             <w:webHidden/>
           </w:rPr>
-          <w:instrText xml:space="preserve"> PAGEREF _Toc511981699 \h </w:instrText>
+          <w:instrText xml:space="preserve"> PAGEREF _Toc516301564 \h </w:instrText>
         </w:r>
         <w:r>
           <w:rPr>
@@ -1371,7 +1395,7 @@
           <w:szCs w:val="22"/>
         </w:rPr>
       </w:pPr>
-      <w:hyperlink w:anchor="_Toc511981700" w:history="1">
+      <w:hyperlink w:anchor="_Toc516301565" w:history="1">
         <w:r>
           <w:rPr>
             <w:rStyle w:val="Hyperlink"/>
@@ -1416,7 +1440,7 @@
             <w:noProof/>
             <w:webHidden/>
           </w:rPr>
-          <w:instrText xml:space="preserve"> PAGEREF _Toc511981700 \h </w:instrText>
+          <w:instrText xml:space="preserve"> PAGEREF _Toc516301565 \h </w:instrText>
         </w:r>
         <w:r>
           <w:rPr>
@@ -1463,7 +1487,7 @@
           <w:szCs w:val="22"/>
         </w:rPr>
       </w:pPr>
-      <w:hyperlink w:anchor="_Toc511981701" w:history="1">
+      <w:hyperlink w:anchor="_Toc516301566" w:history="1">
         <w:r>
           <w:rPr>
             <w:rStyle w:val="Hyperlink"/>
@@ -1508,7 +1532,7 @@
             <w:noProof/>
             <w:webHidden/>
           </w:rPr>
-          <w:instrText xml:space="preserve"> PAGEREF _Toc511981701 \h </w:instrText>
+          <w:instrText xml:space="preserve"> PAGEREF _Toc516301566 \h </w:instrText>
         </w:r>
         <w:r>
           <w:rPr>
@@ -1555,7 +1579,7 @@
           <w:szCs w:val="22"/>
         </w:rPr>
       </w:pPr>
-      <w:hyperlink w:anchor="_Toc511981702" w:history="1">
+      <w:hyperlink w:anchor="_Toc516301567" w:history="1">
         <w:r>
           <w:rPr>
             <w:rStyle w:val="Hyperlink"/>
@@ -1600,7 +1624,7 @@
             <w:noProof/>
             <w:webHidden/>
           </w:rPr>
-          <w:instrText xml:space="preserve"> PAGEREF _Toc511981702 \h </w:instrText>
+          <w:instrText xml:space="preserve"> PAGEREF _Toc516301567 \h </w:instrText>
         </w:r>
         <w:r>
           <w:rPr>
@@ -1647,7 +1671,7 @@
           <w:szCs w:val="22"/>
         </w:rPr>
       </w:pPr>
-      <w:hyperlink w:anchor="_Toc511981703" w:history="1">
+      <w:hyperlink w:anchor="_Toc516301568" w:history="1">
         <w:r>
           <w:rPr>
             <w:rStyle w:val="Hyperlink"/>
@@ -1692,7 +1716,7 @@
             <w:noProof/>
             <w:webHidden/>
           </w:rPr>
-          <w:instrText xml:space="preserve"> PAGEREF _Toc511981703 \h </w:instrText>
+          <w:instrText xml:space="preserve"> PAGEREF _Toc516301568 \h </w:instrText>
         </w:r>
         <w:r>
           <w:rPr>
@@ -1739,7 +1763,7 @@
           <w:szCs w:val="22"/>
         </w:rPr>
       </w:pPr>
-      <w:hyperlink w:anchor="_Toc511981704" w:history="1">
+      <w:hyperlink w:anchor="_Toc516301569" w:history="1">
         <w:r>
           <w:rPr>
             <w:rStyle w:val="Hyperlink"/>
@@ -1763,7 +1787,16 @@
             <w:rStyle w:val="Hyperlink"/>
             <w:noProof/>
           </w:rPr>
-          <w:t>Version 2.1</w:t>
+          <w:t>Version 2</w:t>
+        </w:r>
+        <w:bookmarkStart w:id="3" w:name="_GoBack"/>
+        <w:bookmarkEnd w:id="3"/>
+        <w:r>
+          <w:rPr>
+            <w:rStyle w:val="Hyperlink"/>
+            <w:noProof/>
+          </w:rPr>
+          <w:t>.1</w:t>
         </w:r>
         <w:r>
           <w:rPr>
@@ -1784,7 +1817,7 @@
             <w:noProof/>
             <w:webHidden/>
           </w:rPr>
-          <w:instrText xml:space="preserve"> PAGEREF _Toc511981704 \h </w:instrText>
+          <w:instrText xml:space="preserve"> PAGEREF _Toc516301569 \h </w:instrText>
         </w:r>
         <w:r>
           <w:rPr>
@@ -1831,7 +1864,7 @@
           <w:szCs w:val="22"/>
         </w:rPr>
       </w:pPr>
-      <w:hyperlink w:anchor="_Toc511981705" w:history="1">
+      <w:hyperlink w:anchor="_Toc516301570" w:history="1">
         <w:r>
           <w:rPr>
             <w:rStyle w:val="Hyperlink"/>
@@ -1876,7 +1909,7 @@
             <w:noProof/>
             <w:webHidden/>
           </w:rPr>
-          <w:instrText xml:space="preserve"> PAGEREF _Toc511981705 \h </w:instrText>
+          <w:instrText xml:space="preserve"> PAGEREF _Toc516301570 \h </w:instrText>
         </w:r>
         <w:r>
           <w:rPr>
@@ -1921,7 +1954,7 @@
           <w:szCs w:val="22"/>
         </w:rPr>
       </w:pPr>
-      <w:hyperlink w:anchor="_Toc511981706" w:history="1">
+      <w:hyperlink w:anchor="_Toc516301571" w:history="1">
         <w:r>
           <w:rPr>
             <w:rStyle w:val="Hyperlink"/>
@@ -1964,7 +1997,7 @@
             <w:noProof/>
             <w:webHidden/>
           </w:rPr>
-          <w:instrText xml:space="preserve"> PAGEREF _Toc511981706 \h </w:instrText>
+          <w:instrText xml:space="preserve"> PAGEREF _Toc516301571 \h </w:instrText>
         </w:r>
         <w:r>
           <w:rPr>
@@ -2011,7 +2044,7 @@
           <w:szCs w:val="22"/>
         </w:rPr>
       </w:pPr>
-      <w:hyperlink w:anchor="_Toc511981707" w:history="1">
+      <w:hyperlink w:anchor="_Toc516301572" w:history="1">
         <w:r>
           <w:rPr>
             <w:rStyle w:val="Hyperlink"/>
@@ -2035,7 +2068,7 @@
             <w:rStyle w:val="Hyperlink"/>
             <w:noProof/>
           </w:rPr>
-          <w:t>Version 4.0.6 (April 2018)</w:t>
+          <w:t>Version 4.0.7 (June 2018)</w:t>
         </w:r>
         <w:r>
           <w:rPr>
@@ -2056,7 +2089,7 @@
             <w:noProof/>
             <w:webHidden/>
           </w:rPr>
-          <w:instrText xml:space="preserve"> PAGEREF _Toc511981707 \h </w:instrText>
+          <w:instrText xml:space="preserve"> PAGEREF _Toc516301572 \h </w:instrText>
         </w:r>
         <w:r>
           <w:rPr>
@@ -2103,7 +2136,7 @@
           <w:szCs w:val="22"/>
         </w:rPr>
       </w:pPr>
-      <w:hyperlink w:anchor="_Toc511981708" w:history="1">
+      <w:hyperlink w:anchor="_Toc516301573" w:history="1">
         <w:r>
           <w:rPr>
             <w:rStyle w:val="Hyperlink"/>
@@ -2127,7 +2160,7 @@
             <w:rStyle w:val="Hyperlink"/>
             <w:noProof/>
           </w:rPr>
-          <w:t>Version 3.2.1 (June 2015)</w:t>
+          <w:t>Version 4.0.6 (April 2018)</w:t>
         </w:r>
         <w:r>
           <w:rPr>
@@ -2148,7 +2181,7 @@
             <w:noProof/>
             <w:webHidden/>
           </w:rPr>
-          <w:instrText xml:space="preserve"> PAGEREF _Toc511981708 \h </w:instrText>
+          <w:instrText xml:space="preserve"> PAGEREF _Toc516301573 \h </w:instrText>
         </w:r>
         <w:r>
           <w:rPr>
@@ -2195,7 +2228,7 @@
           <w:szCs w:val="22"/>
         </w:rPr>
       </w:pPr>
-      <w:hyperlink w:anchor="_Toc511981709" w:history="1">
+      <w:hyperlink w:anchor="_Toc516301574" w:history="1">
         <w:r>
           <w:rPr>
             <w:rStyle w:val="Hyperlink"/>
@@ -2219,6 +2252,98 @@
             <w:rStyle w:val="Hyperlink"/>
             <w:noProof/>
           </w:rPr>
+          <w:t>Version 3.2.1 (June 2015)</w:t>
+        </w:r>
+        <w:r>
+          <w:rPr>
+            <w:noProof/>
+            <w:webHidden/>
+          </w:rPr>
+          <w:tab/>
+        </w:r>
+        <w:r>
+          <w:rPr>
+            <w:noProof/>
+            <w:webHidden/>
+          </w:rPr>
+          <w:fldChar w:fldCharType="begin"/>
+        </w:r>
+        <w:r>
+          <w:rPr>
+            <w:noProof/>
+            <w:webHidden/>
+          </w:rPr>
+          <w:instrText xml:space="preserve"> PAGEREF _Toc516301574 \h </w:instrText>
+        </w:r>
+        <w:r>
+          <w:rPr>
+            <w:noProof/>
+            <w:webHidden/>
+          </w:rPr>
+        </w:r>
+        <w:r>
+          <w:rPr>
+            <w:noProof/>
+            <w:webHidden/>
+          </w:rPr>
+          <w:fldChar w:fldCharType="separate"/>
+        </w:r>
+        <w:r>
+          <w:rPr>
+            <w:noProof/>
+            <w:webHidden/>
+          </w:rPr>
+          <w:t>12</w:t>
+        </w:r>
+        <w:r>
+          <w:rPr>
+            <w:noProof/>
+            <w:webHidden/>
+          </w:rPr>
+          <w:fldChar w:fldCharType="end"/>
+        </w:r>
+      </w:hyperlink>
+    </w:p>
+    <w:p>
+      <w:pPr>
+        <w:pStyle w:val="TOC3"/>
+        <w:tabs>
+          <w:tab w:val="left" w:pos="1200"/>
+          <w:tab w:val="right" w:leader="dot" w:pos="8976"/>
+        </w:tabs>
+        <w:rPr>
+          <w:rFonts w:asciiTheme="minorHAnsi" w:eastAsiaTheme="minorEastAsia" w:hAnsiTheme="minorHAnsi" w:cstheme="minorBidi"/>
+          <w:i w:val="0"/>
+          <w:iCs w:val="0"/>
+          <w:noProof/>
+          <w:sz w:val="22"/>
+          <w:szCs w:val="22"/>
+        </w:rPr>
+      </w:pPr>
+      <w:hyperlink w:anchor="_Toc516301575" w:history="1">
+        <w:r>
+          <w:rPr>
+            <w:rStyle w:val="Hyperlink"/>
+            <w:noProof/>
+          </w:rPr>
+          <w:t>1.3.4</w:t>
+        </w:r>
+        <w:r>
+          <w:rPr>
+            <w:rFonts w:asciiTheme="minorHAnsi" w:eastAsiaTheme="minorEastAsia" w:hAnsiTheme="minorHAnsi" w:cstheme="minorBidi"/>
+            <w:i w:val="0"/>
+            <w:iCs w:val="0"/>
+            <w:noProof/>
+            <w:sz w:val="22"/>
+            <w:szCs w:val="22"/>
+          </w:rPr>
+          <w:tab/>
+        </w:r>
+        <w:r>
+          <w:rPr>
+            <w:rStyle w:val="Hyperlink"/>
+            <w:noProof/>
+          </w:rPr>
           <w:t>Version 3.1.1</w:t>
         </w:r>
         <w:r>
@@ -2240,7 +2365,7 @@
             <w:noProof/>
             <w:webHidden/>
           </w:rPr>
-          <w:instrText xml:space="preserve"> PAGEREF _Toc511981709 \h </w:instrText>
+          <w:instrText xml:space="preserve"> PAGEREF _Toc516301575 \h </w:instrText>
         </w:r>
         <w:r>
           <w:rPr>
@@ -2285,7 +2410,7 @@
           <w:szCs w:val="22"/>
         </w:rPr>
       </w:pPr>
-      <w:hyperlink w:anchor="_Toc511981710" w:history="1">
+      <w:hyperlink w:anchor="_Toc516301576" w:history="1">
         <w:r>
           <w:rPr>
             <w:rStyle w:val="Hyperlink"/>
@@ -2328,7 +2453,7 @@
             <w:noProof/>
             <w:webHidden/>
           </w:rPr>
-          <w:instrText xml:space="preserve"> PAGEREF _Toc511981710 \h </w:instrText>
+          <w:instrText xml:space="preserve"> PAGEREF _Toc516301576 \h </w:instrText>
         </w:r>
         <w:r>
           <w:rPr>
@@ -2373,7 +2498,7 @@
           <w:szCs w:val="22"/>
         </w:rPr>
       </w:pPr>
-      <w:hyperlink w:anchor="_Toc511981711" w:history="1">
+      <w:hyperlink w:anchor="_Toc516301577" w:history="1">
         <w:r>
           <w:rPr>
             <w:rStyle w:val="Hyperlink"/>
@@ -2416,7 +2541,7 @@
             <w:noProof/>
             <w:webHidden/>
           </w:rPr>
-          <w:instrText xml:space="preserve"> PAGEREF _Toc511981711 \h </w:instrText>
+          <w:instrText xml:space="preserve"> PAGEREF _Toc516301577 \h </w:instrText>
         </w:r>
         <w:r>
           <w:rPr>
@@ -2464,7 +2589,7 @@
           <w:szCs w:val="22"/>
         </w:rPr>
       </w:pPr>
-      <w:hyperlink w:anchor="_Toc511981712" w:history="1">
+      <w:hyperlink w:anchor="_Toc516301578" w:history="1">
         <w:r>
           <w:rPr>
             <w:rStyle w:val="Hyperlink"/>
@@ -2510,7 +2635,7 @@
             <w:noProof/>
             <w:webHidden/>
           </w:rPr>
-          <w:instrText xml:space="preserve"> PAGEREF _Toc511981712 \h </w:instrText>
+          <w:instrText xml:space="preserve"> PAGEREF _Toc516301578 \h </w:instrText>
         </w:r>
         <w:r>
           <w:rPr>
@@ -2555,7 +2680,7 @@
           <w:szCs w:val="22"/>
         </w:rPr>
       </w:pPr>
-      <w:hyperlink w:anchor="_Toc511981713" w:history="1">
+      <w:hyperlink w:anchor="_Toc516301579" w:history="1">
         <w:r>
           <w:rPr>
             <w:rStyle w:val="Hyperlink"/>
@@ -2598,7 +2723,7 @@
             <w:noProof/>
             <w:webHidden/>
           </w:rPr>
-          <w:instrText xml:space="preserve"> PAGEREF _Toc511981713 \h </w:instrText>
+          <w:instrText xml:space="preserve"> PAGEREF _Toc516301579 \h </w:instrText>
         </w:r>
         <w:r>
           <w:rPr>
@@ -2643,7 +2768,7 @@
           <w:szCs w:val="22"/>
         </w:rPr>
       </w:pPr>
-      <w:hyperlink w:anchor="_Toc511981714" w:history="1">
+      <w:hyperlink w:anchor="_Toc516301580" w:history="1">
         <w:r>
           <w:rPr>
             <w:rStyle w:val="Hyperlink"/>
@@ -2686,7 +2811,7 @@
             <w:noProof/>
             <w:webHidden/>
           </w:rPr>
-          <w:instrText xml:space="preserve"> PAGEREF _Toc511981714 \h </w:instrText>
+          <w:instrText xml:space="preserve"> PAGEREF _Toc516301580 \h </w:instrText>
         </w:r>
         <w:r>
           <w:rPr>
@@ -2731,7 +2856,7 @@
           <w:szCs w:val="22"/>
         </w:rPr>
       </w:pPr>
-      <w:hyperlink w:anchor="_Toc511981715" w:history="1">
+      <w:hyperlink w:anchor="_Toc516301581" w:history="1">
         <w:r>
           <w:rPr>
             <w:rStyle w:val="Hyperlink"/>
@@ -2774,7 +2899,7 @@
             <w:noProof/>
             <w:webHidden/>
           </w:rPr>
-          <w:instrText xml:space="preserve"> PAGEREF _Toc511981715 \h </w:instrText>
+          <w:instrText xml:space="preserve"> PAGEREF _Toc516301581 \h </w:instrText>
         </w:r>
         <w:r>
           <w:rPr>
@@ -2819,7 +2944,7 @@
           <w:szCs w:val="22"/>
         </w:rPr>
       </w:pPr>
-      <w:hyperlink w:anchor="_Toc511981716" w:history="1">
+      <w:hyperlink w:anchor="_Toc516301582" w:history="1">
         <w:r>
           <w:rPr>
             <w:rStyle w:val="Hyperlink"/>
@@ -2862,7 +2987,7 @@
             <w:noProof/>
             <w:webHidden/>
           </w:rPr>
-          <w:instrText xml:space="preserve"> PAGEREF _Toc511981716 \h </w:instrText>
+          <w:instrText xml:space="preserve"> PAGEREF _Toc516301582 \h </w:instrText>
         </w:r>
         <w:r>
           <w:rPr>
@@ -2907,7 +3032,7 @@
           <w:szCs w:val="22"/>
         </w:rPr>
       </w:pPr>
-      <w:hyperlink w:anchor="_Toc511981717" w:history="1">
+      <w:hyperlink w:anchor="_Toc516301583" w:history="1">
         <w:r>
           <w:rPr>
             <w:rStyle w:val="Hyperlink"/>
@@ -2950,7 +3075,7 @@
             <w:noProof/>
             <w:webHidden/>
           </w:rPr>
-          <w:instrText xml:space="preserve"> PAGEREF _Toc511981717 \h </w:instrText>
+          <w:instrText xml:space="preserve"> PAGEREF _Toc516301583 \h </w:instrText>
         </w:r>
         <w:r>
           <w:rPr>
@@ -2995,7 +3120,7 @@
           <w:szCs w:val="22"/>
         </w:rPr>
       </w:pPr>
-      <w:hyperlink w:anchor="_Toc511981718" w:history="1">
+      <w:hyperlink w:anchor="_Toc516301584" w:history="1">
         <w:r>
           <w:rPr>
             <w:rStyle w:val="Hyperlink"/>
@@ -3038,7 +3163,7 @@
             <w:noProof/>
             <w:webHidden/>
           </w:rPr>
-          <w:instrText xml:space="preserve"> PAGEREF _Toc511981718 \h </w:instrText>
+          <w:instrText xml:space="preserve"> PAGEREF _Toc516301584 \h </w:instrText>
         </w:r>
         <w:r>
           <w:rPr>
@@ -3083,7 +3208,7 @@
           <w:szCs w:val="22"/>
         </w:rPr>
       </w:pPr>
-      <w:hyperlink w:anchor="_Toc511981719" w:history="1">
+      <w:hyperlink w:anchor="_Toc516301585" w:history="1">
         <w:r>
           <w:rPr>
             <w:rStyle w:val="Hyperlink"/>
@@ -3126,7 +3251,7 @@
             <w:noProof/>
             <w:webHidden/>
           </w:rPr>
-          <w:instrText xml:space="preserve"> PAGEREF _Toc511981719 \h </w:instrText>
+          <w:instrText xml:space="preserve"> PAGEREF _Toc516301585 \h </w:instrText>
         </w:r>
         <w:r>
           <w:rPr>
@@ -3171,7 +3296,7 @@
           <w:szCs w:val="22"/>
         </w:rPr>
       </w:pPr>
-      <w:hyperlink w:anchor="_Toc511981720" w:history="1">
+      <w:hyperlink w:anchor="_Toc516301586" w:history="1">
         <w:r>
           <w:rPr>
             <w:rStyle w:val="Hyperlink"/>
@@ -3214,7 +3339,7 @@
             <w:noProof/>
             <w:webHidden/>
           </w:rPr>
-          <w:instrText xml:space="preserve"> PAGEREF _Toc511981720 \h </w:instrText>
+          <w:instrText xml:space="preserve"> PAGEREF _Toc516301586 \h </w:instrText>
         </w:r>
         <w:r>
           <w:rPr>
@@ -3259,7 +3384,7 @@
           <w:szCs w:val="22"/>
         </w:rPr>
       </w:pPr>
-      <w:hyperlink w:anchor="_Toc511981721" w:history="1">
+      <w:hyperlink w:anchor="_Toc516301587" w:history="1">
         <w:r>
           <w:rPr>
             <w:rStyle w:val="Hyperlink"/>
@@ -3302,7 +3427,7 @@
             <w:noProof/>
             <w:webHidden/>
           </w:rPr>
-          <w:instrText xml:space="preserve"> PAGEREF _Toc511981721 \h </w:instrText>
+          <w:instrText xml:space="preserve"> PAGEREF _Toc516301587 \h </w:instrText>
         </w:r>
         <w:r>
           <w:rPr>
@@ -3349,7 +3474,7 @@
           <w:szCs w:val="22"/>
         </w:rPr>
       </w:pPr>
-      <w:hyperlink w:anchor="_Toc511981722" w:history="1">
+      <w:hyperlink w:anchor="_Toc516301588" w:history="1">
         <w:r>
           <w:rPr>
             <w:rStyle w:val="Hyperlink"/>
@@ -3394,7 +3519,7 @@
             <w:noProof/>
             <w:webHidden/>
           </w:rPr>
-          <w:instrText xml:space="preserve"> PAGEREF _Toc511981722 \h </w:instrText>
+          <w:instrText xml:space="preserve"> PAGEREF _Toc516301588 \h </w:instrText>
         </w:r>
         <w:r>
           <w:rPr>
@@ -3441,7 +3566,7 @@
           <w:szCs w:val="22"/>
         </w:rPr>
       </w:pPr>
-      <w:hyperlink w:anchor="_Toc511981723" w:history="1">
+      <w:hyperlink w:anchor="_Toc516301589" w:history="1">
         <w:r>
           <w:rPr>
             <w:rStyle w:val="Hyperlink"/>
@@ -3486,7 +3611,7 @@
             <w:noProof/>
             <w:webHidden/>
           </w:rPr>
-          <w:instrText xml:space="preserve"> PAGEREF _Toc511981723 \h </w:instrText>
+          <w:instrText xml:space="preserve"> PAGEREF _Toc516301589 \h </w:instrText>
         </w:r>
         <w:r>
           <w:rPr>
@@ -3533,7 +3658,7 @@
           <w:szCs w:val="22"/>
         </w:rPr>
       </w:pPr>
-      <w:hyperlink w:anchor="_Toc511981724" w:history="1">
+      <w:hyperlink w:anchor="_Toc516301590" w:history="1">
         <w:r>
           <w:rPr>
             <w:rStyle w:val="Hyperlink"/>
@@ -3578,7 +3703,7 @@
             <w:noProof/>
             <w:webHidden/>
           </w:rPr>
-          <w:instrText xml:space="preserve"> PAGEREF _Toc511981724 \h </w:instrText>
+          <w:instrText xml:space="preserve"> PAGEREF _Toc516301590 \h </w:instrText>
         </w:r>
         <w:r>
           <w:rPr>
@@ -3625,7 +3750,7 @@
           <w:szCs w:val="22"/>
         </w:rPr>
       </w:pPr>
-      <w:hyperlink w:anchor="_Toc511981725" w:history="1">
+      <w:hyperlink w:anchor="_Toc516301591" w:history="1">
         <w:r>
           <w:rPr>
             <w:rStyle w:val="Hyperlink"/>
@@ -3670,7 +3795,7 @@
             <w:noProof/>
             <w:webHidden/>
           </w:rPr>
-          <w:instrText xml:space="preserve"> PAGEREF _Toc511981725 \h </w:instrText>
+          <w:instrText xml:space="preserve"> PAGEREF _Toc516301591 \h </w:instrText>
         </w:r>
         <w:r>
           <w:rPr>
@@ -3715,7 +3840,7 @@
           <w:szCs w:val="22"/>
         </w:rPr>
       </w:pPr>
-      <w:hyperlink w:anchor="_Toc511981726" w:history="1">
+      <w:hyperlink w:anchor="_Toc516301592" w:history="1">
         <w:r>
           <w:rPr>
             <w:rStyle w:val="Hyperlink"/>
@@ -3758,7 +3883,7 @@
             <w:noProof/>
             <w:webHidden/>
           </w:rPr>
-          <w:instrText xml:space="preserve"> PAGEREF _Toc511981726 \h </w:instrText>
+          <w:instrText xml:space="preserve"> PAGEREF _Toc516301592 \h </w:instrText>
         </w:r>
         <w:r>
           <w:rPr>
@@ -3805,7 +3930,7 @@
           <w:szCs w:val="22"/>
         </w:rPr>
       </w:pPr>
-      <w:hyperlink w:anchor="_Toc511981727" w:history="1">
+      <w:hyperlink w:anchor="_Toc516301593" w:history="1">
         <w:r>
           <w:rPr>
             <w:rStyle w:val="Hyperlink"/>
@@ -3850,7 +3975,7 @@
             <w:noProof/>
             <w:webHidden/>
           </w:rPr>
-          <w:instrText xml:space="preserve"> PAGEREF _Toc511981727 \h </w:instrText>
+          <w:instrText xml:space="preserve"> PAGEREF _Toc516301593 \h </w:instrText>
         </w:r>
         <w:r>
           <w:rPr>
@@ -3897,7 +4022,7 @@
           <w:szCs w:val="22"/>
         </w:rPr>
       </w:pPr>
-      <w:hyperlink w:anchor="_Toc511981728" w:history="1">
+      <w:hyperlink w:anchor="_Toc516301594" w:history="1">
         <w:r>
           <w:rPr>
             <w:rStyle w:val="Hyperlink"/>
@@ -3942,7 +4067,7 @@
             <w:noProof/>
             <w:webHidden/>
           </w:rPr>
-          <w:instrText xml:space="preserve"> PAGEREF _Toc511981728 \h </w:instrText>
+          <w:instrText xml:space="preserve"> PAGEREF _Toc516301594 \h </w:instrText>
         </w:r>
         <w:r>
           <w:rPr>
@@ -3987,7 +4112,7 @@
           <w:szCs w:val="22"/>
         </w:rPr>
       </w:pPr>
-      <w:hyperlink w:anchor="_Toc511981729" w:history="1">
+      <w:hyperlink w:anchor="_Toc516301595" w:history="1">
         <w:r>
           <w:rPr>
             <w:rStyle w:val="Hyperlink"/>
@@ -4030,7 +4155,7 @@
             <w:noProof/>
             <w:webHidden/>
           </w:rPr>
-          <w:instrText xml:space="preserve"> PAGEREF _Toc511981729 \h </w:instrText>
+          <w:instrText xml:space="preserve"> PAGEREF _Toc516301595 \h </w:instrText>
         </w:r>
         <w:r>
           <w:rPr>
@@ -4077,7 +4202,7 @@
           <w:szCs w:val="22"/>
         </w:rPr>
       </w:pPr>
-      <w:hyperlink w:anchor="_Toc511981730" w:history="1">
+      <w:hyperlink w:anchor="_Toc516301596" w:history="1">
         <w:r>
           <w:rPr>
             <w:rStyle w:val="Hyperlink"/>
@@ -4122,7 +4247,7 @@
             <w:noProof/>
             <w:webHidden/>
           </w:rPr>
-          <w:instrText xml:space="preserve"> PAGEREF _Toc511981730 \h </w:instrText>
+          <w:instrText xml:space="preserve"> PAGEREF _Toc516301596 \h </w:instrText>
         </w:r>
         <w:r>
           <w:rPr>
@@ -4169,7 +4294,7 @@
           <w:szCs w:val="22"/>
         </w:rPr>
       </w:pPr>
-      <w:hyperlink w:anchor="_Toc511981731" w:history="1">
+      <w:hyperlink w:anchor="_Toc516301597" w:history="1">
         <w:r>
           <w:rPr>
             <w:rStyle w:val="Hyperlink"/>
@@ -4214,7 +4339,7 @@
             <w:noProof/>
             <w:webHidden/>
           </w:rPr>
-          <w:instrText xml:space="preserve"> PAGEREF _Toc511981731 \h </w:instrText>
+          <w:instrText xml:space="preserve"> PAGEREF _Toc516301597 \h </w:instrText>
         </w:r>
         <w:r>
           <w:rPr>
@@ -4261,7 +4386,7 @@
           <w:szCs w:val="22"/>
         </w:rPr>
       </w:pPr>
-      <w:hyperlink w:anchor="_Toc511981732" w:history="1">
+      <w:hyperlink w:anchor="_Toc516301598" w:history="1">
         <w:r>
           <w:rPr>
             <w:rStyle w:val="Hyperlink"/>
@@ -4306,7 +4431,7 @@
             <w:noProof/>
             <w:webHidden/>
           </w:rPr>
-          <w:instrText xml:space="preserve"> PAGEREF _Toc511981732 \h </w:instrText>
+          <w:instrText xml:space="preserve"> PAGEREF _Toc516301598 \h </w:instrText>
         </w:r>
         <w:r>
           <w:rPr>
@@ -4353,7 +4478,7 @@
           <w:szCs w:val="22"/>
         </w:rPr>
       </w:pPr>
-      <w:hyperlink w:anchor="_Toc511981733" w:history="1">
+      <w:hyperlink w:anchor="_Toc516301599" w:history="1">
         <w:r>
           <w:rPr>
             <w:rStyle w:val="Hyperlink"/>
@@ -4398,7 +4523,7 @@
             <w:noProof/>
             <w:webHidden/>
           </w:rPr>
-          <w:instrText xml:space="preserve"> PAGEREF _Toc511981733 \h </w:instrText>
+          <w:instrText xml:space="preserve"> PAGEREF _Toc516301599 \h </w:instrText>
         </w:r>
         <w:r>
           <w:rPr>
@@ -4445,7 +4570,7 @@
           <w:szCs w:val="22"/>
         </w:rPr>
       </w:pPr>
-      <w:hyperlink w:anchor="_Toc511981734" w:history="1">
+      <w:hyperlink w:anchor="_Toc516301600" w:history="1">
         <w:r>
           <w:rPr>
             <w:rStyle w:val="Hyperlink"/>
@@ -4490,7 +4615,7 @@
             <w:noProof/>
             <w:webHidden/>
           </w:rPr>
-          <w:instrText xml:space="preserve"> PAGEREF _Toc511981734 \h </w:instrText>
+          <w:instrText xml:space="preserve"> PAGEREF _Toc516301600 \h </w:instrText>
         </w:r>
         <w:r>
           <w:rPr>
@@ -4537,7 +4662,7 @@
           <w:szCs w:val="22"/>
         </w:rPr>
       </w:pPr>
-      <w:hyperlink w:anchor="_Toc511981735" w:history="1">
+      <w:hyperlink w:anchor="_Toc516301601" w:history="1">
         <w:r>
           <w:rPr>
             <w:rStyle w:val="Hyperlink"/>
@@ -4582,7 +4707,7 @@
             <w:noProof/>
             <w:webHidden/>
           </w:rPr>
-          <w:instrText xml:space="preserve"> PAGEREF _Toc511981735 \h </w:instrText>
+          <w:instrText xml:space="preserve"> PAGEREF _Toc516301601 \h </w:instrText>
         </w:r>
         <w:r>
           <w:rPr>
@@ -4627,7 +4752,7 @@
           <w:szCs w:val="22"/>
         </w:rPr>
       </w:pPr>
-      <w:hyperlink w:anchor="_Toc511981736" w:history="1">
+      <w:hyperlink w:anchor="_Toc516301602" w:history="1">
         <w:r>
           <w:rPr>
             <w:rStyle w:val="Hyperlink"/>
@@ -4670,7 +4795,7 @@
             <w:noProof/>
             <w:webHidden/>
           </w:rPr>
-          <w:instrText xml:space="preserve"> PAGEREF _Toc511981736 \h </w:instrText>
+          <w:instrText xml:space="preserve"> PAGEREF _Toc516301602 \h </w:instrText>
         </w:r>
         <w:r>
           <w:rPr>
@@ -4717,7 +4842,7 @@
           <w:szCs w:val="22"/>
         </w:rPr>
       </w:pPr>
-      <w:hyperlink w:anchor="_Toc511981737" w:history="1">
+      <w:hyperlink w:anchor="_Toc516301603" w:history="1">
         <w:r>
           <w:rPr>
             <w:rStyle w:val="Hyperlink"/>
@@ -4762,7 +4887,7 @@
             <w:noProof/>
             <w:webHidden/>
           </w:rPr>
-          <w:instrText xml:space="preserve"> PAGEREF _Toc511981737 \h </w:instrText>
+          <w:instrText xml:space="preserve"> PAGEREF _Toc516301603 \h </w:instrText>
         </w:r>
         <w:r>
           <w:rPr>
@@ -4809,7 +4934,7 @@
           <w:szCs w:val="22"/>
         </w:rPr>
       </w:pPr>
-      <w:hyperlink w:anchor="_Toc511981738" w:history="1">
+      <w:hyperlink w:anchor="_Toc516301604" w:history="1">
         <w:r>
           <w:rPr>
             <w:rStyle w:val="Hyperlink"/>
@@ -4854,7 +4979,7 @@
             <w:noProof/>
             <w:webHidden/>
           </w:rPr>
-          <w:instrText xml:space="preserve"> PAGEREF _Toc511981738 \h </w:instrText>
+          <w:instrText xml:space="preserve"> PAGEREF _Toc516301604 \h </w:instrText>
         </w:r>
         <w:r>
           <w:rPr>
@@ -4899,7 +5024,7 @@
           <w:szCs w:val="22"/>
         </w:rPr>
       </w:pPr>
-      <w:hyperlink w:anchor="_Toc511981739" w:history="1">
+      <w:hyperlink w:anchor="_Toc516301605" w:history="1">
         <w:r>
           <w:rPr>
             <w:rStyle w:val="Hyperlink"/>
@@ -4942,7 +5067,7 @@
             <w:noProof/>
             <w:webHidden/>
           </w:rPr>
-          <w:instrText xml:space="preserve"> PAGEREF _Toc511981739 \h </w:instrText>
+          <w:instrText xml:space="preserve"> PAGEREF _Toc516301605 \h </w:instrText>
         </w:r>
         <w:r>
           <w:rPr>
@@ -4987,7 +5112,7 @@
           <w:szCs w:val="22"/>
         </w:rPr>
       </w:pPr>
-      <w:hyperlink w:anchor="_Toc511981740" w:history="1">
+      <w:hyperlink w:anchor="_Toc516301606" w:history="1">
         <w:r>
           <w:rPr>
             <w:rStyle w:val="Hyperlink"/>
@@ -5030,7 +5155,7 @@
             <w:noProof/>
             <w:webHidden/>
           </w:rPr>
-          <w:instrText xml:space="preserve"> PAGEREF _Toc511981740 \h </w:instrText>
+          <w:instrText xml:space="preserve"> PAGEREF _Toc516301606 \h </w:instrText>
         </w:r>
         <w:r>
           <w:rPr>
@@ -5078,7 +5203,7 @@
           <w:szCs w:val="22"/>
         </w:rPr>
       </w:pPr>
-      <w:hyperlink w:anchor="_Toc511981741" w:history="1">
+      <w:hyperlink w:anchor="_Toc516301607" w:history="1">
         <w:r>
           <w:rPr>
             <w:rStyle w:val="Hyperlink"/>
@@ -5124,7 +5249,7 @@
             <w:noProof/>
             <w:webHidden/>
           </w:rPr>
-          <w:instrText xml:space="preserve"> PAGEREF _Toc511981741 \h </w:instrText>
+          <w:instrText xml:space="preserve"> PAGEREF _Toc516301607 \h </w:instrText>
         </w:r>
         <w:r>
           <w:rPr>
@@ -5169,7 +5294,7 @@
           <w:szCs w:val="22"/>
         </w:rPr>
       </w:pPr>
-      <w:hyperlink w:anchor="_Toc511981742" w:history="1">
+      <w:hyperlink w:anchor="_Toc516301608" w:history="1">
         <w:r>
           <w:rPr>
             <w:rStyle w:val="Hyperlink"/>
@@ -5212,7 +5337,7 @@
             <w:noProof/>
             <w:webHidden/>
           </w:rPr>
-          <w:instrText xml:space="preserve"> PAGEREF _Toc511981742 \h </w:instrText>
+          <w:instrText xml:space="preserve"> PAGEREF _Toc516301608 \h </w:instrText>
         </w:r>
         <w:r>
           <w:rPr>
@@ -5257,7 +5382,7 @@
           <w:szCs w:val="22"/>
         </w:rPr>
       </w:pPr>
-      <w:hyperlink w:anchor="_Toc511981743" w:history="1">
+      <w:hyperlink w:anchor="_Toc516301609" w:history="1">
         <w:r>
           <w:rPr>
             <w:rStyle w:val="Hyperlink"/>
@@ -5300,7 +5425,7 @@
             <w:noProof/>
             <w:webHidden/>
           </w:rPr>
-          <w:instrText xml:space="preserve"> PAGEREF _Toc511981743 \h </w:instrText>
+          <w:instrText xml:space="preserve"> PAGEREF _Toc516301609 \h </w:instrText>
         </w:r>
         <w:r>
           <w:rPr>
@@ -5347,7 +5472,7 @@
           <w:szCs w:val="22"/>
         </w:rPr>
       </w:pPr>
-      <w:hyperlink w:anchor="_Toc511981744" w:history="1">
+      <w:hyperlink w:anchor="_Toc516301610" w:history="1">
         <w:r>
           <w:rPr>
             <w:rStyle w:val="Hyperlink"/>
@@ -5392,7 +5517,7 @@
             <w:noProof/>
             <w:webHidden/>
           </w:rPr>
-          <w:instrText xml:space="preserve"> PAGEREF _Toc511981744 \h </w:instrText>
+          <w:instrText xml:space="preserve"> PAGEREF _Toc516301610 \h </w:instrText>
         </w:r>
         <w:r>
           <w:rPr>
@@ -5439,7 +5564,7 @@
           <w:szCs w:val="22"/>
         </w:rPr>
       </w:pPr>
-      <w:hyperlink w:anchor="_Toc511981745" w:history="1">
+      <w:hyperlink w:anchor="_Toc516301611" w:history="1">
         <w:r>
           <w:rPr>
             <w:rStyle w:val="Hyperlink"/>
@@ -5484,7 +5609,7 @@
             <w:noProof/>
             <w:webHidden/>
           </w:rPr>
-          <w:instrText xml:space="preserve"> PAGEREF _Toc511981745 \h </w:instrText>
+          <w:instrText xml:space="preserve"> PAGEREF _Toc516301611 \h </w:instrText>
         </w:r>
         <w:r>
           <w:rPr>
@@ -5531,7 +5656,7 @@
           <w:szCs w:val="22"/>
         </w:rPr>
       </w:pPr>
-      <w:hyperlink w:anchor="_Toc511981746" w:history="1">
+      <w:hyperlink w:anchor="_Toc516301612" w:history="1">
         <w:r>
           <w:rPr>
             <w:rStyle w:val="Hyperlink"/>
@@ -5576,7 +5701,7 @@
             <w:noProof/>
             <w:webHidden/>
           </w:rPr>
-          <w:instrText xml:space="preserve"> PAGEREF _Toc511981746 \h </w:instrText>
+          <w:instrText xml:space="preserve"> PAGEREF _Toc516301612 \h </w:instrText>
         </w:r>
         <w:r>
           <w:rPr>
@@ -5623,7 +5748,7 @@
           <w:szCs w:val="22"/>
         </w:rPr>
       </w:pPr>
-      <w:hyperlink w:anchor="_Toc511981747" w:history="1">
+      <w:hyperlink w:anchor="_Toc516301613" w:history="1">
         <w:r>
           <w:rPr>
             <w:rStyle w:val="Hyperlink"/>
@@ -5668,7 +5793,7 @@
             <w:noProof/>
             <w:webHidden/>
           </w:rPr>
-          <w:instrText xml:space="preserve"> PAGEREF _Toc511981747 \h </w:instrText>
+          <w:instrText xml:space="preserve"> PAGEREF _Toc516301613 \h </w:instrText>
         </w:r>
         <w:r>
           <w:rPr>
@@ -5715,7 +5840,7 @@
           <w:szCs w:val="22"/>
         </w:rPr>
       </w:pPr>
-      <w:hyperlink w:anchor="_Toc511981748" w:history="1">
+      <w:hyperlink w:anchor="_Toc516301614" w:history="1">
         <w:r>
           <w:rPr>
             <w:rStyle w:val="Hyperlink"/>
@@ -5760,7 +5885,7 @@
             <w:noProof/>
             <w:webHidden/>
           </w:rPr>
-          <w:instrText xml:space="preserve"> PAGEREF _Toc511981748 \h </w:instrText>
+          <w:instrText xml:space="preserve"> PAGEREF _Toc516301614 \h </w:instrText>
         </w:r>
         <w:r>
           <w:rPr>
@@ -5807,7 +5932,7 @@
           <w:szCs w:val="22"/>
         </w:rPr>
       </w:pPr>
-      <w:hyperlink w:anchor="_Toc511981749" w:history="1">
+      <w:hyperlink w:anchor="_Toc516301615" w:history="1">
         <w:r>
           <w:rPr>
             <w:rStyle w:val="Hyperlink"/>
@@ -5852,7 +5977,7 @@
             <w:noProof/>
             <w:webHidden/>
           </w:rPr>
-          <w:instrText xml:space="preserve"> PAGEREF _Toc511981749 \h </w:instrText>
+          <w:instrText xml:space="preserve"> PAGEREF _Toc516301615 \h </w:instrText>
         </w:r>
         <w:r>
           <w:rPr>
@@ -5900,7 +6025,7 @@
           <w:szCs w:val="22"/>
         </w:rPr>
       </w:pPr>
-      <w:hyperlink w:anchor="_Toc511981750" w:history="1">
+      <w:hyperlink w:anchor="_Toc516301616" w:history="1">
         <w:r>
           <w:rPr>
             <w:rStyle w:val="Hyperlink"/>
@@ -5946,7 +6071,7 @@
             <w:noProof/>
             <w:webHidden/>
           </w:rPr>
-          <w:instrText xml:space="preserve"> PAGEREF _Toc511981750 \h </w:instrText>
+          <w:instrText xml:space="preserve"> PAGEREF _Toc516301616 \h </w:instrText>
         </w:r>
         <w:r>
           <w:rPr>
@@ -5991,7 +6116,7 @@
           <w:szCs w:val="22"/>
         </w:rPr>
       </w:pPr>
-      <w:hyperlink w:anchor="_Toc511981751" w:history="1">
+      <w:hyperlink w:anchor="_Toc516301617" w:history="1">
         <w:r>
           <w:rPr>
             <w:rStyle w:val="Hyperlink"/>
@@ -6034,7 +6159,7 @@
             <w:noProof/>
             <w:webHidden/>
           </w:rPr>
-          <w:instrText xml:space="preserve"> PAGEREF _Toc511981751 \h </w:instrText>
+          <w:instrText xml:space="preserve"> PAGEREF _Toc516301617 \h </w:instrText>
         </w:r>
         <w:r>
           <w:rPr>
@@ -6079,7 +6204,7 @@
           <w:szCs w:val="22"/>
         </w:rPr>
       </w:pPr>
-      <w:hyperlink w:anchor="_Toc511981752" w:history="1">
+      <w:hyperlink w:anchor="_Toc516301618" w:history="1">
         <w:r>
           <w:rPr>
             <w:rStyle w:val="Hyperlink"/>
@@ -6122,7 +6247,7 @@
             <w:noProof/>
             <w:webHidden/>
           </w:rPr>
-          <w:instrText xml:space="preserve"> PAGEREF _Toc511981752 \h </w:instrText>
+          <w:instrText xml:space="preserve"> PAGEREF _Toc516301618 \h </w:instrText>
         </w:r>
         <w:r>
           <w:rPr>
@@ -6169,7 +6294,7 @@
           <w:szCs w:val="22"/>
         </w:rPr>
       </w:pPr>
-      <w:hyperlink w:anchor="_Toc511981753" w:history="1">
+      <w:hyperlink w:anchor="_Toc516301619" w:history="1">
         <w:r>
           <w:rPr>
             <w:rStyle w:val="Hyperlink"/>
@@ -6214,7 +6339,7 @@
             <w:noProof/>
             <w:webHidden/>
           </w:rPr>
-          <w:instrText xml:space="preserve"> PAGEREF _Toc511981753 \h </w:instrText>
+          <w:instrText xml:space="preserve"> PAGEREF _Toc516301619 \h </w:instrText>
         </w:r>
         <w:r>
           <w:rPr>
@@ -6261,7 +6386,7 @@
           <w:szCs w:val="22"/>
         </w:rPr>
       </w:pPr>
-      <w:hyperlink w:anchor="_Toc511981754" w:history="1">
+      <w:hyperlink w:anchor="_Toc516301620" w:history="1">
         <w:r>
           <w:rPr>
             <w:rStyle w:val="Hyperlink"/>
@@ -6306,7 +6431,7 @@
             <w:noProof/>
             <w:webHidden/>
           </w:rPr>
-          <w:instrText xml:space="preserve"> PAGEREF _Toc511981754 \h </w:instrText>
+          <w:instrText xml:space="preserve"> PAGEREF _Toc516301620 \h </w:instrText>
         </w:r>
         <w:r>
           <w:rPr>
@@ -6353,7 +6478,7 @@
           <w:szCs w:val="22"/>
         </w:rPr>
       </w:pPr>
-      <w:hyperlink w:anchor="_Toc511981755" w:history="1">
+      <w:hyperlink w:anchor="_Toc516301621" w:history="1">
         <w:r>
           <w:rPr>
             <w:rStyle w:val="Hyperlink"/>
@@ -6398,7 +6523,7 @@
             <w:noProof/>
             <w:webHidden/>
           </w:rPr>
-          <w:instrText xml:space="preserve"> PAGEREF _Toc511981755 \h </w:instrText>
+          <w:instrText xml:space="preserve"> PAGEREF _Toc516301621 \h </w:instrText>
         </w:r>
         <w:r>
           <w:rPr>
@@ -6443,7 +6568,7 @@
           <w:szCs w:val="22"/>
         </w:rPr>
       </w:pPr>
-      <w:hyperlink w:anchor="_Toc511981756" w:history="1">
+      <w:hyperlink w:anchor="_Toc516301622" w:history="1">
         <w:r>
           <w:rPr>
             <w:rStyle w:val="Hyperlink"/>
@@ -6486,7 +6611,7 @@
             <w:noProof/>
             <w:webHidden/>
           </w:rPr>
-          <w:instrText xml:space="preserve"> PAGEREF _Toc511981756 \h </w:instrText>
+          <w:instrText xml:space="preserve"> PAGEREF _Toc516301622 \h </w:instrText>
         </w:r>
         <w:r>
           <w:rPr>
@@ -6533,7 +6658,7 @@
           <w:szCs w:val="22"/>
         </w:rPr>
       </w:pPr>
-      <w:hyperlink w:anchor="_Toc511981757" w:history="1">
+      <w:hyperlink w:anchor="_Toc516301623" w:history="1">
         <w:r>
           <w:rPr>
             <w:rStyle w:val="Hyperlink"/>
@@ -6578,7 +6703,7 @@
             <w:noProof/>
             <w:webHidden/>
           </w:rPr>
-          <w:instrText xml:space="preserve"> PAGEREF _Toc511981757 \h </w:instrText>
+          <w:instrText xml:space="preserve"> PAGEREF _Toc516301623 \h </w:instrText>
         </w:r>
         <w:r>
           <w:rPr>
@@ -6625,7 +6750,7 @@
           <w:szCs w:val="22"/>
         </w:rPr>
       </w:pPr>
-      <w:hyperlink w:anchor="_Toc511981758" w:history="1">
+      <w:hyperlink w:anchor="_Toc516301624" w:history="1">
         <w:r>
           <w:rPr>
             <w:rStyle w:val="Hyperlink"/>
@@ -6670,7 +6795,7 @@
             <w:noProof/>
             <w:webHidden/>
           </w:rPr>
-          <w:instrText xml:space="preserve"> PAGEREF _Toc511981758 \h </w:instrText>
+          <w:instrText xml:space="preserve"> PAGEREF _Toc516301624 \h </w:instrText>
         </w:r>
         <w:r>
           <w:rPr>
@@ -6717,7 +6842,7 @@
           <w:szCs w:val="22"/>
         </w:rPr>
       </w:pPr>
-      <w:hyperlink w:anchor="_Toc511981759" w:history="1">
+      <w:hyperlink w:anchor="_Toc516301625" w:history="1">
         <w:r>
           <w:rPr>
             <w:rStyle w:val="Hyperlink"/>
@@ -6762,7 +6887,7 @@
             <w:noProof/>
             <w:webHidden/>
           </w:rPr>
-          <w:instrText xml:space="preserve"> PAGEREF _Toc511981759 \h </w:instrText>
+          <w:instrText xml:space="preserve"> PAGEREF _Toc516301625 \h </w:instrText>
         </w:r>
         <w:r>
           <w:rPr>
@@ -6810,7 +6935,7 @@
           <w:szCs w:val="22"/>
         </w:rPr>
       </w:pPr>
-      <w:hyperlink w:anchor="_Toc511981760" w:history="1">
+      <w:hyperlink w:anchor="_Toc516301626" w:history="1">
         <w:r>
           <w:rPr>
             <w:rStyle w:val="Hyperlink"/>
@@ -6856,7 +6981,7 @@
             <w:noProof/>
             <w:webHidden/>
           </w:rPr>
-          <w:instrText xml:space="preserve"> PAGEREF _Toc511981760 \h </w:instrText>
+          <w:instrText xml:space="preserve"> PAGEREF _Toc516301626 \h </w:instrText>
         </w:r>
         <w:r>
           <w:rPr>
@@ -6901,7 +7026,7 @@
           <w:szCs w:val="22"/>
         </w:rPr>
       </w:pPr>
-      <w:hyperlink w:anchor="_Toc511981761" w:history="1">
+      <w:hyperlink w:anchor="_Toc516301627" w:history="1">
         <w:r>
           <w:rPr>
             <w:rStyle w:val="Hyperlink"/>
@@ -6944,7 +7069,7 @@
             <w:noProof/>
             <w:webHidden/>
           </w:rPr>
-          <w:instrText xml:space="preserve"> PAGEREF _Toc511981761 \h </w:instrText>
+          <w:instrText xml:space="preserve"> PAGEREF _Toc516301627 \h </w:instrText>
         </w:r>
         <w:r>
           <w:rPr>
@@ -6989,7 +7114,7 @@
           <w:szCs w:val="22"/>
         </w:rPr>
       </w:pPr>
-      <w:hyperlink w:anchor="_Toc511981762" w:history="1">
+      <w:hyperlink w:anchor="_Toc516301628" w:history="1">
         <w:r>
           <w:rPr>
             <w:rStyle w:val="Hyperlink"/>
@@ -7032,7 +7157,7 @@
             <w:noProof/>
             <w:webHidden/>
           </w:rPr>
-          <w:instrText xml:space="preserve"> PAGEREF _Toc511981762 \h </w:instrText>
+          <w:instrText xml:space="preserve"> PAGEREF _Toc516301628 \h </w:instrText>
         </w:r>
         <w:r>
           <w:rPr>
@@ -7077,7 +7202,7 @@
           <w:szCs w:val="22"/>
         </w:rPr>
       </w:pPr>
-      <w:hyperlink w:anchor="_Toc511981763" w:history="1">
+      <w:hyperlink w:anchor="_Toc516301629" w:history="1">
         <w:r>
           <w:rPr>
             <w:rStyle w:val="Hyperlink"/>
@@ -7120,7 +7245,7 @@
             <w:noProof/>
             <w:webHidden/>
           </w:rPr>
-          <w:instrText xml:space="preserve"> PAGEREF _Toc511981763 \h </w:instrText>
+          <w:instrText xml:space="preserve"> PAGEREF _Toc516301629 \h </w:instrText>
         </w:r>
         <w:r>
           <w:rPr>
@@ -7167,7 +7292,7 @@
           <w:szCs w:val="22"/>
         </w:rPr>
       </w:pPr>
-      <w:hyperlink w:anchor="_Toc511981764" w:history="1">
+      <w:hyperlink w:anchor="_Toc516301630" w:history="1">
         <w:r>
           <w:rPr>
             <w:rStyle w:val="Hyperlink"/>
@@ -7212,7 +7337,7 @@
             <w:noProof/>
             <w:webHidden/>
           </w:rPr>
-          <w:instrText xml:space="preserve"> PAGEREF _Toc511981764 \h </w:instrText>
+          <w:instrText xml:space="preserve"> PAGEREF _Toc516301630 \h </w:instrText>
         </w:r>
         <w:r>
           <w:rPr>
@@ -7259,7 +7384,7 @@
           <w:szCs w:val="22"/>
         </w:rPr>
       </w:pPr>
-      <w:hyperlink w:anchor="_Toc511981765" w:history="1">
+      <w:hyperlink w:anchor="_Toc516301631" w:history="1">
         <w:r>
           <w:rPr>
             <w:rStyle w:val="Hyperlink"/>
@@ -7304,7 +7429,7 @@
             <w:noProof/>
             <w:webHidden/>
           </w:rPr>
-          <w:instrText xml:space="preserve"> PAGEREF _Toc511981765 \h </w:instrText>
+          <w:instrText xml:space="preserve"> PAGEREF _Toc516301631 \h </w:instrText>
         </w:r>
         <w:r>
           <w:rPr>
@@ -7351,7 +7476,7 @@
           <w:szCs w:val="22"/>
         </w:rPr>
       </w:pPr>
-      <w:hyperlink w:anchor="_Toc511981766" w:history="1">
+      <w:hyperlink w:anchor="_Toc516301632" w:history="1">
         <w:r>
           <w:rPr>
             <w:rStyle w:val="Hyperlink"/>
@@ -7396,7 +7521,7 @@
             <w:noProof/>
             <w:webHidden/>
           </w:rPr>
-          <w:instrText xml:space="preserve"> PAGEREF _Toc511981766 \h </w:instrText>
+          <w:instrText xml:space="preserve"> PAGEREF _Toc516301632 \h </w:instrText>
         </w:r>
         <w:r>
           <w:rPr>
@@ -7444,7 +7569,7 @@
           <w:szCs w:val="22"/>
         </w:rPr>
       </w:pPr>
-      <w:hyperlink w:anchor="_Toc511981767" w:history="1">
+      <w:hyperlink w:anchor="_Toc516301633" w:history="1">
         <w:r>
           <w:rPr>
             <w:rStyle w:val="Hyperlink"/>
@@ -7490,7 +7615,7 @@
             <w:noProof/>
             <w:webHidden/>
           </w:rPr>
-          <w:instrText xml:space="preserve"> PAGEREF _Toc511981767 \h </w:instrText>
+          <w:instrText xml:space="preserve"> PAGEREF _Toc516301633 \h </w:instrText>
         </w:r>
         <w:r>
           <w:rPr>
@@ -7537,7 +7662,7 @@
           <w:szCs w:val="22"/>
         </w:rPr>
       </w:pPr>
-      <w:hyperlink w:anchor="_Toc511981768" w:history="1">
+      <w:hyperlink w:anchor="_Toc516301634" w:history="1">
         <w:r>
           <w:rPr>
             <w:rStyle w:val="Hyperlink"/>
@@ -7582,7 +7707,7 @@
             <w:noProof/>
             <w:webHidden/>
           </w:rPr>
-          <w:instrText xml:space="preserve"> PAGEREF _Toc511981768 \h </w:instrText>
+          <w:instrText xml:space="preserve"> PAGEREF _Toc516301634 \h </w:instrText>
         </w:r>
         <w:r>
           <w:rPr>
@@ -7629,7 +7754,7 @@
           <w:szCs w:val="22"/>
         </w:rPr>
       </w:pPr>
-      <w:hyperlink w:anchor="_Toc511981769" w:history="1">
+      <w:hyperlink w:anchor="_Toc516301635" w:history="1">
         <w:r>
           <w:rPr>
             <w:rStyle w:val="Hyperlink"/>
@@ -7674,7 +7799,7 @@
             <w:noProof/>
             <w:webHidden/>
           </w:rPr>
-          <w:instrText xml:space="preserve"> PAGEREF _Toc511981769 \h </w:instrText>
+          <w:instrText xml:space="preserve"> PAGEREF _Toc516301635 \h </w:instrText>
         </w:r>
         <w:r>
           <w:rPr>
@@ -7721,7 +7846,7 @@
           <w:szCs w:val="22"/>
         </w:rPr>
       </w:pPr>
-      <w:hyperlink w:anchor="_Toc511981770" w:history="1">
+      <w:hyperlink w:anchor="_Toc516301636" w:history="1">
         <w:r>
           <w:rPr>
             <w:rStyle w:val="Hyperlink"/>
@@ -7766,7 +7891,7 @@
             <w:noProof/>
             <w:webHidden/>
           </w:rPr>
-          <w:instrText xml:space="preserve"> PAGEREF _Toc511981770 \h </w:instrText>
+          <w:instrText xml:space="preserve"> PAGEREF _Toc516301636 \h </w:instrText>
         </w:r>
         <w:r>
           <w:rPr>
@@ -7813,7 +7938,7 @@
           <w:szCs w:val="22"/>
         </w:rPr>
       </w:pPr>
-      <w:hyperlink w:anchor="_Toc511981771" w:history="1">
+      <w:hyperlink w:anchor="_Toc516301637" w:history="1">
         <w:r>
           <w:rPr>
             <w:rStyle w:val="Hyperlink"/>
@@ -7858,7 +7983,7 @@
             <w:noProof/>
             <w:webHidden/>
           </w:rPr>
-          <w:instrText xml:space="preserve"> PAGEREF _Toc511981771 \h </w:instrText>
+          <w:instrText xml:space="preserve"> PAGEREF _Toc516301637 \h </w:instrText>
         </w:r>
         <w:r>
           <w:rPr>
@@ -7905,7 +8030,7 @@
           <w:szCs w:val="22"/>
         </w:rPr>
       </w:pPr>
-      <w:hyperlink w:anchor="_Toc511981772" w:history="1">
+      <w:hyperlink w:anchor="_Toc516301638" w:history="1">
         <w:r>
           <w:rPr>
             <w:rStyle w:val="Hyperlink"/>
@@ -7950,7 +8075,7 @@
             <w:noProof/>
             <w:webHidden/>
           </w:rPr>
-          <w:instrText xml:space="preserve"> PAGEREF _Toc511981772 \h </w:instrText>
+          <w:instrText xml:space="preserve"> PAGEREF _Toc516301638 \h </w:instrText>
         </w:r>
         <w:r>
           <w:rPr>
@@ -7997,7 +8122,7 @@
           <w:szCs w:val="22"/>
         </w:rPr>
       </w:pPr>
-      <w:hyperlink w:anchor="_Toc511981773" w:history="1">
+      <w:hyperlink w:anchor="_Toc516301639" w:history="1">
         <w:r>
           <w:rPr>
             <w:rStyle w:val="Hyperlink"/>
@@ -8042,7 +8167,7 @@
             <w:noProof/>
             <w:webHidden/>
           </w:rPr>
-          <w:instrText xml:space="preserve"> PAGEREF _Toc511981773 \h </w:instrText>
+          <w:instrText xml:space="preserve"> PAGEREF _Toc516301639 \h </w:instrText>
         </w:r>
         <w:r>
           <w:rPr>
@@ -8090,7 +8215,7 @@
           <w:szCs w:val="22"/>
         </w:rPr>
       </w:pPr>
-      <w:hyperlink w:anchor="_Toc511981774" w:history="1">
+      <w:hyperlink w:anchor="_Toc516301640" w:history="1">
         <w:r>
           <w:rPr>
             <w:rStyle w:val="Hyperlink"/>
@@ -8136,7 +8261,7 @@
             <w:noProof/>
             <w:webHidden/>
           </w:rPr>
-          <w:instrText xml:space="preserve"> PAGEREF _Toc511981774 \h </w:instrText>
+          <w:instrText xml:space="preserve"> PAGEREF _Toc516301640 \h </w:instrText>
         </w:r>
         <w:r>
           <w:rPr>
@@ -8181,7 +8306,7 @@
           <w:szCs w:val="22"/>
         </w:rPr>
       </w:pPr>
-      <w:hyperlink w:anchor="_Toc511981775" w:history="1">
+      <w:hyperlink w:anchor="_Toc516301641" w:history="1">
         <w:r>
           <w:rPr>
             <w:rStyle w:val="Hyperlink"/>
@@ -8224,7 +8349,7 @@
             <w:noProof/>
             <w:webHidden/>
           </w:rPr>
-          <w:instrText xml:space="preserve"> PAGEREF _Toc511981775 \h </w:instrText>
+          <w:instrText xml:space="preserve"> PAGEREF _Toc516301641 \h </w:instrText>
         </w:r>
         <w:r>
           <w:rPr>
@@ -8269,7 +8394,7 @@
           <w:szCs w:val="22"/>
         </w:rPr>
       </w:pPr>
-      <w:hyperlink w:anchor="_Toc511981776" w:history="1">
+      <w:hyperlink w:anchor="_Toc516301642" w:history="1">
         <w:r>
           <w:rPr>
             <w:rStyle w:val="Hyperlink"/>
@@ -8312,7 +8437,7 @@
             <w:noProof/>
             <w:webHidden/>
           </w:rPr>
-          <w:instrText xml:space="preserve"> PAGEREF _Toc511981776 \h </w:instrText>
+          <w:instrText xml:space="preserve"> PAGEREF _Toc516301642 \h </w:instrText>
         </w:r>
         <w:r>
           <w:rPr>
@@ -8357,7 +8482,7 @@
           <w:szCs w:val="22"/>
         </w:rPr>
       </w:pPr>
-      <w:hyperlink w:anchor="_Toc511981777" w:history="1">
+      <w:hyperlink w:anchor="_Toc516301643" w:history="1">
         <w:r>
           <w:rPr>
             <w:rStyle w:val="Hyperlink"/>
@@ -8400,7 +8525,7 @@
             <w:noProof/>
             <w:webHidden/>
           </w:rPr>
-          <w:instrText xml:space="preserve"> PAGEREF _Toc511981777 \h </w:instrText>
+          <w:instrText xml:space="preserve"> PAGEREF _Toc516301643 \h </w:instrText>
         </w:r>
         <w:r>
           <w:rPr>
@@ -8439,7 +8564,7 @@
         <w:lastRenderedPageBreak/>
         <w:fldChar w:fldCharType="end"/>
       </w:r>
-      <w:bookmarkStart w:id="4" w:name="_Toc511981687"/>
+      <w:bookmarkStart w:id="4" w:name="_Toc516301552"/>
       <w:r>
         <w:t>Introduction</w:t>
       </w:r>
@@ -8457,15 +8582,29 @@
       <w:r>
         <w:t xml:space="preserve">This document describes the </w:t>
       </w:r>
-      <w:fldSimple w:instr=" DOCPROPERTY  &quot;Extension Name&quot;  \* MERGEFORMAT ">
-        <w:r>
-          <w:rPr>
-            <w:b/>
-            <w:bCs/>
-          </w:rPr>
-          <w:t>Biomass Succession</w:t>
-        </w:r>
-      </w:fldSimple>
+      <w:r>
+        <w:fldChar w:fldCharType="begin"/>
+      </w:r>
+      <w:r>
+        <w:instrText xml:space="preserve"> DOCPROPERTY  "Extension Name"  \* MERGEFORMAT </w:instrText>
+      </w:r>
+      <w:r>
+        <w:fldChar w:fldCharType="separate"/>
+      </w:r>
+      <w:r>
+        <w:rPr>
+          <w:b/>
+          <w:bCs/>
+        </w:rPr>
+        <w:t>Biomass Succession</w:t>
+      </w:r>
+      <w:r>
+        <w:rPr>
+          <w:b/>
+          <w:bCs/>
+        </w:rPr>
+        <w:fldChar w:fldCharType="end"/>
+      </w:r>
       <w:r>
         <w:t xml:space="preserve"> extension for the LANDIS-II model.  For information about the </w:t>
       </w:r>
@@ -8573,7 +8712,7 @@
       </w:pPr>
       <w:bookmarkStart w:id="10" w:name="_Toc342047012"/>
       <w:bookmarkStart w:id="11" w:name="_Toc391464724"/>
-      <w:bookmarkStart w:id="12" w:name="_Toc511981688"/>
+      <w:bookmarkStart w:id="12" w:name="_Toc516301553"/>
       <w:bookmarkEnd w:id="5"/>
       <w:bookmarkEnd w:id="6"/>
       <w:bookmarkEnd w:id="7"/>
@@ -8591,7 +8730,7 @@
         <w:pStyle w:val="Heading3"/>
         <w:ind w:left="720" w:hanging="720"/>
       </w:pPr>
-      <w:bookmarkStart w:id="13" w:name="_Toc511981689"/>
+      <w:bookmarkStart w:id="13" w:name="_Toc516301554"/>
       <w:r>
         <w:t>Cohort reproduction – disturbance interactions</w:t>
       </w:r>
@@ -8667,7 +8806,7 @@
         <w:ind w:left="720" w:hanging="720"/>
       </w:pPr>
       <w:bookmarkStart w:id="14" w:name="_Ref421710107"/>
-      <w:bookmarkStart w:id="15" w:name="_Toc511981690"/>
+      <w:bookmarkStart w:id="15" w:name="_Toc516301555"/>
       <w:r>
         <w:lastRenderedPageBreak/>
         <w:t>Cohort reproduction – Initial biomass</w:t>
@@ -8726,7 +8865,7 @@
           <v:shape id="_x0000_i1025" type="#_x0000_t75" style="width:307.8pt;height:18pt" o:ole="">
             <v:imagedata r:id="rId9" o:title=""/>
           </v:shape>
-          <o:OLEObject Type="Embed" ProgID="Equation.3" ShapeID="_x0000_i1025" DrawAspect="Content" ObjectID="_1585723536" r:id="rId10"/>
+          <o:OLEObject Type="Embed" ProgID="Equation.3" ShapeID="_x0000_i1025" DrawAspect="Content" ObjectID="_1590043396" r:id="rId10"/>
         </w:object>
       </w:r>
     </w:p>
@@ -8882,7 +9021,7 @@
         <w:pStyle w:val="Heading3"/>
         <w:ind w:left="720" w:hanging="720"/>
       </w:pPr>
-      <w:bookmarkStart w:id="16" w:name="_Toc511981691"/>
+      <w:bookmarkStart w:id="16" w:name="_Toc516301556"/>
       <w:r>
         <w:t>Cohort growth and ageing</w:t>
       </w:r>
@@ -8958,7 +9097,7 @@
           <v:shape id="_x0000_i1026" type="#_x0000_t75" style="width:165pt;height:39pt" o:ole="">
             <v:imagedata r:id="rId11" o:title=""/>
           </v:shape>
-          <o:OLEObject Type="Embed" ProgID="Equation.3" ShapeID="_x0000_i1026" DrawAspect="Content" ObjectID="_1585723537" r:id="rId12"/>
+          <o:OLEObject Type="Embed" ProgID="Equation.3" ShapeID="_x0000_i1026" DrawAspect="Content" ObjectID="_1590043397" r:id="rId12"/>
         </w:object>
       </w:r>
       <w:r>
@@ -9043,7 +9182,7 @@
           <v:shape id="_x0000_i1027" type="#_x0000_t75" style="width:135pt;height:18.6pt" o:ole="">
             <v:imagedata r:id="rId13" o:title=""/>
           </v:shape>
-          <o:OLEObject Type="Embed" ProgID="Equation.3" ShapeID="_x0000_i1027" DrawAspect="Content" ObjectID="_1585723538" r:id="rId14"/>
+          <o:OLEObject Type="Embed" ProgID="Equation.3" ShapeID="_x0000_i1027" DrawAspect="Content" ObjectID="_1590043398" r:id="rId14"/>
         </w:object>
       </w:r>
       <w:r>
@@ -9411,7 +9550,7 @@
           <v:shape id="_x0000_i1028" type="#_x0000_t75" style="width:177pt;height:22.2pt" o:ole="">
             <v:imagedata r:id="rId15" o:title=""/>
           </v:shape>
-          <o:OLEObject Type="Embed" ProgID="Equation.3" ShapeID="_x0000_i1028" DrawAspect="Content" ObjectID="_1585723539" r:id="rId16"/>
+          <o:OLEObject Type="Embed" ProgID="Equation.3" ShapeID="_x0000_i1028" DrawAspect="Content" ObjectID="_1590043399" r:id="rId16"/>
         </w:object>
       </w:r>
       <w:r>
@@ -9513,7 +9652,7 @@
           <v:shape id="_x0000_i1029" type="#_x0000_t75" style="width:236.4pt;height:18.6pt" o:ole="">
             <v:imagedata r:id="rId17" o:title=""/>
           </v:shape>
-          <o:OLEObject Type="Embed" ProgID="Equation.3" ShapeID="_x0000_i1029" DrawAspect="Content" ObjectID="_1585723540" r:id="rId18"/>
+          <o:OLEObject Type="Embed" ProgID="Equation.3" ShapeID="_x0000_i1029" DrawAspect="Content" ObjectID="_1590043400" r:id="rId18"/>
         </w:object>
       </w:r>
       <w:r>
@@ -9699,7 +9838,7 @@
           <v:shape id="_x0000_i1030" type="#_x0000_t75" style="width:184.2pt;height:36.6pt" o:ole="">
             <v:imagedata r:id="rId19" o:title=""/>
           </v:shape>
-          <o:OLEObject Type="Embed" ProgID="Equation.3" ShapeID="_x0000_i1030" DrawAspect="Content" ObjectID="_1585723541" r:id="rId20"/>
+          <o:OLEObject Type="Embed" ProgID="Equation.3" ShapeID="_x0000_i1030" DrawAspect="Content" ObjectID="_1590043401" r:id="rId20"/>
         </w:object>
       </w:r>
       <w:r>
@@ -9726,7 +9865,7 @@
         <w:pStyle w:val="Heading3"/>
         <w:ind w:left="720" w:hanging="720"/>
       </w:pPr>
-      <w:bookmarkStart w:id="17" w:name="_Toc511981692"/>
+      <w:bookmarkStart w:id="17" w:name="_Toc516301557"/>
       <w:r>
         <w:t>Cohort senescence and mortality</w:t>
       </w:r>
@@ -9794,7 +9933,7 @@
         <w:pStyle w:val="Heading3"/>
         <w:ind w:left="720" w:hanging="720"/>
       </w:pPr>
-      <w:bookmarkStart w:id="18" w:name="_Toc511981693"/>
+      <w:bookmarkStart w:id="18" w:name="_Toc516301558"/>
       <w:r>
         <w:t>Dead biomass decay</w:t>
       </w:r>
@@ -9861,7 +10000,7 @@
         <w:pStyle w:val="Heading3"/>
         <w:ind w:left="720" w:hanging="720"/>
       </w:pPr>
-      <w:bookmarkStart w:id="19" w:name="_Toc511981694"/>
+      <w:bookmarkStart w:id="19" w:name="_Toc516301559"/>
       <w:r>
         <w:t>Initializing biomass</w:t>
       </w:r>
@@ -9972,7 +10111,7 @@
         <w:pStyle w:val="Heading3"/>
         <w:ind w:left="720" w:hanging="720"/>
       </w:pPr>
-      <w:bookmarkStart w:id="20" w:name="_Toc511981695"/>
+      <w:bookmarkStart w:id="20" w:name="_Toc516301560"/>
       <w:r>
         <w:t>Shade calculations</w:t>
       </w:r>
@@ -10135,7 +10274,7 @@
         <w:pStyle w:val="Heading3"/>
         <w:ind w:left="720" w:hanging="720"/>
       </w:pPr>
-      <w:bookmarkStart w:id="23" w:name="_Toc511981696"/>
+      <w:bookmarkStart w:id="23" w:name="_Toc516301561"/>
       <w:r>
         <w:t>Interactions with age-only disturbances</w:t>
       </w:r>
@@ -10204,7 +10343,7 @@
         <w:pStyle w:val="Heading3"/>
         <w:ind w:left="720" w:hanging="720"/>
       </w:pPr>
-      <w:bookmarkStart w:id="24" w:name="_Toc511981697"/>
+      <w:bookmarkStart w:id="24" w:name="_Toc516301562"/>
       <w:r>
         <w:t>Dynamic inputs for climate change or others</w:t>
       </w:r>
@@ -10235,7 +10374,7 @@
         <w:spacing w:line="276" w:lineRule="auto"/>
         <w:ind w:right="945"/>
       </w:pPr>
-      <w:bookmarkStart w:id="25" w:name="_Toc511981698"/>
+      <w:bookmarkStart w:id="25" w:name="_Toc516301563"/>
       <w:r>
         <w:lastRenderedPageBreak/>
         <w:t xml:space="preserve">Major </w:t>
@@ -10250,7 +10389,7 @@
         <w:pStyle w:val="Heading3"/>
       </w:pPr>
       <w:bookmarkStart w:id="26" w:name="_Toc391464720"/>
-      <w:bookmarkStart w:id="27" w:name="_Toc511981699"/>
+      <w:bookmarkStart w:id="27" w:name="_Toc516301564"/>
       <w:r>
         <w:t>Version 4</w:t>
       </w:r>
@@ -10339,7 +10478,7 @@
       <w:pPr>
         <w:pStyle w:val="Heading3"/>
       </w:pPr>
-      <w:bookmarkStart w:id="28" w:name="_Toc511981700"/>
+      <w:bookmarkStart w:id="28" w:name="_Toc516301565"/>
       <w:r>
         <w:t>Version 3.2</w:t>
       </w:r>
@@ -10401,7 +10540,7 @@
       <w:pPr>
         <w:pStyle w:val="Heading3"/>
       </w:pPr>
-      <w:bookmarkStart w:id="29" w:name="_Toc511981701"/>
+      <w:bookmarkStart w:id="29" w:name="_Toc516301566"/>
       <w:r>
         <w:t>Version 3.1</w:t>
       </w:r>
@@ -10419,16 +10558,26 @@
       <w:pPr>
         <w:pStyle w:val="Heading3"/>
       </w:pPr>
-      <w:bookmarkStart w:id="30" w:name="_Toc511981702"/>
+      <w:bookmarkStart w:id="30" w:name="_Toc516301567"/>
       <w:r>
         <w:t xml:space="preserve">Version </w:t>
       </w:r>
-      <w:fldSimple w:instr=" DOCPROPERTY  &quot;Extension Version&quot;  \* MERGEFORMAT ">
-        <w:r>
-          <w:t>3.0</w:t>
-        </w:r>
-        <w:bookmarkEnd w:id="30"/>
-      </w:fldSimple>
+      <w:r>
+        <w:fldChar w:fldCharType="begin"/>
+      </w:r>
+      <w:r>
+        <w:instrText xml:space="preserve"> DOCPROPERTY  "Extension Version"  \* MERGEFORMAT </w:instrText>
+      </w:r>
+      <w:r>
+        <w:fldChar w:fldCharType="separate"/>
+      </w:r>
+      <w:r>
+        <w:t>3.0</w:t>
+      </w:r>
+      <w:bookmarkEnd w:id="30"/>
+      <w:r>
+        <w:fldChar w:fldCharType="end"/>
+      </w:r>
     </w:p>
     <w:p>
       <w:pPr>
@@ -10489,7 +10638,7 @@
         <w:pStyle w:val="Heading3"/>
         <w:ind w:left="720" w:hanging="720"/>
       </w:pPr>
-      <w:bookmarkStart w:id="31" w:name="_Toc511981703"/>
+      <w:bookmarkStart w:id="31" w:name="_Toc516301568"/>
       <w:bookmarkEnd w:id="26"/>
       <w:r>
         <w:t>Version 2.2</w:t>
@@ -10544,7 +10693,7 @@
         <w:pStyle w:val="Heading3"/>
         <w:ind w:left="720" w:hanging="720"/>
       </w:pPr>
-      <w:bookmarkStart w:id="32" w:name="_Toc511981704"/>
+      <w:bookmarkStart w:id="32" w:name="_Toc516301569"/>
       <w:r>
         <w:t>Version 2.1</w:t>
       </w:r>
@@ -10581,7 +10730,7 @@
         <w:pStyle w:val="Heading3"/>
         <w:ind w:left="720" w:hanging="720"/>
       </w:pPr>
-      <w:bookmarkStart w:id="33" w:name="_Toc511981705"/>
+      <w:bookmarkStart w:id="33" w:name="_Toc516301570"/>
       <w:r>
         <w:t>Version 2.0</w:t>
       </w:r>
@@ -10654,7 +10803,7 @@
         <w:spacing w:line="276" w:lineRule="auto"/>
         <w:ind w:right="945"/>
       </w:pPr>
-      <w:bookmarkStart w:id="34" w:name="_Toc511981706"/>
+      <w:bookmarkStart w:id="34" w:name="_Toc516301571"/>
       <w:r>
         <w:t xml:space="preserve">Minor </w:t>
       </w:r>
@@ -10667,11 +10816,29 @@
       <w:pPr>
         <w:pStyle w:val="Heading3"/>
       </w:pPr>
-      <w:bookmarkStart w:id="35" w:name="_Toc511981707"/>
+      <w:bookmarkStart w:id="35" w:name="_Toc516301572"/>
+      <w:r>
+        <w:t>Version 4.0.7 (June 2018)</w:t>
+      </w:r>
+      <w:bookmarkEnd w:id="35"/>
+    </w:p>
+    <w:p>
+      <w:pPr>
+        <w:pStyle w:val="textbody"/>
+      </w:pPr>
+      <w:r>
+        <w:t>Fixed bug with partial mortality addition to dead woody debris and litter.</w:t>
+      </w:r>
+    </w:p>
+    <w:p>
+      <w:pPr>
+        <w:pStyle w:val="Heading3"/>
+      </w:pPr>
+      <w:bookmarkStart w:id="36" w:name="_Toc516301573"/>
       <w:r>
         <w:t>Version 4.0.6 (April 2018)</w:t>
       </w:r>
-      <w:bookmarkEnd w:id="35"/>
+      <w:bookmarkEnd w:id="36"/>
     </w:p>
     <w:p>
       <w:pPr>
@@ -10685,14 +10852,14 @@
       <w:pPr>
         <w:pStyle w:val="Heading3"/>
       </w:pPr>
-      <w:bookmarkStart w:id="36" w:name="_Toc511981708"/>
+      <w:bookmarkStart w:id="37" w:name="_Toc516301574"/>
       <w:r>
         <w:t>Version 3.2.1</w:t>
       </w:r>
       <w:r>
         <w:t xml:space="preserve"> (June 2015)</w:t>
       </w:r>
-      <w:bookmarkEnd w:id="36"/>
+      <w:bookmarkEnd w:id="37"/>
     </w:p>
     <w:p>
       <w:pPr>
@@ -10706,12 +10873,12 @@
       <w:pPr>
         <w:pStyle w:val="Heading3"/>
       </w:pPr>
-      <w:bookmarkStart w:id="37" w:name="_Toc511981709"/>
+      <w:bookmarkStart w:id="38" w:name="_Toc516301575"/>
       <w:r>
         <w:lastRenderedPageBreak/>
         <w:t>Version 3.1.1</w:t>
       </w:r>
-      <w:bookmarkEnd w:id="37"/>
+      <w:bookmarkEnd w:id="38"/>
     </w:p>
     <w:p>
       <w:pPr>
@@ -10754,11 +10921,11 @@
       <w:pPr>
         <w:pStyle w:val="Heading2"/>
       </w:pPr>
-      <w:bookmarkStart w:id="38" w:name="_Toc511981710"/>
+      <w:bookmarkStart w:id="39" w:name="_Toc516301576"/>
       <w:r>
         <w:t>References</w:t>
       </w:r>
-      <w:bookmarkEnd w:id="38"/>
+      <w:bookmarkEnd w:id="39"/>
     </w:p>
     <w:p>
       <w:pPr>
@@ -10797,13 +10964,13 @@
       <w:pPr>
         <w:pStyle w:val="Heading2"/>
       </w:pPr>
-      <w:bookmarkStart w:id="39" w:name="_Toc127846704"/>
-      <w:bookmarkStart w:id="40" w:name="_Toc511981711"/>
+      <w:bookmarkStart w:id="40" w:name="_Toc127846704"/>
+      <w:bookmarkStart w:id="41" w:name="_Toc516301577"/>
       <w:r>
         <w:t>Acknowledgments</w:t>
       </w:r>
-      <w:bookmarkEnd w:id="39"/>
       <w:bookmarkEnd w:id="40"/>
+      <w:bookmarkEnd w:id="41"/>
     </w:p>
     <w:p>
       <w:pPr>
@@ -10833,7 +11000,7 @@
       <w:pPr>
         <w:pStyle w:val="Heading1"/>
       </w:pPr>
-      <w:bookmarkStart w:id="41" w:name="_Toc511981712"/>
+      <w:bookmarkStart w:id="42" w:name="_Toc516301578"/>
       <w:r>
         <w:lastRenderedPageBreak/>
         <w:t xml:space="preserve">Succession </w:t>
@@ -10841,7 +11008,7 @@
       <w:r>
         <w:t>Input File</w:t>
       </w:r>
-      <w:bookmarkEnd w:id="41"/>
+      <w:bookmarkEnd w:id="42"/>
     </w:p>
     <w:p>
       <w:pPr>
@@ -10886,13 +11053,13 @@
       <w:pPr>
         <w:pStyle w:val="Heading2"/>
       </w:pPr>
-      <w:bookmarkStart w:id="42" w:name="_Toc112490865"/>
-      <w:bookmarkStart w:id="43" w:name="_Toc511981713"/>
+      <w:bookmarkStart w:id="43" w:name="_Toc112490865"/>
+      <w:bookmarkStart w:id="44" w:name="_Toc516301579"/>
       <w:r>
         <w:t>LandisData</w:t>
       </w:r>
-      <w:bookmarkEnd w:id="42"/>
       <w:bookmarkEnd w:id="43"/>
+      <w:bookmarkEnd w:id="44"/>
     </w:p>
     <w:p>
       <w:pPr>
@@ -10917,13 +11084,13 @@
       <w:pPr>
         <w:pStyle w:val="Heading2"/>
       </w:pPr>
-      <w:bookmarkStart w:id="44" w:name="_Toc112490866"/>
-      <w:bookmarkStart w:id="45" w:name="_Toc511981714"/>
+      <w:bookmarkStart w:id="45" w:name="_Toc112490866"/>
+      <w:bookmarkStart w:id="46" w:name="_Toc516301580"/>
       <w:r>
         <w:t>Timestep</w:t>
       </w:r>
-      <w:bookmarkEnd w:id="44"/>
       <w:bookmarkEnd w:id="45"/>
+      <w:bookmarkEnd w:id="46"/>
     </w:p>
     <w:p>
       <w:pPr>
@@ -10948,15 +11115,15 @@
         </w:tabs>
         <w:ind w:left="648" w:hanging="648"/>
       </w:pPr>
-      <w:bookmarkStart w:id="46" w:name="_Toc107735767"/>
-      <w:bookmarkStart w:id="47" w:name="_Toc112490867"/>
-      <w:bookmarkStart w:id="48" w:name="_Toc511981715"/>
+      <w:bookmarkStart w:id="47" w:name="_Toc107735767"/>
+      <w:bookmarkStart w:id="48" w:name="_Toc112490867"/>
+      <w:bookmarkStart w:id="49" w:name="_Toc516301581"/>
       <w:r>
         <w:t>SeedingAlgorithm</w:t>
       </w:r>
-      <w:bookmarkEnd w:id="46"/>
       <w:bookmarkEnd w:id="47"/>
       <w:bookmarkEnd w:id="48"/>
+      <w:bookmarkEnd w:id="49"/>
     </w:p>
     <w:p>
       <w:pPr>
@@ -11041,18 +11208,18 @@
           <w:numId w:val="5"/>
         </w:numPr>
       </w:pPr>
-      <w:bookmarkStart w:id="49" w:name="_Toc133339089"/>
-      <w:bookmarkStart w:id="50" w:name="_Toc282434150"/>
-      <w:bookmarkStart w:id="51" w:name="_Toc107735768"/>
-      <w:bookmarkStart w:id="52" w:name="_Toc112490868"/>
-      <w:bookmarkStart w:id="53" w:name="_Ref140207509"/>
-      <w:bookmarkStart w:id="54" w:name="_Toc511981716"/>
+      <w:bookmarkStart w:id="50" w:name="_Toc133339089"/>
+      <w:bookmarkStart w:id="51" w:name="_Toc282434150"/>
+      <w:bookmarkStart w:id="52" w:name="_Toc107735768"/>
+      <w:bookmarkStart w:id="53" w:name="_Toc112490868"/>
+      <w:bookmarkStart w:id="54" w:name="_Ref140207509"/>
+      <w:bookmarkStart w:id="55" w:name="_Toc516301582"/>
       <w:r>
         <w:t>InitialCommunities</w:t>
       </w:r>
-      <w:bookmarkEnd w:id="49"/>
       <w:bookmarkEnd w:id="50"/>
-      <w:bookmarkEnd w:id="54"/>
+      <w:bookmarkEnd w:id="51"/>
+      <w:bookmarkEnd w:id="55"/>
     </w:p>
     <w:p>
       <w:pPr>
@@ -11070,17 +11237,17 @@
           <w:numId w:val="5"/>
         </w:numPr>
       </w:pPr>
-      <w:bookmarkStart w:id="55" w:name="_Ref109371856"/>
-      <w:bookmarkStart w:id="56" w:name="_Toc133339090"/>
-      <w:bookmarkStart w:id="57" w:name="_Toc282434151"/>
-      <w:bookmarkStart w:id="58" w:name="_Toc511981717"/>
+      <w:bookmarkStart w:id="56" w:name="_Ref109371856"/>
+      <w:bookmarkStart w:id="57" w:name="_Toc133339090"/>
+      <w:bookmarkStart w:id="58" w:name="_Toc282434151"/>
+      <w:bookmarkStart w:id="59" w:name="_Toc516301583"/>
       <w:r>
         <w:t>InitialCommunitiesMap</w:t>
       </w:r>
-      <w:bookmarkEnd w:id="55"/>
       <w:bookmarkEnd w:id="56"/>
       <w:bookmarkEnd w:id="57"/>
       <w:bookmarkEnd w:id="58"/>
+      <w:bookmarkEnd w:id="59"/>
     </w:p>
     <w:p>
       <w:pPr>
@@ -11098,13 +11265,13 @@
           <w:numId w:val="5"/>
         </w:numPr>
       </w:pPr>
-      <w:bookmarkStart w:id="59" w:name="_Toc463598773"/>
-      <w:bookmarkStart w:id="60" w:name="_Toc511981718"/>
+      <w:bookmarkStart w:id="60" w:name="_Toc463598773"/>
+      <w:bookmarkStart w:id="61" w:name="_Toc516301584"/>
       <w:r>
         <w:t>ClimateConfigFile</w:t>
       </w:r>
-      <w:bookmarkEnd w:id="59"/>
       <w:bookmarkEnd w:id="60"/>
+      <w:bookmarkEnd w:id="61"/>
     </w:p>
     <w:p>
       <w:pPr>
@@ -11153,12 +11320,12 @@
         </w:tabs>
         <w:ind w:left="648" w:hanging="648"/>
       </w:pPr>
-      <w:bookmarkStart w:id="61" w:name="_Toc511981719"/>
+      <w:bookmarkStart w:id="62" w:name="_Toc516301585"/>
       <w:r>
         <w:lastRenderedPageBreak/>
         <w:t>CalibrateMode</w:t>
       </w:r>
-      <w:bookmarkEnd w:id="61"/>
+      <w:bookmarkEnd w:id="62"/>
     </w:p>
     <w:p>
       <w:pPr>
@@ -11201,14 +11368,14 @@
         </w:tabs>
         <w:ind w:left="648" w:hanging="648"/>
       </w:pPr>
-      <w:bookmarkStart w:id="62" w:name="_Toc511981720"/>
+      <w:bookmarkStart w:id="63" w:name="_Toc516301586"/>
       <w:r>
         <w:t>Spinu</w:t>
       </w:r>
       <w:r>
         <w:t>pMortalityFraction</w:t>
       </w:r>
-      <w:bookmarkEnd w:id="62"/>
+      <w:bookmarkEnd w:id="63"/>
     </w:p>
     <w:p>
       <w:pPr>
@@ -11242,14 +11409,14 @@
         </w:tabs>
         <w:ind w:left="648" w:hanging="648"/>
       </w:pPr>
-      <w:bookmarkStart w:id="63" w:name="_Toc511981721"/>
+      <w:bookmarkStart w:id="64" w:name="_Toc516301587"/>
       <w:r>
         <w:t>MinRelativeBiomass Table</w:t>
       </w:r>
-      <w:bookmarkEnd w:id="51"/>
       <w:bookmarkEnd w:id="52"/>
       <w:bookmarkEnd w:id="53"/>
-      <w:bookmarkEnd w:id="63"/>
+      <w:bookmarkEnd w:id="54"/>
+      <w:bookmarkEnd w:id="64"/>
     </w:p>
     <w:p>
       <w:pPr>
@@ -11272,15 +11439,15 @@
       <w:pPr>
         <w:pStyle w:val="Heading3"/>
       </w:pPr>
-      <w:bookmarkStart w:id="64" w:name="_Ref112227719"/>
-      <w:bookmarkStart w:id="65" w:name="_Toc112490869"/>
-      <w:bookmarkStart w:id="66" w:name="_Toc511981722"/>
+      <w:bookmarkStart w:id="65" w:name="_Ref112227719"/>
+      <w:bookmarkStart w:id="66" w:name="_Toc112490869"/>
+      <w:bookmarkStart w:id="67" w:name="_Toc516301588"/>
       <w:r>
         <w:t>First Row – Ecoregions</w:t>
       </w:r>
-      <w:bookmarkEnd w:id="64"/>
       <w:bookmarkEnd w:id="65"/>
       <w:bookmarkEnd w:id="66"/>
+      <w:bookmarkEnd w:id="67"/>
     </w:p>
     <w:p>
       <w:pPr>
@@ -11312,13 +11479,13 @@
       <w:pPr>
         <w:pStyle w:val="Heading3"/>
       </w:pPr>
-      <w:bookmarkStart w:id="67" w:name="_Toc112490870"/>
-      <w:bookmarkStart w:id="68" w:name="_Toc511981723"/>
+      <w:bookmarkStart w:id="68" w:name="_Toc112490870"/>
+      <w:bookmarkStart w:id="69" w:name="_Toc516301589"/>
       <w:r>
         <w:t>Other Rows</w:t>
       </w:r>
-      <w:bookmarkEnd w:id="67"/>
       <w:bookmarkEnd w:id="68"/>
+      <w:bookmarkEnd w:id="69"/>
     </w:p>
     <w:p>
       <w:pPr>
@@ -11332,13 +11499,13 @@
       <w:pPr>
         <w:pStyle w:val="Heading3"/>
       </w:pPr>
-      <w:bookmarkStart w:id="69" w:name="_Toc112490871"/>
-      <w:bookmarkStart w:id="70" w:name="_Toc511981724"/>
+      <w:bookmarkStart w:id="70" w:name="_Toc112490871"/>
+      <w:bookmarkStart w:id="71" w:name="_Toc516301590"/>
       <w:r>
         <w:t>Shade Class</w:t>
       </w:r>
-      <w:bookmarkEnd w:id="69"/>
       <w:bookmarkEnd w:id="70"/>
+      <w:bookmarkEnd w:id="71"/>
     </w:p>
     <w:p>
       <w:pPr>
@@ -11376,8 +11543,8 @@
       <w:pPr>
         <w:pStyle w:val="Heading3"/>
       </w:pPr>
-      <w:bookmarkStart w:id="71" w:name="_Toc112490872"/>
-      <w:bookmarkStart w:id="72" w:name="_Toc511981725"/>
+      <w:bookmarkStart w:id="72" w:name="_Toc112490872"/>
+      <w:bookmarkStart w:id="73" w:name="_Toc516301591"/>
       <w:r>
         <w:t xml:space="preserve">Minimum </w:t>
       </w:r>
@@ -11390,8 +11557,8 @@
       <w:r>
         <w:t>per Ecoregion</w:t>
       </w:r>
-      <w:bookmarkEnd w:id="71"/>
       <w:bookmarkEnd w:id="72"/>
+      <w:bookmarkEnd w:id="73"/>
     </w:p>
     <w:p>
       <w:pPr>
@@ -11479,10 +11646,10 @@
         </w:tabs>
         <w:ind w:left="648" w:hanging="648"/>
       </w:pPr>
-      <w:bookmarkStart w:id="73" w:name="_Toc107735769"/>
-      <w:bookmarkStart w:id="74" w:name="_Toc112490873"/>
-      <w:bookmarkStart w:id="75" w:name="_Ref140207562"/>
-      <w:bookmarkStart w:id="76" w:name="_Toc511981726"/>
+      <w:bookmarkStart w:id="74" w:name="_Toc107735769"/>
+      <w:bookmarkStart w:id="75" w:name="_Toc112490873"/>
+      <w:bookmarkStart w:id="76" w:name="_Ref140207562"/>
+      <w:bookmarkStart w:id="77" w:name="_Toc516301592"/>
       <w:r>
         <w:t>SufficientLight</w:t>
       </w:r>
@@ -11492,13 +11659,13 @@
       <w:r>
         <w:t>Table</w:t>
       </w:r>
-      <w:bookmarkEnd w:id="76"/>
+      <w:bookmarkEnd w:id="77"/>
     </w:p>
     <w:p>
       <w:pPr>
         <w:pStyle w:val="Heading3"/>
       </w:pPr>
-      <w:bookmarkStart w:id="77" w:name="_Toc511981727"/>
+      <w:bookmarkStart w:id="78" w:name="_Toc516301593"/>
       <w:r>
         <w:t xml:space="preserve">Species </w:t>
       </w:r>
@@ -11511,7 +11678,7 @@
       <w:r>
         <w:t>Class</w:t>
       </w:r>
-      <w:bookmarkEnd w:id="77"/>
+      <w:bookmarkEnd w:id="78"/>
     </w:p>
     <w:p>
       <w:pPr>
@@ -11531,11 +11698,11 @@
       <w:pPr>
         <w:pStyle w:val="Heading3"/>
       </w:pPr>
-      <w:bookmarkStart w:id="78" w:name="_Toc511981728"/>
+      <w:bookmarkStart w:id="79" w:name="_Toc516301594"/>
       <w:r>
         <w:t>Probability of Establishment, given light conditions</w:t>
       </w:r>
-      <w:bookmarkEnd w:id="78"/>
+      <w:bookmarkEnd w:id="79"/>
     </w:p>
     <w:p>
       <w:pPr>
@@ -11582,20 +11749,20 @@
         </w:tabs>
         <w:ind w:left="648" w:hanging="648"/>
       </w:pPr>
-      <w:bookmarkStart w:id="79" w:name="_Toc511981729"/>
+      <w:bookmarkStart w:id="80" w:name="_Toc516301595"/>
       <w:r>
         <w:t>Species</w:t>
       </w:r>
       <w:r>
         <w:t>Parameters</w:t>
       </w:r>
-      <w:bookmarkEnd w:id="73"/>
+      <w:bookmarkEnd w:id="74"/>
       <w:r>
         <w:t xml:space="preserve"> Table</w:t>
       </w:r>
-      <w:bookmarkEnd w:id="74"/>
       <w:bookmarkEnd w:id="75"/>
-      <w:bookmarkEnd w:id="79"/>
+      <w:bookmarkEnd w:id="76"/>
+      <w:bookmarkEnd w:id="80"/>
     </w:p>
     <w:p>
       <w:pPr>
@@ -11609,13 +11776,13 @@
       <w:pPr>
         <w:pStyle w:val="Heading3"/>
       </w:pPr>
-      <w:bookmarkStart w:id="80" w:name="_Toc112490874"/>
-      <w:bookmarkStart w:id="81" w:name="_Toc511981730"/>
+      <w:bookmarkStart w:id="81" w:name="_Toc112490874"/>
+      <w:bookmarkStart w:id="82" w:name="_Toc516301596"/>
       <w:r>
         <w:t>Species</w:t>
       </w:r>
-      <w:bookmarkEnd w:id="80"/>
       <w:bookmarkEnd w:id="81"/>
+      <w:bookmarkEnd w:id="82"/>
     </w:p>
     <w:p>
       <w:pPr>
@@ -11647,13 +11814,13 @@
       <w:pPr>
         <w:pStyle w:val="Heading3"/>
       </w:pPr>
-      <w:bookmarkStart w:id="82" w:name="_Toc112490875"/>
-      <w:bookmarkStart w:id="83" w:name="_Toc511981731"/>
+      <w:bookmarkStart w:id="83" w:name="_Toc112490875"/>
+      <w:bookmarkStart w:id="84" w:name="_Toc516301597"/>
       <w:r>
         <w:t>Leaf Longevity</w:t>
       </w:r>
-      <w:bookmarkEnd w:id="82"/>
       <w:bookmarkEnd w:id="83"/>
+      <w:bookmarkEnd w:id="84"/>
     </w:p>
     <w:p>
       <w:pPr>
@@ -11679,16 +11846,16 @@
       <w:pPr>
         <w:pStyle w:val="Heading3"/>
       </w:pPr>
-      <w:bookmarkStart w:id="84" w:name="_Toc112490876"/>
-      <w:bookmarkStart w:id="85" w:name="_Toc511981732"/>
+      <w:bookmarkStart w:id="85" w:name="_Toc112490876"/>
+      <w:bookmarkStart w:id="86" w:name="_Toc516301598"/>
       <w:r>
         <w:t>Woody</w:t>
       </w:r>
       <w:r>
         <w:t xml:space="preserve"> Decay Rate</w:t>
       </w:r>
-      <w:bookmarkEnd w:id="84"/>
       <w:bookmarkEnd w:id="85"/>
+      <w:bookmarkEnd w:id="86"/>
     </w:p>
     <w:p>
       <w:pPr>
@@ -11748,14 +11915,14 @@
       <w:pPr>
         <w:pStyle w:val="Heading3"/>
       </w:pPr>
-      <w:bookmarkStart w:id="86" w:name="_Toc112490877"/>
-      <w:bookmarkStart w:id="87" w:name="_Toc511981733"/>
+      <w:bookmarkStart w:id="87" w:name="_Toc112490877"/>
+      <w:bookmarkStart w:id="88" w:name="_Toc516301599"/>
       <w:r>
         <w:lastRenderedPageBreak/>
         <w:t>Mortality Curve – Shape Parameter</w:t>
       </w:r>
-      <w:bookmarkEnd w:id="86"/>
       <w:bookmarkEnd w:id="87"/>
+      <w:bookmarkEnd w:id="88"/>
     </w:p>
     <w:p>
       <w:pPr>
@@ -11782,13 +11949,13 @@
         <w:pStyle w:val="Heading3"/>
         <w:ind w:left="720" w:hanging="720"/>
       </w:pPr>
-      <w:bookmarkStart w:id="88" w:name="_Toc112490878"/>
-      <w:bookmarkStart w:id="89" w:name="_Toc107735770"/>
-      <w:bookmarkStart w:id="90" w:name="_Toc511981734"/>
+      <w:bookmarkStart w:id="89" w:name="_Toc112490878"/>
+      <w:bookmarkStart w:id="90" w:name="_Toc107735770"/>
+      <w:bookmarkStart w:id="91" w:name="_Toc516301600"/>
       <w:r>
         <w:t>Growth Curve – Shape Parameter</w:t>
       </w:r>
-      <w:bookmarkEnd w:id="90"/>
+      <w:bookmarkEnd w:id="91"/>
     </w:p>
     <w:p>
       <w:pPr>
@@ -11809,11 +11976,11 @@
         <w:pStyle w:val="Heading3"/>
         <w:ind w:left="720" w:hanging="720"/>
       </w:pPr>
-      <w:bookmarkStart w:id="91" w:name="_Toc511981735"/>
+      <w:bookmarkStart w:id="92" w:name="_Toc516301601"/>
       <w:r>
         <w:t>Leaf Lignin</w:t>
       </w:r>
-      <w:bookmarkEnd w:id="91"/>
+      <w:bookmarkEnd w:id="92"/>
     </w:p>
     <w:p>
       <w:pPr>
@@ -11844,24 +12011,24 @@
         </w:tabs>
         <w:ind w:left="648" w:hanging="648"/>
       </w:pPr>
-      <w:bookmarkStart w:id="92" w:name="_Toc511981736"/>
+      <w:bookmarkStart w:id="93" w:name="_Toc516301602"/>
       <w:r>
         <w:t>EcoregionParameters</w:t>
       </w:r>
       <w:r>
         <w:t xml:space="preserve"> Table</w:t>
       </w:r>
-      <w:bookmarkEnd w:id="92"/>
+      <w:bookmarkEnd w:id="93"/>
     </w:p>
     <w:p>
       <w:pPr>
         <w:pStyle w:val="Heading3"/>
       </w:pPr>
-      <w:bookmarkStart w:id="93" w:name="_Toc511981737"/>
+      <w:bookmarkStart w:id="94" w:name="_Toc516301603"/>
       <w:r>
         <w:t>First Column – Ecoregions</w:t>
       </w:r>
-      <w:bookmarkEnd w:id="93"/>
+      <w:bookmarkEnd w:id="94"/>
     </w:p>
     <w:p>
       <w:pPr>
@@ -11894,11 +12061,11 @@
         <w:pStyle w:val="Heading3"/>
         <w:ind w:left="720" w:hanging="720"/>
       </w:pPr>
-      <w:bookmarkStart w:id="94" w:name="_Toc511981738"/>
+      <w:bookmarkStart w:id="95" w:name="_Toc516301604"/>
       <w:r>
         <w:t>Actual Evapotranspiration (AET)</w:t>
       </w:r>
-      <w:bookmarkEnd w:id="94"/>
+      <w:bookmarkEnd w:id="95"/>
     </w:p>
     <w:p>
       <w:pPr>
@@ -11924,42 +12091,42 @@
       <w:pPr>
         <w:pStyle w:val="Heading2"/>
       </w:pPr>
-      <w:bookmarkStart w:id="95" w:name="_Ref140060996"/>
-      <w:bookmarkStart w:id="96" w:name="_Toc511981739"/>
-      <w:bookmarkEnd w:id="88"/>
+      <w:bookmarkStart w:id="96" w:name="_Ref140060996"/>
+      <w:bookmarkStart w:id="97" w:name="_Toc516301605"/>
       <w:bookmarkEnd w:id="89"/>
+      <w:bookmarkEnd w:id="90"/>
       <w:r>
         <w:t>DynamicInputFile</w:t>
       </w:r>
+      <w:bookmarkEnd w:id="97"/>
+    </w:p>
+    <w:p>
+      <w:pPr>
+        <w:pStyle w:val="textbody"/>
+      </w:pPr>
+      <w:r>
+        <w:t>This parameter indicates a text file containing the input data for maximum ANPP, maximum AGB, and probability of establishment.</w:t>
+      </w:r>
+      <w:r>
+        <w:t xml:space="preserve">  See chapter 3 below for further information.</w:t>
+      </w:r>
+    </w:p>
+    <w:p>
+      <w:pPr>
+        <w:pStyle w:val="Heading2"/>
+      </w:pPr>
+      <w:bookmarkStart w:id="98" w:name="_Toc516301606"/>
+      <w:r>
+        <w:t>AgeOnlyDisturbances:BiomassParameters</w:t>
+      </w:r>
       <w:bookmarkEnd w:id="96"/>
+      <w:bookmarkEnd w:id="98"/>
     </w:p>
     <w:p>
       <w:pPr>
         <w:pStyle w:val="textbody"/>
       </w:pPr>
       <w:r>
-        <w:t>This parameter indicates a text file containing the input data for maximum ANPP, maximum AGB, and probability of establishment.</w:t>
-      </w:r>
-      <w:r>
-        <w:t xml:space="preserve">  See chapter 3 below for further information.</w:t>
-      </w:r>
-    </w:p>
-    <w:p>
-      <w:pPr>
-        <w:pStyle w:val="Heading2"/>
-      </w:pPr>
-      <w:bookmarkStart w:id="97" w:name="_Toc511981740"/>
-      <w:r>
-        <w:t>AgeOnlyDisturbances:BiomassParameters</w:t>
-      </w:r>
-      <w:bookmarkEnd w:id="95"/>
-      <w:bookmarkEnd w:id="97"/>
-    </w:p>
-    <w:p>
-      <w:pPr>
-        <w:pStyle w:val="textbody"/>
-      </w:pPr>
-      <w:r>
         <w:t xml:space="preserve">This optional file parameter is the path of a text file with the biomass parameters to be used with age-cohort disturbances (e.g., </w:t>
       </w:r>
       <w:r>
@@ -11991,13 +12158,13 @@
       <w:pPr>
         <w:pStyle w:val="Heading1"/>
       </w:pPr>
-      <w:bookmarkStart w:id="98" w:name="_Ref140059391"/>
-      <w:bookmarkStart w:id="99" w:name="_Toc511981741"/>
+      <w:bookmarkStart w:id="99" w:name="_Ref140059391"/>
+      <w:bookmarkStart w:id="100" w:name="_Toc516301607"/>
       <w:r>
         <w:lastRenderedPageBreak/>
         <w:t>Input File – Dynamic Inputs</w:t>
       </w:r>
-      <w:bookmarkEnd w:id="99"/>
+      <w:bookmarkEnd w:id="100"/>
     </w:p>
     <w:p>
       <w:pPr>
@@ -12056,11 +12223,11 @@
       <w:pPr>
         <w:pStyle w:val="Heading2"/>
       </w:pPr>
-      <w:bookmarkStart w:id="100" w:name="_Toc511981742"/>
+      <w:bookmarkStart w:id="101" w:name="_Toc516301608"/>
       <w:r>
         <w:t>LandisData</w:t>
       </w:r>
-      <w:bookmarkEnd w:id="100"/>
+      <w:bookmarkEnd w:id="101"/>
     </w:p>
     <w:p>
       <w:pPr>
@@ -12085,11 +12252,11 @@
       <w:pPr>
         <w:pStyle w:val="Heading2"/>
       </w:pPr>
-      <w:bookmarkStart w:id="101" w:name="_Toc511981743"/>
+      <w:bookmarkStart w:id="102" w:name="_Toc516301609"/>
       <w:r>
         <w:t>Dynamic Input Data Table</w:t>
       </w:r>
-      <w:bookmarkEnd w:id="101"/>
+      <w:bookmarkEnd w:id="102"/>
     </w:p>
     <w:p>
       <w:pPr>
@@ -12103,11 +12270,11 @@
       <w:pPr>
         <w:pStyle w:val="Heading3"/>
       </w:pPr>
-      <w:bookmarkStart w:id="102" w:name="_Toc511981744"/>
+      <w:bookmarkStart w:id="103" w:name="_Toc516301610"/>
       <w:r>
         <w:t>Column 1:  Year</w:t>
       </w:r>
-      <w:bookmarkEnd w:id="102"/>
+      <w:bookmarkEnd w:id="103"/>
     </w:p>
     <w:p>
       <w:pPr>
@@ -12135,13 +12302,13 @@
       <w:pPr>
         <w:pStyle w:val="Heading3"/>
       </w:pPr>
-      <w:bookmarkStart w:id="103" w:name="_Toc112490879"/>
-      <w:bookmarkStart w:id="104" w:name="_Toc511981745"/>
+      <w:bookmarkStart w:id="104" w:name="_Toc112490879"/>
+      <w:bookmarkStart w:id="105" w:name="_Toc516301611"/>
       <w:r>
         <w:t>Column 2:  Ecoregions</w:t>
       </w:r>
-      <w:bookmarkEnd w:id="103"/>
       <w:bookmarkEnd w:id="104"/>
+      <w:bookmarkEnd w:id="105"/>
     </w:p>
     <w:p>
       <w:pPr>
@@ -12187,16 +12354,16 @@
       <w:pPr>
         <w:pStyle w:val="Heading3"/>
       </w:pPr>
-      <w:bookmarkStart w:id="105" w:name="_Toc112490880"/>
-      <w:bookmarkStart w:id="106" w:name="_Toc511981746"/>
+      <w:bookmarkStart w:id="106" w:name="_Toc112490880"/>
+      <w:bookmarkStart w:id="107" w:name="_Toc516301612"/>
       <w:r>
         <w:t>Column 3:  Species</w:t>
       </w:r>
+      <w:bookmarkEnd w:id="107"/>
+      <w:r>
+        <w:t xml:space="preserve"> </w:t>
+      </w:r>
       <w:bookmarkEnd w:id="106"/>
-      <w:r>
-        <w:t xml:space="preserve"> </w:t>
-      </w:r>
-      <w:bookmarkEnd w:id="105"/>
     </w:p>
     <w:p>
       <w:pPr>
@@ -12216,9 +12383,9 @@
       <w:pPr>
         <w:pStyle w:val="Heading3"/>
       </w:pPr>
-      <w:bookmarkStart w:id="107" w:name="_Toc112490881"/>
-      <w:bookmarkStart w:id="108" w:name="_Ref140207863"/>
-      <w:bookmarkStart w:id="109" w:name="_Toc511981747"/>
+      <w:bookmarkStart w:id="108" w:name="_Toc112490881"/>
+      <w:bookmarkStart w:id="109" w:name="_Ref140207863"/>
+      <w:bookmarkStart w:id="110" w:name="_Toc516301613"/>
       <w:r>
         <w:lastRenderedPageBreak/>
         <w:t xml:space="preserve">Column 4:  </w:t>
@@ -12232,9 +12399,9 @@
       <w:r>
         <w:t>Probabilities</w:t>
       </w:r>
-      <w:bookmarkEnd w:id="107"/>
       <w:bookmarkEnd w:id="108"/>
       <w:bookmarkEnd w:id="109"/>
+      <w:bookmarkEnd w:id="110"/>
     </w:p>
     <w:p>
       <w:pPr>
@@ -12254,26 +12421,26 @@
       <w:pPr>
         <w:pStyle w:val="Heading3"/>
       </w:pPr>
-      <w:bookmarkStart w:id="110" w:name="_Toc107735771"/>
-      <w:bookmarkStart w:id="111" w:name="_Toc112490882"/>
-      <w:bookmarkStart w:id="112" w:name="_Ref140207866"/>
-      <w:bookmarkStart w:id="113" w:name="_Toc511981748"/>
+      <w:bookmarkStart w:id="111" w:name="_Toc107735771"/>
+      <w:bookmarkStart w:id="112" w:name="_Toc112490882"/>
+      <w:bookmarkStart w:id="113" w:name="_Ref140207866"/>
+      <w:bookmarkStart w:id="114" w:name="_Toc516301614"/>
       <w:r>
         <w:t xml:space="preserve">Column 5:  </w:t>
       </w:r>
       <w:r>
         <w:t>Maximum</w:t>
       </w:r>
-      <w:bookmarkEnd w:id="110"/>
+      <w:bookmarkEnd w:id="111"/>
       <w:r>
         <w:t xml:space="preserve"> </w:t>
       </w:r>
       <w:r>
         <w:t>ANPP</w:t>
       </w:r>
-      <w:bookmarkEnd w:id="111"/>
       <w:bookmarkEnd w:id="112"/>
       <w:bookmarkEnd w:id="113"/>
+      <w:bookmarkEnd w:id="114"/>
     </w:p>
     <w:p>
       <w:pPr>
@@ -12341,9 +12508,9 @@
       <w:pPr>
         <w:pStyle w:val="Heading3"/>
       </w:pPr>
-      <w:bookmarkStart w:id="114" w:name="_Toc112490883"/>
-      <w:bookmarkStart w:id="115" w:name="_Ref140207868"/>
-      <w:bookmarkStart w:id="116" w:name="_Toc511981749"/>
+      <w:bookmarkStart w:id="115" w:name="_Toc112490883"/>
+      <w:bookmarkStart w:id="116" w:name="_Ref140207868"/>
+      <w:bookmarkStart w:id="117" w:name="_Toc516301615"/>
       <w:r>
         <w:t xml:space="preserve">Column 6:  </w:t>
       </w:r>
@@ -12356,12 +12523,12 @@
       <w:r>
         <w:t>Biomass</w:t>
       </w:r>
+      <w:bookmarkEnd w:id="117"/>
+      <w:r>
+        <w:t xml:space="preserve"> </w:t>
+      </w:r>
+      <w:bookmarkEnd w:id="115"/>
       <w:bookmarkEnd w:id="116"/>
-      <w:r>
-        <w:t xml:space="preserve"> </w:t>
-      </w:r>
-      <w:bookmarkEnd w:id="114"/>
-      <w:bookmarkEnd w:id="115"/>
     </w:p>
     <w:p>
       <w:pPr>
@@ -12414,13 +12581,13 @@
       <w:pPr>
         <w:pStyle w:val="Heading1"/>
       </w:pPr>
-      <w:bookmarkStart w:id="117" w:name="_Toc511981750"/>
+      <w:bookmarkStart w:id="118" w:name="_Toc516301616"/>
       <w:r>
         <w:lastRenderedPageBreak/>
         <w:t>Input File – Age-only Disturbances</w:t>
       </w:r>
-      <w:bookmarkEnd w:id="98"/>
-      <w:bookmarkEnd w:id="117"/>
+      <w:bookmarkEnd w:id="99"/>
+      <w:bookmarkEnd w:id="118"/>
     </w:p>
     <w:p>
       <w:pPr>
@@ -12564,11 +12731,11 @@
       <w:pPr>
         <w:pStyle w:val="Heading2"/>
       </w:pPr>
-      <w:bookmarkStart w:id="118" w:name="_Toc511981751"/>
+      <w:bookmarkStart w:id="119" w:name="_Toc516301617"/>
       <w:r>
         <w:t>LandisData</w:t>
       </w:r>
-      <w:bookmarkEnd w:id="118"/>
+      <w:bookmarkEnd w:id="119"/>
     </w:p>
     <w:p>
       <w:pPr>
@@ -12593,11 +12760,11 @@
       <w:pPr>
         <w:pStyle w:val="Heading2"/>
       </w:pPr>
-      <w:bookmarkStart w:id="119" w:name="_Toc511981752"/>
+      <w:bookmarkStart w:id="120" w:name="_Toc516301618"/>
       <w:r>
         <w:t>CohortBiomassReductions Table</w:t>
       </w:r>
-      <w:bookmarkEnd w:id="119"/>
+      <w:bookmarkEnd w:id="120"/>
     </w:p>
     <w:p>
       <w:pPr>
@@ -12611,11 +12778,11 @@
       <w:pPr>
         <w:pStyle w:val="Heading3"/>
       </w:pPr>
-      <w:bookmarkStart w:id="120" w:name="_Toc511981753"/>
+      <w:bookmarkStart w:id="121" w:name="_Toc516301619"/>
       <w:r>
         <w:t>Disturbance</w:t>
       </w:r>
-      <w:bookmarkEnd w:id="120"/>
+      <w:bookmarkEnd w:id="121"/>
     </w:p>
     <w:p>
       <w:pPr>
@@ -12652,11 +12819,11 @@
       <w:pPr>
         <w:pStyle w:val="Heading3"/>
       </w:pPr>
-      <w:bookmarkStart w:id="121" w:name="_Toc511981754"/>
+      <w:bookmarkStart w:id="122" w:name="_Toc516301620"/>
       <w:r>
         <w:t>Woody</w:t>
       </w:r>
-      <w:bookmarkEnd w:id="121"/>
+      <w:bookmarkEnd w:id="122"/>
     </w:p>
     <w:p>
       <w:pPr>
@@ -12682,11 +12849,11 @@
       <w:pPr>
         <w:pStyle w:val="Heading3"/>
       </w:pPr>
-      <w:bookmarkStart w:id="122" w:name="_Toc511981755"/>
+      <w:bookmarkStart w:id="123" w:name="_Toc516301621"/>
       <w:r>
         <w:t>Non-Woody</w:t>
       </w:r>
-      <w:bookmarkEnd w:id="122"/>
+      <w:bookmarkEnd w:id="123"/>
     </w:p>
     <w:p>
       <w:pPr>
@@ -12722,14 +12889,14 @@
       <w:pPr>
         <w:pStyle w:val="Heading2"/>
       </w:pPr>
-      <w:bookmarkStart w:id="123" w:name="_Toc511981756"/>
+      <w:bookmarkStart w:id="124" w:name="_Toc516301622"/>
       <w:r>
         <w:t>DeadPool</w:t>
       </w:r>
       <w:r>
         <w:t>Reductions Table</w:t>
       </w:r>
-      <w:bookmarkEnd w:id="123"/>
+      <w:bookmarkEnd w:id="124"/>
     </w:p>
     <w:p>
       <w:pPr>
@@ -12743,11 +12910,11 @@
       <w:pPr>
         <w:pStyle w:val="Heading3"/>
       </w:pPr>
-      <w:bookmarkStart w:id="124" w:name="_Toc511981757"/>
+      <w:bookmarkStart w:id="125" w:name="_Toc516301623"/>
       <w:r>
         <w:t>Disturbance</w:t>
       </w:r>
-      <w:bookmarkEnd w:id="124"/>
+      <w:bookmarkEnd w:id="125"/>
     </w:p>
     <w:p>
       <w:pPr>
@@ -12781,11 +12948,11 @@
       <w:pPr>
         <w:pStyle w:val="Heading3"/>
       </w:pPr>
-      <w:bookmarkStart w:id="125" w:name="_Toc511981758"/>
+      <w:bookmarkStart w:id="126" w:name="_Toc516301624"/>
       <w:r>
         <w:t>Woody</w:t>
       </w:r>
-      <w:bookmarkEnd w:id="125"/>
+      <w:bookmarkEnd w:id="126"/>
     </w:p>
     <w:p>
       <w:pPr>
@@ -12808,11 +12975,11 @@
       <w:pPr>
         <w:pStyle w:val="Heading3"/>
       </w:pPr>
-      <w:bookmarkStart w:id="126" w:name="_Toc511981759"/>
+      <w:bookmarkStart w:id="127" w:name="_Toc516301625"/>
       <w:r>
         <w:t>Non-Woody</w:t>
       </w:r>
-      <w:bookmarkEnd w:id="126"/>
+      <w:bookmarkEnd w:id="127"/>
     </w:p>
     <w:p>
       <w:pPr>
@@ -12841,18 +13008,18 @@
           <w:numId w:val="5"/>
         </w:numPr>
       </w:pPr>
-      <w:bookmarkStart w:id="127" w:name="_Ref109371329"/>
-      <w:bookmarkStart w:id="128" w:name="_Toc133339122"/>
-      <w:bookmarkStart w:id="129" w:name="_Toc282434158"/>
-      <w:bookmarkStart w:id="130" w:name="_Toc511981760"/>
+      <w:bookmarkStart w:id="128" w:name="_Ref109371329"/>
+      <w:bookmarkStart w:id="129" w:name="_Toc133339122"/>
+      <w:bookmarkStart w:id="130" w:name="_Toc282434158"/>
+      <w:bookmarkStart w:id="131" w:name="_Toc516301626"/>
       <w:r>
         <w:lastRenderedPageBreak/>
         <w:t>Initial Communities Input File</w:t>
       </w:r>
-      <w:bookmarkEnd w:id="127"/>
       <w:bookmarkEnd w:id="128"/>
       <w:bookmarkEnd w:id="129"/>
       <w:bookmarkEnd w:id="130"/>
+      <w:bookmarkEnd w:id="131"/>
     </w:p>
     <w:p>
       <w:pPr>
@@ -12870,15 +13037,15 @@
           <w:numId w:val="5"/>
         </w:numPr>
       </w:pPr>
-      <w:bookmarkStart w:id="131" w:name="_Toc133339123"/>
-      <w:bookmarkStart w:id="132" w:name="_Toc282434159"/>
-      <w:bookmarkStart w:id="133" w:name="_Toc511981761"/>
+      <w:bookmarkStart w:id="132" w:name="_Toc133339123"/>
+      <w:bookmarkStart w:id="133" w:name="_Toc282434159"/>
+      <w:bookmarkStart w:id="134" w:name="_Toc516301627"/>
       <w:r>
         <w:t>Example File</w:t>
       </w:r>
-      <w:bookmarkEnd w:id="131"/>
       <w:bookmarkEnd w:id="132"/>
       <w:bookmarkEnd w:id="133"/>
+      <w:bookmarkEnd w:id="134"/>
     </w:p>
     <w:p>
       <w:pPr>
@@ -13175,16 +13342,16 @@
           <w:numId w:val="5"/>
         </w:numPr>
       </w:pPr>
-      <w:bookmarkStart w:id="134" w:name="_Toc133339124"/>
-      <w:bookmarkStart w:id="135" w:name="_Toc282434160"/>
-      <w:bookmarkStart w:id="136" w:name="_Toc511981762"/>
+      <w:bookmarkStart w:id="135" w:name="_Toc133339124"/>
+      <w:bookmarkStart w:id="136" w:name="_Toc282434160"/>
+      <w:bookmarkStart w:id="137" w:name="_Toc516301628"/>
       <w:r>
         <w:lastRenderedPageBreak/>
         <w:t>LandisData</w:t>
       </w:r>
-      <w:bookmarkEnd w:id="134"/>
       <w:bookmarkEnd w:id="135"/>
       <w:bookmarkEnd w:id="136"/>
+      <w:bookmarkEnd w:id="137"/>
     </w:p>
     <w:p>
       <w:pPr>
@@ -13213,15 +13380,15 @@
           <w:numId w:val="5"/>
         </w:numPr>
       </w:pPr>
-      <w:bookmarkStart w:id="137" w:name="_Toc133339125"/>
-      <w:bookmarkStart w:id="138" w:name="_Toc282434161"/>
-      <w:bookmarkStart w:id="139" w:name="_Toc511981763"/>
+      <w:bookmarkStart w:id="138" w:name="_Toc133339125"/>
+      <w:bookmarkStart w:id="139" w:name="_Toc282434161"/>
+      <w:bookmarkStart w:id="140" w:name="_Toc516301629"/>
       <w:r>
         <w:t>Initial Community Class Definitions</w:t>
       </w:r>
-      <w:bookmarkEnd w:id="137"/>
       <w:bookmarkEnd w:id="138"/>
       <w:bookmarkEnd w:id="139"/>
+      <w:bookmarkEnd w:id="140"/>
     </w:p>
     <w:p>
       <w:pPr>
@@ -13240,15 +13407,15 @@
         </w:numPr>
         <w:ind w:left="864" w:hanging="864"/>
       </w:pPr>
-      <w:bookmarkStart w:id="140" w:name="_Toc133339126"/>
-      <w:bookmarkStart w:id="141" w:name="_Toc282434162"/>
-      <w:bookmarkStart w:id="142" w:name="_Toc511981764"/>
+      <w:bookmarkStart w:id="141" w:name="_Toc133339126"/>
+      <w:bookmarkStart w:id="142" w:name="_Toc282434162"/>
+      <w:bookmarkStart w:id="143" w:name="_Toc516301630"/>
       <w:r>
         <w:t>MapCode</w:t>
       </w:r>
-      <w:bookmarkEnd w:id="140"/>
       <w:bookmarkEnd w:id="141"/>
       <w:bookmarkEnd w:id="142"/>
+      <w:bookmarkEnd w:id="143"/>
     </w:p>
     <w:p>
       <w:pPr>
@@ -13257,11 +13424,21 @@
       <w:r>
         <w:t xml:space="preserve">This parameter is the code used for the class in the input map (see section </w:t>
       </w:r>
-      <w:fldSimple w:instr=" REF _Ref109371856 \r ">
-        <w:r>
-          <w:t>2.5</w:t>
-        </w:r>
-      </w:fldSimple>
+      <w:r>
+        <w:fldChar w:fldCharType="begin"/>
+      </w:r>
+      <w:r>
+        <w:instrText xml:space="preserve"> REF _Ref109371856 \r </w:instrText>
+      </w:r>
+      <w:r>
+        <w:fldChar w:fldCharType="separate"/>
+      </w:r>
+      <w:r>
+        <w:t>2.5</w:t>
+      </w:r>
+      <w:r>
+        <w:fldChar w:fldCharType="end"/>
+      </w:r>
       <w:r>
         <w:t>).  Value: 0 ≤ integer ≤ 65,535.  Each class’ map code must be unique.  Map codes do not have to appear in any order, and do not need to be consecutive.</w:t>
       </w:r>
@@ -13275,15 +13452,15 @@
         </w:numPr>
         <w:ind w:left="864" w:hanging="864"/>
       </w:pPr>
-      <w:bookmarkStart w:id="143" w:name="_Toc133339127"/>
-      <w:bookmarkStart w:id="144" w:name="_Toc282434163"/>
-      <w:bookmarkStart w:id="145" w:name="_Toc511981765"/>
+      <w:bookmarkStart w:id="144" w:name="_Toc133339127"/>
+      <w:bookmarkStart w:id="145" w:name="_Toc282434163"/>
+      <w:bookmarkStart w:id="146" w:name="_Toc516301631"/>
       <w:r>
         <w:t>Species Present</w:t>
       </w:r>
-      <w:bookmarkEnd w:id="143"/>
       <w:bookmarkEnd w:id="144"/>
       <w:bookmarkEnd w:id="145"/>
+      <w:bookmarkEnd w:id="146"/>
     </w:p>
     <w:p>
       <w:pPr>
@@ -13357,15 +13534,15 @@
         </w:numPr>
         <w:ind w:left="864" w:hanging="864"/>
       </w:pPr>
-      <w:bookmarkStart w:id="146" w:name="_Toc133339128"/>
-      <w:bookmarkStart w:id="147" w:name="_Toc282434164"/>
-      <w:bookmarkStart w:id="148" w:name="_Toc511981766"/>
+      <w:bookmarkStart w:id="147" w:name="_Toc133339128"/>
+      <w:bookmarkStart w:id="148" w:name="_Toc282434164"/>
+      <w:bookmarkStart w:id="149" w:name="_Toc516301632"/>
       <w:r>
         <w:t>Grouping Species Ages into Cohorts</w:t>
       </w:r>
-      <w:bookmarkEnd w:id="146"/>
       <w:bookmarkEnd w:id="147"/>
       <w:bookmarkEnd w:id="148"/>
+      <w:bookmarkEnd w:id="149"/>
     </w:p>
     <w:p>
       <w:pPr>
@@ -13441,8 +13618,8 @@
       <w:pPr>
         <w:pStyle w:val="Heading1"/>
       </w:pPr>
-      <w:bookmarkStart w:id="149" w:name="_Toc112490864"/>
-      <w:bookmarkStart w:id="150" w:name="_Toc511981767"/>
+      <w:bookmarkStart w:id="150" w:name="_Toc112490864"/>
+      <w:bookmarkStart w:id="151" w:name="_Toc516301633"/>
       <w:r>
         <w:lastRenderedPageBreak/>
         <w:t>Output</w:t>
@@ -13450,7 +13627,7 @@
       <w:r>
         <w:t>s</w:t>
       </w:r>
-      <w:bookmarkEnd w:id="150"/>
+      <w:bookmarkEnd w:id="151"/>
     </w:p>
     <w:p>
       <w:pPr>
@@ -13522,11 +13699,11 @@
         <w:pStyle w:val="Heading3"/>
         <w:ind w:left="720" w:hanging="720"/>
       </w:pPr>
-      <w:bookmarkStart w:id="151" w:name="_Toc511981768"/>
+      <w:bookmarkStart w:id="152" w:name="_Toc516301634"/>
       <w:r>
         <w:t>Time</w:t>
       </w:r>
-      <w:bookmarkEnd w:id="151"/>
+      <w:bookmarkEnd w:id="152"/>
     </w:p>
     <w:p>
       <w:pPr>
@@ -13541,11 +13718,11 @@
         <w:pStyle w:val="Heading3"/>
         <w:ind w:left="720" w:hanging="720"/>
       </w:pPr>
-      <w:bookmarkStart w:id="152" w:name="_Toc511981769"/>
+      <w:bookmarkStart w:id="153" w:name="_Toc516301635"/>
       <w:r>
         <w:t>Ecoregion</w:t>
       </w:r>
-      <w:bookmarkEnd w:id="152"/>
+      <w:bookmarkEnd w:id="153"/>
     </w:p>
     <w:p>
       <w:pPr>
@@ -13560,11 +13737,11 @@
         <w:pStyle w:val="Heading3"/>
         <w:ind w:left="720" w:hanging="720"/>
       </w:pPr>
-      <w:bookmarkStart w:id="153" w:name="_Toc511981770"/>
+      <w:bookmarkStart w:id="154" w:name="_Toc516301636"/>
       <w:r>
         <w:t>NumSites</w:t>
       </w:r>
-      <w:bookmarkEnd w:id="153"/>
+      <w:bookmarkEnd w:id="154"/>
     </w:p>
     <w:p>
       <w:pPr>
@@ -13579,11 +13756,11 @@
         <w:pStyle w:val="Heading3"/>
         <w:ind w:left="720" w:hanging="720"/>
       </w:pPr>
-      <w:bookmarkStart w:id="154" w:name="_Toc511981771"/>
+      <w:bookmarkStart w:id="155" w:name="_Toc516301637"/>
       <w:r>
         <w:t>LiveB</w:t>
       </w:r>
-      <w:bookmarkEnd w:id="154"/>
+      <w:bookmarkEnd w:id="155"/>
     </w:p>
     <w:p>
       <w:pPr>
@@ -13607,11 +13784,11 @@
         <w:pStyle w:val="Heading3"/>
         <w:ind w:left="720" w:hanging="720"/>
       </w:pPr>
-      <w:bookmarkStart w:id="155" w:name="_Toc511981772"/>
+      <w:bookmarkStart w:id="156" w:name="_Toc516301638"/>
       <w:r>
         <w:t>AG_NPP</w:t>
       </w:r>
-      <w:bookmarkEnd w:id="155"/>
+      <w:bookmarkEnd w:id="156"/>
     </w:p>
     <w:p>
       <w:pPr>
@@ -13650,11 +13827,11 @@
         <w:pStyle w:val="Heading3"/>
         <w:ind w:left="720" w:hanging="720"/>
       </w:pPr>
-      <w:bookmarkStart w:id="156" w:name="_Toc511981773"/>
+      <w:bookmarkStart w:id="157" w:name="_Toc516301639"/>
       <w:r>
         <w:t>LitterB</w:t>
       </w:r>
-      <w:bookmarkEnd w:id="156"/>
+      <w:bookmarkEnd w:id="157"/>
     </w:p>
     <w:p>
       <w:pPr>
@@ -13686,26 +13863,26 @@
       <w:pPr>
         <w:pStyle w:val="Heading1"/>
       </w:pPr>
-      <w:bookmarkStart w:id="157" w:name="_Toc511981774"/>
+      <w:bookmarkStart w:id="158" w:name="_Toc516301640"/>
       <w:r>
         <w:lastRenderedPageBreak/>
         <w:t xml:space="preserve">Example </w:t>
       </w:r>
-      <w:bookmarkEnd w:id="149"/>
+      <w:bookmarkEnd w:id="150"/>
       <w:r>
         <w:t>Inputs</w:t>
       </w:r>
-      <w:bookmarkEnd w:id="157"/>
+      <w:bookmarkEnd w:id="158"/>
     </w:p>
     <w:p>
       <w:pPr>
         <w:pStyle w:val="Heading2"/>
       </w:pPr>
-      <w:bookmarkStart w:id="158" w:name="_Toc511981775"/>
+      <w:bookmarkStart w:id="159" w:name="_Toc516301641"/>
       <w:r>
         <w:t>Main Parameter File</w:t>
       </w:r>
-      <w:bookmarkEnd w:id="158"/>
+      <w:bookmarkEnd w:id="159"/>
     </w:p>
     <w:p>
       <w:pPr>
@@ -14464,11 +14641,11 @@
       <w:pPr>
         <w:pStyle w:val="Heading2"/>
       </w:pPr>
-      <w:bookmarkStart w:id="159" w:name="_Toc511981776"/>
+      <w:bookmarkStart w:id="160" w:name="_Toc516301642"/>
       <w:r>
         <w:t>Age-only Disturbances</w:t>
       </w:r>
-      <w:bookmarkEnd w:id="159"/>
+      <w:bookmarkEnd w:id="160"/>
     </w:p>
     <w:p>
       <w:pPr>
@@ -14748,11 +14925,11 @@
       <w:pPr>
         <w:pStyle w:val="Heading2"/>
       </w:pPr>
-      <w:bookmarkStart w:id="160" w:name="_Toc511981777"/>
+      <w:bookmarkStart w:id="161" w:name="_Toc516301643"/>
       <w:r>
         <w:t>Dynamic Inputs File</w:t>
       </w:r>
-      <w:bookmarkEnd w:id="160"/>
+      <w:bookmarkEnd w:id="161"/>
     </w:p>
     <w:p>
       <w:pPr>
@@ -16294,19 +16471,39 @@
         <w:tab w:val="right" w:pos="8976"/>
       </w:tabs>
     </w:pPr>
-    <w:fldSimple w:instr=" DOCPROPERTY  &quot;Extension Name&quot;  \* MERGEFORMAT ">
-      <w:r>
-        <w:t>Biomass Succession</w:t>
-      </w:r>
-    </w:fldSimple>
+    <w:r>
+      <w:fldChar w:fldCharType="begin"/>
+    </w:r>
+    <w:r>
+      <w:instrText xml:space="preserve"> DOCPROPERTY  "Extension Name"  \* MERGEFORMAT </w:instrText>
+    </w:r>
+    <w:r>
+      <w:fldChar w:fldCharType="separate"/>
+    </w:r>
+    <w:r>
+      <w:t>Biomass Succession</w:t>
+    </w:r>
+    <w:r>
+      <w:fldChar w:fldCharType="end"/>
+    </w:r>
     <w:r>
       <w:t xml:space="preserve"> v</w:t>
     </w:r>
-    <w:fldSimple w:instr=" DOCPROPERTY  &quot;Extension Version&quot;  \* MERGEFORMAT ">
-      <w:r>
-        <w:t>4.0</w:t>
-      </w:r>
-    </w:fldSimple>
+    <w:r>
+      <w:fldChar w:fldCharType="begin"/>
+    </w:r>
+    <w:r>
+      <w:instrText xml:space="preserve"> DOCPROPERTY  "Extension Version"  \* MERGEFORMAT </w:instrText>
+    </w:r>
+    <w:r>
+      <w:fldChar w:fldCharType="separate"/>
+    </w:r>
+    <w:r>
+      <w:t>4.0</w:t>
+    </w:r>
+    <w:r>
+      <w:fldChar w:fldCharType="end"/>
+    </w:r>
     <w:r>
       <w:t xml:space="preserve"> – User Guide</w:t>
     </w:r>
@@ -18370,7 +18567,7 @@
 </file>
 
 <file path=customXml/itemProps1.xml><?xml version="1.0" encoding="utf-8"?>
-<ds:datastoreItem xmlns:ds="http://schemas.openxmlformats.org/officeDocument/2006/customXml" ds:itemID="{4DF88369-C721-416E-9CD7-3B6FD13AA9DD}">
+<ds:datastoreItem xmlns:ds="http://schemas.openxmlformats.org/officeDocument/2006/customXml" ds:itemID="{95630306-F513-4116-8412-87D08043EE9F}">
   <ds:schemaRefs>
     <ds:schemaRef ds:uri="http://schemas.openxmlformats.org/officeDocument/2006/bibliography"/>
   </ds:schemaRefs>

</xml_diff>